<commit_message>
Added description for report 2 with screenshots
</commit_message>
<xml_diff>
--- a/Deliverable 4 - 20180427 Updates by Rich.docx
+++ b/Deliverable 4 - 20180427 Updates by Rich.docx
@@ -1,6 +1,6 @@
 
 <file path=word/document.xml><?xml version="1.0" encoding="utf-8"?>
-<w:document xmlns:wpc="http://schemas.microsoft.com/office/word/2010/wordprocessingCanvas" xmlns:cx="http://schemas.microsoft.com/office/drawing/2014/chartex" xmlns:cx1="http://schemas.microsoft.com/office/drawing/2015/9/8/chartex" xmlns:cx2="http://schemas.microsoft.com/office/drawing/2015/10/21/chartex" xmlns:cx3="http://schemas.microsoft.com/office/drawing/2016/5/9/chartex" xmlns:cx4="http://schemas.microsoft.com/office/drawing/2016/5/10/chartex" xmlns:cx5="http://schemas.microsoft.com/office/drawing/2016/5/11/chartex" xmlns:cx6="http://schemas.microsoft.com/office/drawing/2016/5/12/chartex" xmlns:cx7="http://schemas.microsoft.com/office/drawing/2016/5/13/chartex" xmlns:cx8="http://schemas.microsoft.com/office/drawing/2016/5/14/chartex" xmlns:mc="http://schemas.openxmlformats.org/markup-compatibility/2006" xmlns:aink="http://schemas.microsoft.com/office/drawing/2016/ink" xmlns:am3d="http://schemas.microsoft.com/office/drawing/2017/model3d" xmlns:o="urn:schemas-microsoft-com:office:office" xmlns:r="http://schemas.openxmlformats.org/officeDocument/2006/relationships" xmlns:m="http://schemas.openxmlformats.org/officeDocument/2006/math" xmlns:v="urn:schemas-microsoft-com:vml" xmlns:wp14="http://schemas.microsoft.com/office/word/2010/wordprocessingDrawing" xmlns:wp="http://schemas.openxmlformats.org/drawingml/2006/wordprocessingDrawing" xmlns:w10="urn:schemas-microsoft-com:office:word" xmlns:w="http://schemas.openxmlformats.org/wordprocessingml/2006/main" xmlns:w14="http://schemas.microsoft.com/office/word/2010/wordml" xmlns:w15="http://schemas.microsoft.com/office/word/2012/wordml" xmlns:w16cid="http://schemas.microsoft.com/office/word/2016/wordml/cid" xmlns:w16se="http://schemas.microsoft.com/office/word/2015/wordml/symex" xmlns:wpg="http://schemas.microsoft.com/office/word/2010/wordprocessingGroup" xmlns:wpi="http://schemas.microsoft.com/office/word/2010/wordprocessingInk" xmlns:wne="http://schemas.microsoft.com/office/word/2006/wordml" xmlns:wps="http://schemas.microsoft.com/office/word/2010/wordprocessingShape" mc:Ignorable="w14 w15 w16se w16cid wp14">
+<w:document xmlns:wpc="http://schemas.microsoft.com/office/word/2010/wordprocessingCanvas" xmlns:mo="http://schemas.microsoft.com/office/mac/office/2008/main" xmlns:mc="http://schemas.openxmlformats.org/markup-compatibility/2006" xmlns:mv="urn:schemas-microsoft-com:mac:vml" xmlns:o="urn:schemas-microsoft-com:office:office" xmlns:r="http://schemas.openxmlformats.org/officeDocument/2006/relationships" xmlns:m="http://schemas.openxmlformats.org/officeDocument/2006/math" xmlns:v="urn:schemas-microsoft-com:vml" xmlns:wp14="http://schemas.microsoft.com/office/word/2010/wordprocessingDrawing" xmlns:wp="http://schemas.openxmlformats.org/drawingml/2006/wordprocessingDrawing" xmlns:w10="urn:schemas-microsoft-com:office:word" xmlns:w="http://schemas.openxmlformats.org/wordprocessingml/2006/main" xmlns:w14="http://schemas.microsoft.com/office/word/2010/wordml" xmlns:wpg="http://schemas.microsoft.com/office/word/2010/wordprocessingGroup" xmlns:wpi="http://schemas.microsoft.com/office/word/2010/wordprocessingInk" xmlns:wne="http://schemas.microsoft.com/office/word/2006/wordml" xmlns:wps="http://schemas.microsoft.com/office/word/2010/wordprocessingShape" mc:Ignorable="w14 wp14">
   <w:body>
     <w:p>
       <w:pPr>
@@ -251,7 +251,7 @@
                     <pic:cNvPicPr preferRelativeResize="0"/>
                   </pic:nvPicPr>
                   <pic:blipFill>
-                    <a:blip r:embed="rId5"/>
+                    <a:blip r:embed="rId6"/>
                     <a:srcRect/>
                     <a:stretch>
                       <a:fillRect/>
@@ -465,21 +465,8 @@
     </w:p>
     <w:p/>
     <w:p>
-      <w:proofErr w:type="gramStart"/>
-      <w:r>
-        <w:t>Generally speaking, a</w:t>
-      </w:r>
-      <w:proofErr w:type="gramEnd"/>
-      <w:r>
-        <w:t xml:space="preserve"> use case is a high-level overview as to how users are expected to interact with the system once it is implemented. It is common for a use case diagram to be created that displays users as “actors” and outlines what actions are possible for the user. The use case for this project is to allow users to apply for jobs that are offered from the golf cart service. Also, it is desired to allow recruiters from the golf cart service to review job applications that are submitted and decide </w:t>
-      </w:r>
-      <w:proofErr w:type="gramStart"/>
-      <w:r>
-        <w:t>whether or not</w:t>
-      </w:r>
-      <w:proofErr w:type="gramEnd"/>
-      <w:r>
-        <w:t xml:space="preserve"> to hire the user who submitted the application. The use case diagram that was generated and approved by the project advisor is displayed below:</w:t>
+      <w:r>
+        <w:t>Generally speaking, a use case is a high-level overview as to how users are expected to interact with the system once it is implemented. It is common for a use case diagram to be created that displays users as “actors” and outlines what actions are possible for the user. The use case for this project is to allow users to apply for jobs that are offered from the golf cart service. Also, it is desired to allow recruiters from the golf cart service to review job applications that are submitted and decide whether or not to hire the user who submitted the application. The use case diagram that was generated and approved by the project advisor is displayed below:</w:t>
       </w:r>
     </w:p>
     <w:p/>
@@ -505,7 +492,7 @@
                     <pic:cNvPicPr preferRelativeResize="0"/>
                   </pic:nvPicPr>
                   <pic:blipFill>
-                    <a:blip r:embed="rId6"/>
+                    <a:blip r:embed="rId7"/>
                     <a:srcRect/>
                     <a:stretch>
                       <a:fillRect/>
@@ -975,7 +962,7 @@
                     <pic:cNvPicPr/>
                   </pic:nvPicPr>
                   <pic:blipFill>
-                    <a:blip r:embed="rId7"/>
+                    <a:blip r:embed="rId8"/>
                     <a:stretch>
                       <a:fillRect/>
                     </a:stretch>
@@ -1030,48 +1017,35 @@
     </w:p>
     <w:p>
       <w:r>
-        <w:t xml:space="preserve">For this EERD, there are nine tables. The information that each table contains is self-explanatory by looking at their attributes. A many-to-many relationship is considered for the “Employee” and “Job” table, where an employee can have 1 or many jobs, and a job can have 1 or more employees. </w:t>
+        <w:t>For this EERD, there are nine tables. The information that each table contains is self-explanatory by looking at their attributes. A many-to-many relationship is considered for the “Employee” and “Job” table, where an employee can have 1 or many jobs, and a job can have 1 or more employees. In order to implement the many-to-many relationship, an additional table was created called “</w:t>
+      </w:r>
+      <w:proofErr w:type="spellStart"/>
+      <w:r>
+        <w:t>empJob</w:t>
+      </w:r>
+      <w:proofErr w:type="spellEnd"/>
+      <w:r>
+        <w:t>”, which consists of the primary keys from the Employee and Job tables. This table is used to list all of the jobs that an employee has within the database, for all employees.</w:t>
+      </w:r>
+      <w:r>
+        <w:t xml:space="preserve"> In addition to a many-to-many relationship, the </w:t>
+      </w:r>
+      <w:proofErr w:type="spellStart"/>
+      <w:r>
+        <w:t>empJob</w:t>
+      </w:r>
+      <w:proofErr w:type="spellEnd"/>
+      <w:r>
+        <w:t xml:space="preserve"> table has generalization/specialization associated with it. There are three job types that an employee can have, so the team thought it would helpful to separate this information into three tables called “Driver”, “Mechanic”, and “IT”. There also exists the “Archive” table that is not associated with any of the other tables. This table is used to store application information that </w:t>
       </w:r>
       <w:proofErr w:type="gramStart"/>
       <w:r>
-        <w:t>In order to</w:t>
+        <w:t>are</w:t>
       </w:r>
       <w:proofErr w:type="gramEnd"/>
       <w:r>
-        <w:t xml:space="preserve"> implement the many-to-many relationship, an additional table was created called “</w:t>
-      </w:r>
-      <w:proofErr w:type="spellStart"/>
-      <w:r>
-        <w:t>empJob</w:t>
-      </w:r>
-      <w:proofErr w:type="spellEnd"/>
-      <w:r>
-        <w:t xml:space="preserve">”, which consists of the primary keys from the Employee and Job tables. This table is used to list </w:t>
-      </w:r>
-      <w:proofErr w:type="gramStart"/>
-      <w:r>
-        <w:t>all of</w:t>
-      </w:r>
-      <w:proofErr w:type="gramEnd"/>
-      <w:r>
-        <w:t xml:space="preserve"> the jobs that an employee has within the database, for all employees.</w:t>
-      </w:r>
-      <w:r>
-        <w:t xml:space="preserve"> In addition to a many-to-many relationship, the </w:t>
-      </w:r>
-      <w:proofErr w:type="spellStart"/>
-      <w:r>
-        <w:t>empJob</w:t>
-      </w:r>
-      <w:proofErr w:type="spellEnd"/>
-      <w:r>
-        <w:t xml:space="preserve"> table has generalization/specialization associated with it. There are three job types that an employee can have, so the team thought it would helpful to separate this information into three tables called “Driver”, “Mechanic”, and “IT”. There also exists the “Archive” table that is not associated with any of the other tables. This table is used to store application information that are in the “accepted” or “rejected” status, which states that a recruiter has reviewed the application and </w:t>
-      </w:r>
-      <w:proofErr w:type="gramStart"/>
-      <w:r>
-        <w:t>made a decision</w:t>
-      </w:r>
-      <w:proofErr w:type="gramEnd"/>
+        <w:t xml:space="preserve"> in the “accepted” or “rejected” status, which states that a recruiter has reviewed the application and made a decision</w:t>
+      </w:r>
       <w:r>
         <w:t>. The Archive table is populated using a stored procedure that is executed where applications that have been reviewed in the “Applications” table are populated into the Archive table, and then removed from the Applications table. This is useful in the event a recruiter wants to retrieve an applicant</w:t>
       </w:r>
@@ -1079,13 +1053,8 @@
         <w:t>’</w:t>
       </w:r>
       <w:r>
-        <w:t xml:space="preserve">s information </w:t>
-      </w:r>
-      <w:proofErr w:type="gramStart"/>
-      <w:r>
-        <w:t>at a later date</w:t>
-      </w:r>
-      <w:proofErr w:type="gramEnd"/>
+        <w:t>s information at a later date</w:t>
+      </w:r>
       <w:r>
         <w:t>.</w:t>
       </w:r>
@@ -1157,7 +1126,7 @@
                     <pic:cNvPicPr/>
                   </pic:nvPicPr>
                   <pic:blipFill>
-                    <a:blip r:embed="rId8"/>
+                    <a:blip r:embed="rId9"/>
                     <a:stretch>
                       <a:fillRect/>
                     </a:stretch>
@@ -1236,7 +1205,7 @@
                     <pic:cNvPicPr/>
                   </pic:nvPicPr>
                   <pic:blipFill>
-                    <a:blip r:embed="rId9"/>
+                    <a:blip r:embed="rId10"/>
                     <a:stretch>
                       <a:fillRect/>
                     </a:stretch>
@@ -1315,7 +1284,7 @@
                     <pic:cNvPicPr/>
                   </pic:nvPicPr>
                   <pic:blipFill>
-                    <a:blip r:embed="rId10"/>
+                    <a:blip r:embed="rId11"/>
                     <a:stretch>
                       <a:fillRect/>
                     </a:stretch>
@@ -1394,7 +1363,7 @@
                     <pic:cNvPicPr/>
                   </pic:nvPicPr>
                   <pic:blipFill>
-                    <a:blip r:embed="rId11"/>
+                    <a:blip r:embed="rId12"/>
                     <a:stretch>
                       <a:fillRect/>
                     </a:stretch>
@@ -1473,7 +1442,7 @@
                     <pic:cNvPicPr/>
                   </pic:nvPicPr>
                   <pic:blipFill>
-                    <a:blip r:embed="rId12"/>
+                    <a:blip r:embed="rId13"/>
                     <a:stretch>
                       <a:fillRect/>
                     </a:stretch>
@@ -1581,7 +1550,7 @@
                     <pic:cNvPicPr/>
                   </pic:nvPicPr>
                   <pic:blipFill>
-                    <a:blip r:embed="rId11"/>
+                    <a:blip r:embed="rId12"/>
                     <a:stretch>
                       <a:fillRect/>
                     </a:stretch>
@@ -1668,7 +1637,7 @@
                     <pic:cNvPicPr/>
                   </pic:nvPicPr>
                   <pic:blipFill>
-                    <a:blip r:embed="rId13"/>
+                    <a:blip r:embed="rId14"/>
                     <a:stretch>
                       <a:fillRect/>
                     </a:stretch>
@@ -1747,7 +1716,7 @@
                     <pic:cNvPicPr/>
                   </pic:nvPicPr>
                   <pic:blipFill>
-                    <a:blip r:embed="rId14"/>
+                    <a:blip r:embed="rId15"/>
                     <a:stretch>
                       <a:fillRect/>
                     </a:stretch>
@@ -1826,7 +1795,7 @@
                     <pic:cNvPicPr/>
                   </pic:nvPicPr>
                   <pic:blipFill>
-                    <a:blip r:embed="rId15"/>
+                    <a:blip r:embed="rId16"/>
                     <a:stretch>
                       <a:fillRect/>
                     </a:stretch>
@@ -2005,15 +1974,15 @@
         <w:t>.</w:t>
       </w:r>
       <w:r>
-        <w:t xml:space="preserve"> It makes sense to remove records from the Applications table to help make it easier for the recruiter to see what applications need to be considered. It also makes sense to insert records into the Archive in the event a recruiter wants to reference an applicants information </w:t>
+        <w:t xml:space="preserve"> It makes sense to remove records from the Applications table to help make it easier for the recruiter to see what applications need to be considered. It also makes sense to insert records into the Archive in the event a recruiter wants to reference an </w:t>
       </w:r>
       <w:proofErr w:type="gramStart"/>
       <w:r>
-        <w:t>at a later time</w:t>
+        <w:t>applicants</w:t>
       </w:r>
       <w:proofErr w:type="gramEnd"/>
       <w:r>
-        <w:t>. The SQL code that was created for this stored procedure is displayed below:</w:t>
+        <w:t xml:space="preserve"> information at a later time. The SQL code that was created for this stored procedure is displayed below:</w:t>
       </w:r>
     </w:p>
     <w:p/>
@@ -2638,14 +2607,9 @@
     </w:tbl>
     <w:p/>
     <w:p>
-      <w:proofErr w:type="gramStart"/>
       <w:r>
         <w:lastRenderedPageBreak/>
-        <w:t>In order for</w:t>
-      </w:r>
-      <w:proofErr w:type="gramEnd"/>
-      <w:r>
-        <w:t xml:space="preserve"> the stored procedure to be executed automatically every </w:t>
+        <w:t xml:space="preserve">In order for the stored procedure to be executed automatically every </w:t>
       </w:r>
       <w:r>
         <w:t>2</w:t>
@@ -3013,6 +2977,9 @@
         <w:jc w:val="center"/>
       </w:pPr>
       <w:r>
+        <w:rPr>
+          <w:noProof/>
+        </w:rPr>
         <w:drawing>
           <wp:inline distT="0" distB="0" distL="0" distR="0" wp14:anchorId="49BC7B16" wp14:editId="2FD254C8">
             <wp:extent cx="4430910" cy="5165766"/>
@@ -3031,7 +2998,7 @@
                     </pic:cNvPicPr>
                   </pic:nvPicPr>
                   <pic:blipFill>
-                    <a:blip r:embed="rId16">
+                    <a:blip r:embed="rId17">
                       <a:extLst>
                         <a:ext uri="{28A0092B-C50C-407E-A947-70E740481C1C}">
                           <a14:useLocalDpi xmlns:a14="http://schemas.microsoft.com/office/drawing/2010/main" val="0"/>
@@ -3103,7 +3070,7 @@
                     <pic:cNvPicPr/>
                   </pic:nvPicPr>
                   <pic:blipFill>
-                    <a:blip r:embed="rId17"/>
+                    <a:blip r:embed="rId18"/>
                     <a:stretch>
                       <a:fillRect/>
                     </a:stretch>
@@ -3131,13 +3098,8 @@
     </w:p>
     <w:p/>
     <w:p>
-      <w:proofErr w:type="gramStart"/>
-      <w:r>
-        <w:t>In order to</w:t>
-      </w:r>
-      <w:proofErr w:type="gramEnd"/>
-      <w:r>
-        <w:t xml:space="preserve"> verify that the records were successfully inserted into the Archive table, the following query can be executed:</w:t>
+      <w:r>
+        <w:t>In order to verify that the records were successfully inserted into the Archive table, the following query can be executed:</w:t>
       </w:r>
     </w:p>
     <w:p/>
@@ -3272,15 +3234,23 @@
         <w:t xml:space="preserve">Mechanic, </w:t>
       </w:r>
       <w:r>
-        <w:t xml:space="preserve">Driver, , IT). Whenever a recruiter sets an applicants status to “accepted” for a </w:t>
+        <w:t xml:space="preserve">Driver, , IT). Whenever a recruiter sets an applicants status to “accepted” for a particular job application that is associated with any job type, the user is immediately added to the Employee table if </w:t>
       </w:r>
       <w:proofErr w:type="gramStart"/>
       <w:r>
-        <w:t>particular job</w:t>
+        <w:t>they</w:t>
       </w:r>
       <w:proofErr w:type="gramEnd"/>
       <w:r>
-        <w:t xml:space="preserve"> application that is associated with any job type, the user is immediately added to the Employee table if they are not already an employee. If an employee has been accepted for additional job, then they are not added to the Employee table again since there is already a record of their employment by the golf cart service. Following this, a record is inserted into the </w:t>
+        <w:t xml:space="preserve"> are not already </w:t>
+      </w:r>
+      <w:proofErr w:type="gramStart"/>
+      <w:r>
+        <w:t>an employee</w:t>
+      </w:r>
+      <w:proofErr w:type="gramEnd"/>
+      <w:r>
+        <w:t xml:space="preserve">. If an employee has been accepted for additional job, then they are not added to the Employee table again since there is already a record of their employment by the golf cart service. Following this, a record is inserted into the </w:t>
       </w:r>
       <w:proofErr w:type="spellStart"/>
       <w:r>
@@ -4252,7 +4222,7 @@
                     <pic:cNvPicPr/>
                   </pic:nvPicPr>
                   <pic:blipFill>
-                    <a:blip r:embed="rId18"/>
+                    <a:blip r:embed="rId19"/>
                     <a:stretch>
                       <a:fillRect/>
                     </a:stretch>
@@ -4356,7 +4326,7 @@
                     <pic:cNvPicPr/>
                   </pic:nvPicPr>
                   <pic:blipFill>
-                    <a:blip r:embed="rId19"/>
+                    <a:blip r:embed="rId20"/>
                     <a:stretch>
                       <a:fillRect/>
                     </a:stretch>
@@ -4412,7 +4382,7 @@
                     <pic:cNvPicPr/>
                   </pic:nvPicPr>
                   <pic:blipFill>
-                    <a:blip r:embed="rId20"/>
+                    <a:blip r:embed="rId21"/>
                     <a:stretch>
                       <a:fillRect/>
                     </a:stretch>
@@ -4482,7 +4452,7 @@
                     <pic:cNvPicPr/>
                   </pic:nvPicPr>
                   <pic:blipFill>
-                    <a:blip r:embed="rId21"/>
+                    <a:blip r:embed="rId22"/>
                     <a:stretch>
                       <a:fillRect/>
                     </a:stretch>
@@ -4548,7 +4518,7 @@
                     <pic:cNvPicPr/>
                   </pic:nvPicPr>
                   <pic:blipFill>
-                    <a:blip r:embed="rId22"/>
+                    <a:blip r:embed="rId23"/>
                     <a:stretch>
                       <a:fillRect/>
                     </a:stretch>
@@ -4617,7 +4587,7 @@
                     <pic:cNvPicPr/>
                   </pic:nvPicPr>
                   <pic:blipFill>
-                    <a:blip r:embed="rId23"/>
+                    <a:blip r:embed="rId24"/>
                     <a:stretch>
                       <a:fillRect/>
                     </a:stretch>
@@ -4670,7 +4640,7 @@
                     <pic:cNvPicPr/>
                   </pic:nvPicPr>
                   <pic:blipFill>
-                    <a:blip r:embed="rId20"/>
+                    <a:blip r:embed="rId21"/>
                     <a:stretch>
                       <a:fillRect/>
                     </a:stretch>
@@ -4731,7 +4701,7 @@
                     <pic:cNvPicPr/>
                   </pic:nvPicPr>
                   <pic:blipFill>
-                    <a:blip r:embed="rId24"/>
+                    <a:blip r:embed="rId25"/>
                     <a:stretch>
                       <a:fillRect/>
                     </a:stretch>
@@ -4784,7 +4754,7 @@
                     <pic:cNvPicPr/>
                   </pic:nvPicPr>
                   <pic:blipFill>
-                    <a:blip r:embed="rId25"/>
+                    <a:blip r:embed="rId26"/>
                     <a:stretch>
                       <a:fillRect/>
                     </a:stretch>
@@ -4847,15 +4817,7 @@
       </w:r>
       <w:proofErr w:type="spellEnd"/>
       <w:r>
-        <w:t xml:space="preserve"> of 90 and </w:t>
-      </w:r>
-      <w:proofErr w:type="gramStart"/>
-      <w:r>
-        <w:t>submitted an application</w:t>
-      </w:r>
-      <w:proofErr w:type="gramEnd"/>
-      <w:r>
-        <w:t>:</w:t>
+        <w:t xml:space="preserve"> of 90 and submitted an application:</w:t>
       </w:r>
     </w:p>
     <w:p/>
@@ -4880,7 +4842,7 @@
                     <pic:cNvPicPr/>
                   </pic:nvPicPr>
                   <pic:blipFill>
-                    <a:blip r:embed="rId26"/>
+                    <a:blip r:embed="rId27"/>
                     <a:stretch>
                       <a:fillRect/>
                     </a:stretch>
@@ -4910,27 +4872,13 @@
     <w:p>
       <w:r>
         <w:lastRenderedPageBreak/>
-        <w:t>Initially, the application status is set to “not opened”, which means that a recruiter has</w:t>
-      </w:r>
-      <w:r>
-        <w:t xml:space="preserve"> not</w:t>
-      </w:r>
-      <w:r>
-        <w:t xml:space="preserve"> opened th</w:t>
-      </w:r>
-      <w:r>
-        <w:t xml:space="preserve">e </w:t>
-      </w:r>
-      <w:proofErr w:type="gramStart"/>
-      <w:r>
-        <w:t>particular</w:t>
-      </w:r>
-      <w:r>
-        <w:t xml:space="preserve"> application</w:t>
-      </w:r>
-      <w:proofErr w:type="gramEnd"/>
-      <w:r>
-        <w:t xml:space="preserve"> yet. Once a recruiter does open th</w:t>
+        <w:t>Initially, the application status is set to “not opened”, which means that a recruiter has not opened th</w:t>
+      </w:r>
+      <w:r>
+        <w:t>e particular</w:t>
+      </w:r>
+      <w:r>
+        <w:t xml:space="preserve"> application yet. Once a recruiter does open th</w:t>
       </w:r>
       <w:r>
         <w:t xml:space="preserve">is </w:t>
@@ -5022,10 +4970,7 @@
         </w:tc>
       </w:tr>
     </w:tbl>
-    <w:p>
-      <w:bookmarkStart w:id="1" w:name="_GoBack"/>
-      <w:bookmarkEnd w:id="1"/>
-    </w:p>
+    <w:p/>
     <w:p>
       <w:r>
         <w:t>After executing this query, the application status is set to “pending”:</w:t>
@@ -5053,7 +4998,7 @@
                     <pic:cNvPicPr/>
                   </pic:nvPicPr>
                   <pic:blipFill>
-                    <a:blip r:embed="rId27"/>
+                    <a:blip r:embed="rId28"/>
                     <a:stretch>
                       <a:fillRect/>
                     </a:stretch>
@@ -5250,7 +5195,7 @@
                     <pic:cNvPicPr/>
                   </pic:nvPicPr>
                   <pic:blipFill>
-                    <a:blip r:embed="rId28"/>
+                    <a:blip r:embed="rId29"/>
                     <a:stretch>
                       <a:fillRect/>
                     </a:stretch>
@@ -5340,34 +5285,10 @@
       </w:r>
       <w:proofErr w:type="spellEnd"/>
       <w:r>
-        <w:t xml:space="preserve">), </w:t>
-      </w:r>
-      <w:proofErr w:type="gramStart"/>
-      <w:r>
-        <w:t>current status</w:t>
-      </w:r>
-      <w:proofErr w:type="gramEnd"/>
-      <w:r>
-        <w:t xml:space="preserve"> of the application (status), the submission date for the application (dateApplied), and the age of the application (NumDaysInQueue). This is </w:t>
-      </w:r>
-      <w:proofErr w:type="gramStart"/>
-      <w:r>
-        <w:t>useful</w:t>
-      </w:r>
-      <w:proofErr w:type="gramEnd"/>
-      <w:r>
-        <w:t xml:space="preserve"> so recruiters can better prioritize their work. Conditional statements are included in the SQL that only retrieve applications in “not opened” and “pending” statuses, as well as applications that have an age greater than 30 days.</w:t>
-      </w:r>
-      <w:r>
-        <w:t xml:space="preserve"> Although there is a stored procedure that removes applications that have already been reviewed, it is still necessary to apply the WHERE clause since the stored procedure isn’t executed </w:t>
-      </w:r>
-      <w:proofErr w:type="spellStart"/>
-      <w:r>
-        <w:t>everyday</w:t>
-      </w:r>
-      <w:proofErr w:type="spellEnd"/>
-      <w:r>
-        <w:t>.</w:t>
+        <w:t>), current status of the application (status), the submission date for the application (dateApplied), and the age of the application (NumDaysInQueue). This is useful so recruiters can better prioritize their work. Conditional statements are included in the SQL that only retrieve applications in “not opened” and “pending” statuses, as well as applications that have an age greater than 30 days.</w:t>
+      </w:r>
+      <w:r>
+        <w:t xml:space="preserve"> Although there is a stored procedure that removes applications that have already been reviewed, it is still necessary to apply the WHERE clause since the stored procedure isn’t executed everyday.</w:t>
       </w:r>
       <w:r>
         <w:t xml:space="preserve"> A nested query is used to </w:t>
@@ -5392,15 +5313,7 @@
         <w:t xml:space="preserve">by the golf cart service </w:t>
       </w:r>
       <w:r>
-        <w:t xml:space="preserve">instead of assigning an existing employee an additional job. </w:t>
-      </w:r>
-      <w:proofErr w:type="gramStart"/>
-      <w:r>
-        <w:t>In order to</w:t>
-      </w:r>
-      <w:proofErr w:type="gramEnd"/>
-      <w:r>
-        <w:t xml:space="preserve"> generate this report, inner joins are necessary to retrieve information that exists across a set of multiple tables. The SQL code that retrieves this information is displayed below:</w:t>
+        <w:t>instead of assigning an existing employee an additional job. In order to generate this report, inner joins are necessary to retrieve information that exists across a set of multiple tables. The SQL code that retrieves this information is displayed below:</w:t>
       </w:r>
     </w:p>
     <w:p>
@@ -5677,7 +5590,7 @@
                     <pic:cNvPicPr/>
                   </pic:nvPicPr>
                   <pic:blipFill>
-                    <a:blip r:embed="rId29"/>
+                    <a:blip r:embed="rId30"/>
                     <a:stretch>
                       <a:fillRect/>
                     </a:stretch>
@@ -5718,6 +5631,157 @@
       </w:r>
     </w:p>
     <w:p>
+      <w:r>
+        <w:t xml:space="preserve">The second report created </w:t>
+      </w:r>
+      <w:r>
+        <w:t xml:space="preserve">is one for </w:t>
+      </w:r>
+      <w:r>
+        <w:t>the employers</w:t>
+      </w:r>
+      <w:r>
+        <w:t>.</w:t>
+      </w:r>
+      <w:r>
+        <w:t xml:space="preserve"> </w:t>
+      </w:r>
+      <w:r>
+        <w:t xml:space="preserve">They can use it </w:t>
+      </w:r>
+      <w:r>
+        <w:t>to keep track of all of their employees and how many jobs each employee has. In the report, the employer can see the employee IDs as well as the number of jobs each person has. This can be useful for employers to keep track of how much of a workload each of their employees is taking on. The code and results of the report can be seen below.</w:t>
+      </w:r>
+    </w:p>
+    <w:p/>
+    <w:p>
+      <w:bookmarkStart w:id="1" w:name="_GoBack"/>
+      <w:bookmarkEnd w:id="1"/>
+    </w:p>
+    <w:p>
+      <w:r>
+        <w:t>Code:</w:t>
+      </w:r>
+    </w:p>
+    <w:p>
+      <w:r>
+        <w:rPr>
+          <w:noProof/>
+        </w:rPr>
+        <w:drawing>
+          <wp:inline distT="0" distB="0" distL="0" distR="0" wp14:anchorId="4ED6A508" wp14:editId="686BAC75">
+            <wp:extent cx="3983990" cy="958215"/>
+            <wp:effectExtent l="0" t="0" r="3810" b="6985"/>
+            <wp:docPr id="25" name="Picture 25" descr="Macintosh HD:Users:repullen:Desktop:Screen Shot 2018-04-29 at 10.50.27 PM.png"/>
+            <wp:cNvGraphicFramePr>
+              <a:graphicFrameLocks xmlns:a="http://schemas.openxmlformats.org/drawingml/2006/main" noChangeAspect="1"/>
+            </wp:cNvGraphicFramePr>
+            <a:graphic xmlns:a="http://schemas.openxmlformats.org/drawingml/2006/main">
+              <a:graphicData uri="http://schemas.openxmlformats.org/drawingml/2006/picture">
+                <pic:pic xmlns:pic="http://schemas.openxmlformats.org/drawingml/2006/picture">
+                  <pic:nvPicPr>
+                    <pic:cNvPr id="0" name="Picture 1" descr="Macintosh HD:Users:repullen:Desktop:Screen Shot 2018-04-29 at 10.50.27 PM.png"/>
+                    <pic:cNvPicPr>
+                      <a:picLocks noChangeAspect="1" noChangeArrowheads="1"/>
+                    </pic:cNvPicPr>
+                  </pic:nvPicPr>
+                  <pic:blipFill>
+                    <a:blip r:embed="rId31">
+                      <a:extLst>
+                        <a:ext uri="{28A0092B-C50C-407E-A947-70E740481C1C}">
+                          <a14:useLocalDpi xmlns:a14="http://schemas.microsoft.com/office/drawing/2010/main" val="0"/>
+                        </a:ext>
+                      </a:extLst>
+                    </a:blip>
+                    <a:srcRect/>
+                    <a:stretch>
+                      <a:fillRect/>
+                    </a:stretch>
+                  </pic:blipFill>
+                  <pic:spPr bwMode="auto">
+                    <a:xfrm>
+                      <a:off x="0" y="0"/>
+                      <a:ext cx="3983990" cy="958215"/>
+                    </a:xfrm>
+                    <a:prstGeom prst="rect">
+                      <a:avLst/>
+                    </a:prstGeom>
+                    <a:noFill/>
+                    <a:ln>
+                      <a:noFill/>
+                    </a:ln>
+                  </pic:spPr>
+                </pic:pic>
+              </a:graphicData>
+            </a:graphic>
+          </wp:inline>
+        </w:drawing>
+      </w:r>
+    </w:p>
+    <w:p/>
+    <w:p/>
+    <w:p/>
+    <w:p>
+      <w:r>
+        <w:t>Results:</w:t>
+      </w:r>
+    </w:p>
+    <w:p>
+      <w:r>
+        <w:rPr>
+          <w:noProof/>
+        </w:rPr>
+        <w:drawing>
+          <wp:inline distT="0" distB="0" distL="0" distR="0" wp14:anchorId="63EF4C38" wp14:editId="49C43515">
+            <wp:extent cx="3091815" cy="1644015"/>
+            <wp:effectExtent l="0" t="0" r="6985" b="6985"/>
+            <wp:docPr id="29" name="Picture 29" descr="Macintosh HD:Users:repullen:Desktop:Screen Shot 2018-04-29 at 10.51.05 PM.png"/>
+            <wp:cNvGraphicFramePr>
+              <a:graphicFrameLocks xmlns:a="http://schemas.openxmlformats.org/drawingml/2006/main" noChangeAspect="1"/>
+            </wp:cNvGraphicFramePr>
+            <a:graphic xmlns:a="http://schemas.openxmlformats.org/drawingml/2006/main">
+              <a:graphicData uri="http://schemas.openxmlformats.org/drawingml/2006/picture">
+                <pic:pic xmlns:pic="http://schemas.openxmlformats.org/drawingml/2006/picture">
+                  <pic:nvPicPr>
+                    <pic:cNvPr id="0" name="Picture 2" descr="Macintosh HD:Users:repullen:Desktop:Screen Shot 2018-04-29 at 10.51.05 PM.png"/>
+                    <pic:cNvPicPr>
+                      <a:picLocks noChangeAspect="1" noChangeArrowheads="1"/>
+                    </pic:cNvPicPr>
+                  </pic:nvPicPr>
+                  <pic:blipFill>
+                    <a:blip r:embed="rId32">
+                      <a:extLst>
+                        <a:ext uri="{28A0092B-C50C-407E-A947-70E740481C1C}">
+                          <a14:useLocalDpi xmlns:a14="http://schemas.microsoft.com/office/drawing/2010/main" val="0"/>
+                        </a:ext>
+                      </a:extLst>
+                    </a:blip>
+                    <a:srcRect/>
+                    <a:stretch>
+                      <a:fillRect/>
+                    </a:stretch>
+                  </pic:blipFill>
+                  <pic:spPr bwMode="auto">
+                    <a:xfrm>
+                      <a:off x="0" y="0"/>
+                      <a:ext cx="3091815" cy="1644015"/>
+                    </a:xfrm>
+                    <a:prstGeom prst="rect">
+                      <a:avLst/>
+                    </a:prstGeom>
+                    <a:noFill/>
+                    <a:ln>
+                      <a:noFill/>
+                    </a:ln>
+                  </pic:spPr>
+                </pic:pic>
+              </a:graphicData>
+            </a:graphic>
+          </wp:inline>
+        </w:drawing>
+      </w:r>
+    </w:p>
+    <w:p>
       <w:pPr>
         <w:rPr>
           <w:i/>
@@ -5730,19 +5794,19 @@
           <w:i/>
         </w:rPr>
       </w:pPr>
-    </w:p>
-    <w:p>
-      <w:pPr>
+      <w:r>
         <w:rPr>
           <w:i/>
         </w:rPr>
-      </w:pPr>
-      <w:r>
+        <w:t>Report 3</w:t>
+      </w:r>
+    </w:p>
+    <w:p>
+      <w:pPr>
         <w:rPr>
           <w:i/>
         </w:rPr>
-        <w:t>Report 3</w:t>
-      </w:r>
+      </w:pPr>
     </w:p>
     <w:p>
       <w:pPr>
@@ -5754,13 +5818,6 @@
     <w:p>
       <w:pPr>
         <w:rPr>
-          <w:i/>
-        </w:rPr>
-      </w:pPr>
-    </w:p>
-    <w:p>
-      <w:pPr>
-        <w:rPr>
           <w:u w:val="single"/>
         </w:rPr>
       </w:pPr>
@@ -5863,7 +5920,6 @@
         <w:rPr>
           <w:b/>
         </w:rPr>
-        <w:lastRenderedPageBreak/>
         <w:t>Future Work</w:t>
       </w:r>
     </w:p>
@@ -5910,8 +5966,8 @@
 </file>
 
 <file path=word/numbering.xml><?xml version="1.0" encoding="utf-8"?>
-<w:numbering xmlns:wpc="http://schemas.microsoft.com/office/word/2010/wordprocessingCanvas" xmlns:cx="http://schemas.microsoft.com/office/drawing/2014/chartex" xmlns:cx1="http://schemas.microsoft.com/office/drawing/2015/9/8/chartex" xmlns:cx2="http://schemas.microsoft.com/office/drawing/2015/10/21/chartex" xmlns:cx3="http://schemas.microsoft.com/office/drawing/2016/5/9/chartex" xmlns:cx4="http://schemas.microsoft.com/office/drawing/2016/5/10/chartex" xmlns:cx5="http://schemas.microsoft.com/office/drawing/2016/5/11/chartex" xmlns:cx6="http://schemas.microsoft.com/office/drawing/2016/5/12/chartex" xmlns:cx7="http://schemas.microsoft.com/office/drawing/2016/5/13/chartex" xmlns:cx8="http://schemas.microsoft.com/office/drawing/2016/5/14/chartex" xmlns:mc="http://schemas.openxmlformats.org/markup-compatibility/2006" xmlns:aink="http://schemas.microsoft.com/office/drawing/2016/ink" xmlns:am3d="http://schemas.microsoft.com/office/drawing/2017/model3d" xmlns:o="urn:schemas-microsoft-com:office:office" xmlns:r="http://schemas.openxmlformats.org/officeDocument/2006/relationships" xmlns:m="http://schemas.openxmlformats.org/officeDocument/2006/math" xmlns:v="urn:schemas-microsoft-com:vml" xmlns:wp14="http://schemas.microsoft.com/office/word/2010/wordprocessingDrawing" xmlns:wp="http://schemas.openxmlformats.org/drawingml/2006/wordprocessingDrawing" xmlns:w10="urn:schemas-microsoft-com:office:word" xmlns:w="http://schemas.openxmlformats.org/wordprocessingml/2006/main" xmlns:w14="http://schemas.microsoft.com/office/word/2010/wordml" xmlns:w15="http://schemas.microsoft.com/office/word/2012/wordml" xmlns:w16cid="http://schemas.microsoft.com/office/word/2016/wordml/cid" xmlns:w16se="http://schemas.microsoft.com/office/word/2015/wordml/symex" xmlns:wpg="http://schemas.microsoft.com/office/word/2010/wordprocessingGroup" xmlns:wpi="http://schemas.microsoft.com/office/word/2010/wordprocessingInk" xmlns:wne="http://schemas.microsoft.com/office/word/2006/wordml" xmlns:wps="http://schemas.microsoft.com/office/word/2010/wordprocessingShape" mc:Ignorable="w14 w15 w16se w16cid wp14">
-  <w:abstractNum w:abstractNumId="0" w15:restartNumberingAfterBreak="0">
+<w:numbering xmlns:wpc="http://schemas.microsoft.com/office/word/2010/wordprocessingCanvas" xmlns:mo="http://schemas.microsoft.com/office/mac/office/2008/main" xmlns:mc="http://schemas.openxmlformats.org/markup-compatibility/2006" xmlns:mv="urn:schemas-microsoft-com:mac:vml" xmlns:o="urn:schemas-microsoft-com:office:office" xmlns:r="http://schemas.openxmlformats.org/officeDocument/2006/relationships" xmlns:m="http://schemas.openxmlformats.org/officeDocument/2006/math" xmlns:v="urn:schemas-microsoft-com:vml" xmlns:wp14="http://schemas.microsoft.com/office/word/2010/wordprocessingDrawing" xmlns:wp="http://schemas.openxmlformats.org/drawingml/2006/wordprocessingDrawing" xmlns:w10="urn:schemas-microsoft-com:office:word" xmlns:w="http://schemas.openxmlformats.org/wordprocessingml/2006/main" xmlns:w14="http://schemas.microsoft.com/office/word/2010/wordml" xmlns:wpg="http://schemas.microsoft.com/office/word/2010/wordprocessingGroup" xmlns:wpi="http://schemas.microsoft.com/office/word/2010/wordprocessingInk" xmlns:wne="http://schemas.microsoft.com/office/word/2006/wordml" xmlns:wps="http://schemas.microsoft.com/office/word/2010/wordprocessingShape" mc:Ignorable="w14 wp14">
+  <w:abstractNum w:abstractNumId="0">
     <w:nsid w:val="06286A52"/>
     <w:multiLevelType w:val="multilevel"/>
     <w:tmpl w:val="472A677C"/>
@@ -6024,7 +6080,7 @@
       </w:rPr>
     </w:lvl>
   </w:abstractNum>
-  <w:abstractNum w:abstractNumId="1" w15:restartNumberingAfterBreak="0">
+  <w:abstractNum w:abstractNumId="1">
     <w:nsid w:val="47334308"/>
     <w:multiLevelType w:val="multilevel"/>
     <w:tmpl w:val="B1D85014"/>
@@ -6137,7 +6193,7 @@
       </w:rPr>
     </w:lvl>
   </w:abstractNum>
-  <w:abstractNum w:abstractNumId="2" w15:restartNumberingAfterBreak="0">
+  <w:abstractNum w:abstractNumId="2">
     <w:nsid w:val="70750237"/>
     <w:multiLevelType w:val="multilevel"/>
     <w:tmpl w:val="6D2A70A6"/>
@@ -6263,7 +6319,7 @@
 </file>
 
 <file path=word/styles.xml><?xml version="1.0" encoding="utf-8"?>
-<w:styles xmlns:mc="http://schemas.openxmlformats.org/markup-compatibility/2006" xmlns:r="http://schemas.openxmlformats.org/officeDocument/2006/relationships" xmlns:w="http://schemas.openxmlformats.org/wordprocessingml/2006/main" xmlns:w14="http://schemas.microsoft.com/office/word/2010/wordml" xmlns:w15="http://schemas.microsoft.com/office/word/2012/wordml" xmlns:w16cid="http://schemas.microsoft.com/office/word/2016/wordml/cid" xmlns:w16se="http://schemas.microsoft.com/office/word/2015/wordml/symex" mc:Ignorable="w14 w15 w16se w16cid">
+<w:styles xmlns:mc="http://schemas.openxmlformats.org/markup-compatibility/2006" xmlns:r="http://schemas.openxmlformats.org/officeDocument/2006/relationships" xmlns:w="http://schemas.openxmlformats.org/wordprocessingml/2006/main" xmlns:w14="http://schemas.microsoft.com/office/word/2010/wordml" mc:Ignorable="w14">
   <w:docDefaults>
     <w:rPrDefault>
       <w:rPr>
@@ -6279,382 +6335,153 @@
       </w:pPr>
     </w:pPrDefault>
   </w:docDefaults>
-  <w:latentStyles w:defLockedState="0" w:defUIPriority="99" w:defSemiHidden="0" w:defUnhideWhenUsed="0" w:defQFormat="0" w:count="375">
-    <w:lsdException w:name="Normal" w:uiPriority="0" w:qFormat="1"/>
-    <w:lsdException w:name="heading 1" w:uiPriority="9" w:qFormat="1"/>
-    <w:lsdException w:name="heading 2" w:semiHidden="1" w:uiPriority="9" w:unhideWhenUsed="1" w:qFormat="1"/>
-    <w:lsdException w:name="heading 3" w:semiHidden="1" w:uiPriority="9" w:unhideWhenUsed="1" w:qFormat="1"/>
-    <w:lsdException w:name="heading 4" w:semiHidden="1" w:uiPriority="9" w:unhideWhenUsed="1" w:qFormat="1"/>
-    <w:lsdException w:name="heading 5" w:semiHidden="1" w:uiPriority="9" w:unhideWhenUsed="1" w:qFormat="1"/>
-    <w:lsdException w:name="heading 6" w:semiHidden="1" w:uiPriority="9" w:unhideWhenUsed="1" w:qFormat="1"/>
-    <w:lsdException w:name="heading 7" w:semiHidden="1" w:uiPriority="9" w:unhideWhenUsed="1" w:qFormat="1"/>
-    <w:lsdException w:name="heading 8" w:semiHidden="1" w:uiPriority="9" w:unhideWhenUsed="1" w:qFormat="1"/>
-    <w:lsdException w:name="heading 9" w:semiHidden="1" w:uiPriority="9" w:unhideWhenUsed="1" w:qFormat="1"/>
-    <w:lsdException w:name="index 1" w:semiHidden="1" w:unhideWhenUsed="1"/>
-    <w:lsdException w:name="index 2" w:semiHidden="1" w:unhideWhenUsed="1"/>
-    <w:lsdException w:name="index 3" w:semiHidden="1" w:unhideWhenUsed="1"/>
-    <w:lsdException w:name="index 4" w:semiHidden="1" w:unhideWhenUsed="1"/>
-    <w:lsdException w:name="index 5" w:semiHidden="1" w:unhideWhenUsed="1"/>
-    <w:lsdException w:name="index 6" w:semiHidden="1" w:unhideWhenUsed="1"/>
-    <w:lsdException w:name="index 7" w:semiHidden="1" w:unhideWhenUsed="1"/>
-    <w:lsdException w:name="index 8" w:semiHidden="1" w:unhideWhenUsed="1"/>
-    <w:lsdException w:name="index 9" w:semiHidden="1" w:unhideWhenUsed="1"/>
-    <w:lsdException w:name="toc 1" w:semiHidden="1" w:uiPriority="39" w:unhideWhenUsed="1"/>
-    <w:lsdException w:name="toc 2" w:semiHidden="1" w:uiPriority="39" w:unhideWhenUsed="1"/>
-    <w:lsdException w:name="toc 3" w:semiHidden="1" w:uiPriority="39" w:unhideWhenUsed="1"/>
-    <w:lsdException w:name="toc 4" w:semiHidden="1" w:uiPriority="39" w:unhideWhenUsed="1"/>
-    <w:lsdException w:name="toc 5" w:semiHidden="1" w:uiPriority="39" w:unhideWhenUsed="1"/>
-    <w:lsdException w:name="toc 6" w:semiHidden="1" w:uiPriority="39" w:unhideWhenUsed="1"/>
-    <w:lsdException w:name="toc 7" w:semiHidden="1" w:uiPriority="39" w:unhideWhenUsed="1"/>
-    <w:lsdException w:name="toc 8" w:semiHidden="1" w:uiPriority="39" w:unhideWhenUsed="1"/>
-    <w:lsdException w:name="toc 9" w:semiHidden="1" w:uiPriority="39" w:unhideWhenUsed="1"/>
-    <w:lsdException w:name="Normal Indent" w:semiHidden="1" w:unhideWhenUsed="1"/>
-    <w:lsdException w:name="footnote text" w:semiHidden="1" w:unhideWhenUsed="1"/>
-    <w:lsdException w:name="annotation text" w:semiHidden="1" w:unhideWhenUsed="1"/>
-    <w:lsdException w:name="header" w:semiHidden="1" w:unhideWhenUsed="1"/>
-    <w:lsdException w:name="footer" w:semiHidden="1" w:unhideWhenUsed="1"/>
-    <w:lsdException w:name="index heading" w:semiHidden="1" w:unhideWhenUsed="1"/>
-    <w:lsdException w:name="caption" w:semiHidden="1" w:uiPriority="35" w:unhideWhenUsed="1" w:qFormat="1"/>
-    <w:lsdException w:name="table of figures" w:semiHidden="1" w:unhideWhenUsed="1"/>
-    <w:lsdException w:name="envelope address" w:semiHidden="1" w:unhideWhenUsed="1"/>
-    <w:lsdException w:name="envelope return" w:semiHidden="1" w:unhideWhenUsed="1"/>
-    <w:lsdException w:name="footnote reference" w:semiHidden="1" w:unhideWhenUsed="1"/>
-    <w:lsdException w:name="annotation reference" w:semiHidden="1" w:unhideWhenUsed="1"/>
-    <w:lsdException w:name="line number" w:semiHidden="1" w:unhideWhenUsed="1"/>
-    <w:lsdException w:name="page number" w:semiHidden="1" w:unhideWhenUsed="1"/>
-    <w:lsdException w:name="endnote reference" w:semiHidden="1" w:unhideWhenUsed="1"/>
-    <w:lsdException w:name="endnote text" w:semiHidden="1" w:unhideWhenUsed="1"/>
-    <w:lsdException w:name="table of authorities" w:semiHidden="1" w:unhideWhenUsed="1"/>
-    <w:lsdException w:name="macro" w:semiHidden="1" w:unhideWhenUsed="1"/>
-    <w:lsdException w:name="toa heading" w:semiHidden="1" w:unhideWhenUsed="1"/>
-    <w:lsdException w:name="List" w:semiHidden="1" w:unhideWhenUsed="1"/>
-    <w:lsdException w:name="List Bullet" w:semiHidden="1" w:unhideWhenUsed="1"/>
-    <w:lsdException w:name="List Number" w:semiHidden="1" w:unhideWhenUsed="1"/>
-    <w:lsdException w:name="List 2" w:semiHidden="1" w:unhideWhenUsed="1"/>
-    <w:lsdException w:name="List 3" w:semiHidden="1" w:unhideWhenUsed="1"/>
-    <w:lsdException w:name="List 4" w:semiHidden="1" w:unhideWhenUsed="1"/>
-    <w:lsdException w:name="List 5" w:semiHidden="1" w:unhideWhenUsed="1"/>
-    <w:lsdException w:name="List Bullet 2" w:semiHidden="1" w:unhideWhenUsed="1"/>
-    <w:lsdException w:name="List Bullet 3" w:semiHidden="1" w:unhideWhenUsed="1"/>
-    <w:lsdException w:name="List Bullet 4" w:semiHidden="1" w:unhideWhenUsed="1"/>
-    <w:lsdException w:name="List Bullet 5" w:semiHidden="1" w:unhideWhenUsed="1"/>
-    <w:lsdException w:name="List Number 2" w:semiHidden="1" w:unhideWhenUsed="1"/>
-    <w:lsdException w:name="List Number 3" w:semiHidden="1" w:unhideWhenUsed="1"/>
-    <w:lsdException w:name="List Number 4" w:semiHidden="1" w:unhideWhenUsed="1"/>
-    <w:lsdException w:name="List Number 5" w:semiHidden="1" w:unhideWhenUsed="1"/>
-    <w:lsdException w:name="Title" w:uiPriority="10" w:qFormat="1"/>
-    <w:lsdException w:name="Closing" w:semiHidden="1" w:unhideWhenUsed="1"/>
-    <w:lsdException w:name="Signature" w:semiHidden="1" w:unhideWhenUsed="1"/>
-    <w:lsdException w:name="Default Paragraph Font" w:semiHidden="1" w:uiPriority="1" w:unhideWhenUsed="1"/>
-    <w:lsdException w:name="Body Text" w:semiHidden="1" w:unhideWhenUsed="1"/>
-    <w:lsdException w:name="Body Text Indent" w:semiHidden="1" w:unhideWhenUsed="1"/>
-    <w:lsdException w:name="List Continue" w:semiHidden="1" w:unhideWhenUsed="1"/>
-    <w:lsdException w:name="List Continue 2" w:semiHidden="1" w:unhideWhenUsed="1"/>
-    <w:lsdException w:name="List Continue 3" w:semiHidden="1" w:unhideWhenUsed="1"/>
-    <w:lsdException w:name="List Continue 4" w:semiHidden="1" w:unhideWhenUsed="1"/>
-    <w:lsdException w:name="List Continue 5" w:semiHidden="1" w:unhideWhenUsed="1"/>
-    <w:lsdException w:name="Message Header" w:semiHidden="1" w:unhideWhenUsed="1"/>
-    <w:lsdException w:name="Subtitle" w:uiPriority="11" w:qFormat="1"/>
-    <w:lsdException w:name="Salutation" w:semiHidden="1" w:unhideWhenUsed="1"/>
-    <w:lsdException w:name="Date" w:semiHidden="1" w:unhideWhenUsed="1"/>
-    <w:lsdException w:name="Body Text First Indent" w:semiHidden="1" w:unhideWhenUsed="1"/>
-    <w:lsdException w:name="Body Text First Indent 2" w:semiHidden="1" w:unhideWhenUsed="1"/>
-    <w:lsdException w:name="Note Heading" w:semiHidden="1" w:unhideWhenUsed="1"/>
-    <w:lsdException w:name="Body Text 2" w:semiHidden="1" w:unhideWhenUsed="1"/>
-    <w:lsdException w:name="Body Text 3" w:semiHidden="1" w:unhideWhenUsed="1"/>
-    <w:lsdException w:name="Body Text Indent 2" w:semiHidden="1" w:unhideWhenUsed="1"/>
-    <w:lsdException w:name="Body Text Indent 3" w:semiHidden="1" w:unhideWhenUsed="1"/>
-    <w:lsdException w:name="Block Text" w:semiHidden="1" w:unhideWhenUsed="1"/>
-    <w:lsdException w:name="Hyperlink" w:semiHidden="1" w:unhideWhenUsed="1"/>
-    <w:lsdException w:name="FollowedHyperlink" w:semiHidden="1" w:unhideWhenUsed="1"/>
-    <w:lsdException w:name="Strong" w:uiPriority="22" w:qFormat="1"/>
-    <w:lsdException w:name="Emphasis" w:uiPriority="20" w:qFormat="1"/>
-    <w:lsdException w:name="Document Map" w:semiHidden="1" w:unhideWhenUsed="1"/>
-    <w:lsdException w:name="Plain Text" w:semiHidden="1" w:unhideWhenUsed="1"/>
-    <w:lsdException w:name="E-mail Signature" w:semiHidden="1" w:unhideWhenUsed="1"/>
-    <w:lsdException w:name="HTML Top of Form" w:semiHidden="1" w:unhideWhenUsed="1"/>
-    <w:lsdException w:name="HTML Bottom of Form" w:semiHidden="1" w:unhideWhenUsed="1"/>
-    <w:lsdException w:name="Normal (Web)" w:semiHidden="1" w:unhideWhenUsed="1"/>
-    <w:lsdException w:name="HTML Acronym" w:semiHidden="1" w:unhideWhenUsed="1"/>
-    <w:lsdException w:name="HTML Address" w:semiHidden="1" w:unhideWhenUsed="1"/>
-    <w:lsdException w:name="HTML Cite" w:semiHidden="1" w:unhideWhenUsed="1"/>
-    <w:lsdException w:name="HTML Code" w:semiHidden="1" w:unhideWhenUsed="1"/>
-    <w:lsdException w:name="HTML Definition" w:semiHidden="1" w:unhideWhenUsed="1"/>
-    <w:lsdException w:name="HTML Keyboard" w:semiHidden="1" w:unhideWhenUsed="1"/>
-    <w:lsdException w:name="HTML Preformatted" w:semiHidden="1" w:unhideWhenUsed="1"/>
-    <w:lsdException w:name="HTML Sample" w:semiHidden="1" w:unhideWhenUsed="1"/>
-    <w:lsdException w:name="HTML Typewriter" w:semiHidden="1" w:unhideWhenUsed="1"/>
-    <w:lsdException w:name="HTML Variable" w:semiHidden="1" w:unhideWhenUsed="1"/>
-    <w:lsdException w:name="Normal Table" w:semiHidden="1" w:unhideWhenUsed="1"/>
-    <w:lsdException w:name="annotation subject" w:semiHidden="1" w:unhideWhenUsed="1"/>
-    <w:lsdException w:name="No List" w:semiHidden="1" w:unhideWhenUsed="1"/>
-    <w:lsdException w:name="Outline List 1" w:semiHidden="1" w:unhideWhenUsed="1"/>
-    <w:lsdException w:name="Outline List 2" w:semiHidden="1" w:unhideWhenUsed="1"/>
-    <w:lsdException w:name="Outline List 3" w:semiHidden="1" w:unhideWhenUsed="1"/>
-    <w:lsdException w:name="Table Simple 1" w:semiHidden="1" w:unhideWhenUsed="1"/>
-    <w:lsdException w:name="Table Simple 2" w:semiHidden="1" w:unhideWhenUsed="1"/>
-    <w:lsdException w:name="Table Simple 3" w:semiHidden="1" w:unhideWhenUsed="1"/>
-    <w:lsdException w:name="Table Classic 1" w:semiHidden="1" w:unhideWhenUsed="1"/>
-    <w:lsdException w:name="Table Classic 2" w:semiHidden="1" w:unhideWhenUsed="1"/>
-    <w:lsdException w:name="Table Classic 3" w:semiHidden="1" w:unhideWhenUsed="1"/>
-    <w:lsdException w:name="Table Classic 4" w:semiHidden="1" w:unhideWhenUsed="1"/>
-    <w:lsdException w:name="Table Colorful 1" w:semiHidden="1" w:unhideWhenUsed="1"/>
-    <w:lsdException w:name="Table Colorful 2" w:semiHidden="1" w:unhideWhenUsed="1"/>
-    <w:lsdException w:name="Table Colorful 3" w:semiHidden="1" w:unhideWhenUsed="1"/>
-    <w:lsdException w:name="Table Columns 1" w:semiHidden="1" w:unhideWhenUsed="1"/>
-    <w:lsdException w:name="Table Columns 2" w:semiHidden="1" w:unhideWhenUsed="1"/>
-    <w:lsdException w:name="Table Columns 3" w:semiHidden="1" w:unhideWhenUsed="1"/>
-    <w:lsdException w:name="Table Columns 4" w:semiHidden="1" w:unhideWhenUsed="1"/>
-    <w:lsdException w:name="Table Columns 5" w:semiHidden="1" w:unhideWhenUsed="1"/>
-    <w:lsdException w:name="Table Grid 1" w:semiHidden="1" w:unhideWhenUsed="1"/>
-    <w:lsdException w:name="Table Grid 2" w:semiHidden="1" w:unhideWhenUsed="1"/>
-    <w:lsdException w:name="Table Grid 3" w:semiHidden="1" w:unhideWhenUsed="1"/>
-    <w:lsdException w:name="Table Grid 4" w:semiHidden="1" w:unhideWhenUsed="1"/>
-    <w:lsdException w:name="Table Grid 5" w:semiHidden="1" w:unhideWhenUsed="1"/>
-    <w:lsdException w:name="Table Grid 6" w:semiHidden="1" w:unhideWhenUsed="1"/>
-    <w:lsdException w:name="Table Grid 7" w:semiHidden="1" w:unhideWhenUsed="1"/>
-    <w:lsdException w:name="Table Grid 8" w:semiHidden="1" w:unhideWhenUsed="1"/>
-    <w:lsdException w:name="Table List 1" w:semiHidden="1" w:unhideWhenUsed="1"/>
-    <w:lsdException w:name="Table List 2" w:semiHidden="1" w:unhideWhenUsed="1"/>
-    <w:lsdException w:name="Table List 3" w:semiHidden="1" w:unhideWhenUsed="1"/>
-    <w:lsdException w:name="Table List 4" w:semiHidden="1" w:unhideWhenUsed="1"/>
-    <w:lsdException w:name="Table List 5" w:semiHidden="1" w:unhideWhenUsed="1"/>
-    <w:lsdException w:name="Table List 6" w:semiHidden="1" w:unhideWhenUsed="1"/>
-    <w:lsdException w:name="Table List 7" w:semiHidden="1" w:unhideWhenUsed="1"/>
-    <w:lsdException w:name="Table List 8" w:semiHidden="1" w:unhideWhenUsed="1"/>
-    <w:lsdException w:name="Table 3D effects 1" w:semiHidden="1" w:unhideWhenUsed="1"/>
-    <w:lsdException w:name="Table 3D effects 2" w:semiHidden="1" w:unhideWhenUsed="1"/>
-    <w:lsdException w:name="Table 3D effects 3" w:semiHidden="1" w:unhideWhenUsed="1"/>
-    <w:lsdException w:name="Table Contemporary" w:semiHidden="1" w:unhideWhenUsed="1"/>
-    <w:lsdException w:name="Table Elegant" w:semiHidden="1" w:unhideWhenUsed="1"/>
-    <w:lsdException w:name="Table Professional" w:semiHidden="1" w:unhideWhenUsed="1"/>
-    <w:lsdException w:name="Table Subtle 1" w:semiHidden="1" w:unhideWhenUsed="1"/>
-    <w:lsdException w:name="Table Subtle 2" w:semiHidden="1" w:unhideWhenUsed="1"/>
-    <w:lsdException w:name="Table Web 1" w:semiHidden="1" w:unhideWhenUsed="1"/>
-    <w:lsdException w:name="Table Web 2" w:semiHidden="1" w:unhideWhenUsed="1"/>
-    <w:lsdException w:name="Table Web 3" w:semiHidden="1" w:unhideWhenUsed="1"/>
-    <w:lsdException w:name="Balloon Text" w:semiHidden="1" w:unhideWhenUsed="1"/>
-    <w:lsdException w:name="Table Grid" w:uiPriority="39"/>
-    <w:lsdException w:name="Table Theme" w:semiHidden="1" w:unhideWhenUsed="1"/>
-    <w:lsdException w:name="Placeholder Text" w:semiHidden="1"/>
-    <w:lsdException w:name="No Spacing" w:uiPriority="1" w:qFormat="1"/>
-    <w:lsdException w:name="Light Shading" w:uiPriority="60"/>
-    <w:lsdException w:name="Light List" w:uiPriority="61"/>
-    <w:lsdException w:name="Light Grid" w:uiPriority="62"/>
-    <w:lsdException w:name="Medium Shading 1" w:uiPriority="63"/>
-    <w:lsdException w:name="Medium Shading 2" w:uiPriority="64"/>
-    <w:lsdException w:name="Medium List 1" w:uiPriority="65"/>
-    <w:lsdException w:name="Medium List 2" w:uiPriority="66"/>
-    <w:lsdException w:name="Medium Grid 1" w:uiPriority="67"/>
-    <w:lsdException w:name="Medium Grid 2" w:uiPriority="68"/>
-    <w:lsdException w:name="Medium Grid 3" w:uiPriority="69"/>
-    <w:lsdException w:name="Dark List" w:uiPriority="70"/>
-    <w:lsdException w:name="Colorful Shading" w:uiPriority="71"/>
-    <w:lsdException w:name="Colorful List" w:uiPriority="72"/>
-    <w:lsdException w:name="Colorful Grid" w:uiPriority="73"/>
-    <w:lsdException w:name="Light Shading Accent 1" w:uiPriority="60"/>
-    <w:lsdException w:name="Light List Accent 1" w:uiPriority="61"/>
-    <w:lsdException w:name="Light Grid Accent 1" w:uiPriority="62"/>
-    <w:lsdException w:name="Medium Shading 1 Accent 1" w:uiPriority="63"/>
-    <w:lsdException w:name="Medium Shading 2 Accent 1" w:uiPriority="64"/>
-    <w:lsdException w:name="Medium List 1 Accent 1" w:uiPriority="65"/>
-    <w:lsdException w:name="Revision" w:semiHidden="1"/>
-    <w:lsdException w:name="List Paragraph" w:uiPriority="34" w:qFormat="1"/>
-    <w:lsdException w:name="Quote" w:uiPriority="29" w:qFormat="1"/>
-    <w:lsdException w:name="Intense Quote" w:uiPriority="30" w:qFormat="1"/>
-    <w:lsdException w:name="Medium List 2 Accent 1" w:uiPriority="66"/>
-    <w:lsdException w:name="Medium Grid 1 Accent 1" w:uiPriority="67"/>
-    <w:lsdException w:name="Medium Grid 2 Accent 1" w:uiPriority="68"/>
-    <w:lsdException w:name="Medium Grid 3 Accent 1" w:uiPriority="69"/>
-    <w:lsdException w:name="Dark List Accent 1" w:uiPriority="70"/>
-    <w:lsdException w:name="Colorful Shading Accent 1" w:uiPriority="71"/>
-    <w:lsdException w:name="Colorful List Accent 1" w:uiPriority="72"/>
-    <w:lsdException w:name="Colorful Grid Accent 1" w:uiPriority="73"/>
-    <w:lsdException w:name="Light Shading Accent 2" w:uiPriority="60"/>
-    <w:lsdException w:name="Light List Accent 2" w:uiPriority="61"/>
-    <w:lsdException w:name="Light Grid Accent 2" w:uiPriority="62"/>
-    <w:lsdException w:name="Medium Shading 1 Accent 2" w:uiPriority="63"/>
-    <w:lsdException w:name="Medium Shading 2 Accent 2" w:uiPriority="64"/>
-    <w:lsdException w:name="Medium List 1 Accent 2" w:uiPriority="65"/>
-    <w:lsdException w:name="Medium List 2 Accent 2" w:uiPriority="66"/>
-    <w:lsdException w:name="Medium Grid 1 Accent 2" w:uiPriority="67"/>
-    <w:lsdException w:name="Medium Grid 2 Accent 2" w:uiPriority="68"/>
-    <w:lsdException w:name="Medium Grid 3 Accent 2" w:uiPriority="69"/>
-    <w:lsdException w:name="Dark List Accent 2" w:uiPriority="70"/>
-    <w:lsdException w:name="Colorful Shading Accent 2" w:uiPriority="71"/>
-    <w:lsdException w:name="Colorful List Accent 2" w:uiPriority="72"/>
-    <w:lsdException w:name="Colorful Grid Accent 2" w:uiPriority="73"/>
-    <w:lsdException w:name="Light Shading Accent 3" w:uiPriority="60"/>
-    <w:lsdException w:name="Light List Accent 3" w:uiPriority="61"/>
-    <w:lsdException w:name="Light Grid Accent 3" w:uiPriority="62"/>
-    <w:lsdException w:name="Medium Shading 1 Accent 3" w:uiPriority="63"/>
-    <w:lsdException w:name="Medium Shading 2 Accent 3" w:uiPriority="64"/>
-    <w:lsdException w:name="Medium List 1 Accent 3" w:uiPriority="65"/>
-    <w:lsdException w:name="Medium List 2 Accent 3" w:uiPriority="66"/>
-    <w:lsdException w:name="Medium Grid 1 Accent 3" w:uiPriority="67"/>
-    <w:lsdException w:name="Medium Grid 2 Accent 3" w:uiPriority="68"/>
-    <w:lsdException w:name="Medium Grid 3 Accent 3" w:uiPriority="69"/>
-    <w:lsdException w:name="Dark List Accent 3" w:uiPriority="70"/>
-    <w:lsdException w:name="Colorful Shading Accent 3" w:uiPriority="71"/>
-    <w:lsdException w:name="Colorful List Accent 3" w:uiPriority="72"/>
-    <w:lsdException w:name="Colorful Grid Accent 3" w:uiPriority="73"/>
-    <w:lsdException w:name="Light Shading Accent 4" w:uiPriority="60"/>
-    <w:lsdException w:name="Light List Accent 4" w:uiPriority="61"/>
-    <w:lsdException w:name="Light Grid Accent 4" w:uiPriority="62"/>
-    <w:lsdException w:name="Medium Shading 1 Accent 4" w:uiPriority="63"/>
-    <w:lsdException w:name="Medium Shading 2 Accent 4" w:uiPriority="64"/>
-    <w:lsdException w:name="Medium List 1 Accent 4" w:uiPriority="65"/>
-    <w:lsdException w:name="Medium List 2 Accent 4" w:uiPriority="66"/>
-    <w:lsdException w:name="Medium Grid 1 Accent 4" w:uiPriority="67"/>
-    <w:lsdException w:name="Medium Grid 2 Accent 4" w:uiPriority="68"/>
-    <w:lsdException w:name="Medium Grid 3 Accent 4" w:uiPriority="69"/>
-    <w:lsdException w:name="Dark List Accent 4" w:uiPriority="70"/>
-    <w:lsdException w:name="Colorful Shading Accent 4" w:uiPriority="71"/>
-    <w:lsdException w:name="Colorful List Accent 4" w:uiPriority="72"/>
-    <w:lsdException w:name="Colorful Grid Accent 4" w:uiPriority="73"/>
-    <w:lsdException w:name="Light Shading Accent 5" w:uiPriority="60"/>
-    <w:lsdException w:name="Light List Accent 5" w:uiPriority="61"/>
-    <w:lsdException w:name="Light Grid Accent 5" w:uiPriority="62"/>
-    <w:lsdException w:name="Medium Shading 1 Accent 5" w:uiPriority="63"/>
-    <w:lsdException w:name="Medium Shading 2 Accent 5" w:uiPriority="64"/>
-    <w:lsdException w:name="Medium List 1 Accent 5" w:uiPriority="65"/>
-    <w:lsdException w:name="Medium List 2 Accent 5" w:uiPriority="66"/>
-    <w:lsdException w:name="Medium Grid 1 Accent 5" w:uiPriority="67"/>
-    <w:lsdException w:name="Medium Grid 2 Accent 5" w:uiPriority="68"/>
-    <w:lsdException w:name="Medium Grid 3 Accent 5" w:uiPriority="69"/>
-    <w:lsdException w:name="Dark List Accent 5" w:uiPriority="70"/>
-    <w:lsdException w:name="Colorful Shading Accent 5" w:uiPriority="71"/>
-    <w:lsdException w:name="Colorful List Accent 5" w:uiPriority="72"/>
-    <w:lsdException w:name="Colorful Grid Accent 5" w:uiPriority="73"/>
-    <w:lsdException w:name="Light Shading Accent 6" w:uiPriority="60"/>
-    <w:lsdException w:name="Light List Accent 6" w:uiPriority="61"/>
-    <w:lsdException w:name="Light Grid Accent 6" w:uiPriority="62"/>
-    <w:lsdException w:name="Medium Shading 1 Accent 6" w:uiPriority="63"/>
-    <w:lsdException w:name="Medium Shading 2 Accent 6" w:uiPriority="64"/>
-    <w:lsdException w:name="Medium List 1 Accent 6" w:uiPriority="65"/>
-    <w:lsdException w:name="Medium List 2 Accent 6" w:uiPriority="66"/>
-    <w:lsdException w:name="Medium Grid 1 Accent 6" w:uiPriority="67"/>
-    <w:lsdException w:name="Medium Grid 2 Accent 6" w:uiPriority="68"/>
-    <w:lsdException w:name="Medium Grid 3 Accent 6" w:uiPriority="69"/>
-    <w:lsdException w:name="Dark List Accent 6" w:uiPriority="70"/>
-    <w:lsdException w:name="Colorful Shading Accent 6" w:uiPriority="71"/>
-    <w:lsdException w:name="Colorful List Accent 6" w:uiPriority="72"/>
-    <w:lsdException w:name="Colorful Grid Accent 6" w:uiPriority="73"/>
-    <w:lsdException w:name="Subtle Emphasis" w:uiPriority="19" w:qFormat="1"/>
-    <w:lsdException w:name="Intense Emphasis" w:uiPriority="21" w:qFormat="1"/>
-    <w:lsdException w:name="Subtle Reference" w:uiPriority="31" w:qFormat="1"/>
-    <w:lsdException w:name="Intense Reference" w:uiPriority="32" w:qFormat="1"/>
-    <w:lsdException w:name="Book Title" w:uiPriority="33" w:qFormat="1"/>
-    <w:lsdException w:name="Bibliography" w:semiHidden="1" w:uiPriority="37" w:unhideWhenUsed="1"/>
-    <w:lsdException w:name="TOC Heading" w:semiHidden="1" w:uiPriority="39" w:unhideWhenUsed="1" w:qFormat="1"/>
-    <w:lsdException w:name="Plain Table 1" w:uiPriority="41"/>
-    <w:lsdException w:name="Plain Table 2" w:uiPriority="42"/>
-    <w:lsdException w:name="Plain Table 3" w:uiPriority="43"/>
-    <w:lsdException w:name="Plain Table 4" w:uiPriority="44"/>
-    <w:lsdException w:name="Plain Table 5" w:uiPriority="45"/>
-    <w:lsdException w:name="Grid Table Light" w:uiPriority="40"/>
-    <w:lsdException w:name="Grid Table 1 Light" w:uiPriority="46"/>
-    <w:lsdException w:name="Grid Table 2" w:uiPriority="47"/>
-    <w:lsdException w:name="Grid Table 3" w:uiPriority="48"/>
-    <w:lsdException w:name="Grid Table 4" w:uiPriority="49"/>
-    <w:lsdException w:name="Grid Table 5 Dark" w:uiPriority="50"/>
-    <w:lsdException w:name="Grid Table 6 Colorful" w:uiPriority="51"/>
-    <w:lsdException w:name="Grid Table 7 Colorful" w:uiPriority="52"/>
-    <w:lsdException w:name="Grid Table 1 Light Accent 1" w:uiPriority="46"/>
-    <w:lsdException w:name="Grid Table 2 Accent 1" w:uiPriority="47"/>
-    <w:lsdException w:name="Grid Table 3 Accent 1" w:uiPriority="48"/>
-    <w:lsdException w:name="Grid Table 4 Accent 1" w:uiPriority="49"/>
-    <w:lsdException w:name="Grid Table 5 Dark Accent 1" w:uiPriority="50"/>
-    <w:lsdException w:name="Grid Table 6 Colorful Accent 1" w:uiPriority="51"/>
-    <w:lsdException w:name="Grid Table 7 Colorful Accent 1" w:uiPriority="52"/>
-    <w:lsdException w:name="Grid Table 1 Light Accent 2" w:uiPriority="46"/>
-    <w:lsdException w:name="Grid Table 2 Accent 2" w:uiPriority="47"/>
-    <w:lsdException w:name="Grid Table 3 Accent 2" w:uiPriority="48"/>
-    <w:lsdException w:name="Grid Table 4 Accent 2" w:uiPriority="49"/>
-    <w:lsdException w:name="Grid Table 5 Dark Accent 2" w:uiPriority="50"/>
-    <w:lsdException w:name="Grid Table 6 Colorful Accent 2" w:uiPriority="51"/>
-    <w:lsdException w:name="Grid Table 7 Colorful Accent 2" w:uiPriority="52"/>
-    <w:lsdException w:name="Grid Table 1 Light Accent 3" w:uiPriority="46"/>
-    <w:lsdException w:name="Grid Table 2 Accent 3" w:uiPriority="47"/>
-    <w:lsdException w:name="Grid Table 3 Accent 3" w:uiPriority="48"/>
-    <w:lsdException w:name="Grid Table 4 Accent 3" w:uiPriority="49"/>
-    <w:lsdException w:name="Grid Table 5 Dark Accent 3" w:uiPriority="50"/>
-    <w:lsdException w:name="Grid Table 6 Colorful Accent 3" w:uiPriority="51"/>
-    <w:lsdException w:name="Grid Table 7 Colorful Accent 3" w:uiPriority="52"/>
-    <w:lsdException w:name="Grid Table 1 Light Accent 4" w:uiPriority="46"/>
-    <w:lsdException w:name="Grid Table 2 Accent 4" w:uiPriority="47"/>
-    <w:lsdException w:name="Grid Table 3 Accent 4" w:uiPriority="48"/>
-    <w:lsdException w:name="Grid Table 4 Accent 4" w:uiPriority="49"/>
-    <w:lsdException w:name="Grid Table 5 Dark Accent 4" w:uiPriority="50"/>
-    <w:lsdException w:name="Grid Table 6 Colorful Accent 4" w:uiPriority="51"/>
-    <w:lsdException w:name="Grid Table 7 Colorful Accent 4" w:uiPriority="52"/>
-    <w:lsdException w:name="Grid Table 1 Light Accent 5" w:uiPriority="46"/>
-    <w:lsdException w:name="Grid Table 2 Accent 5" w:uiPriority="47"/>
-    <w:lsdException w:name="Grid Table 3 Accent 5" w:uiPriority="48"/>
-    <w:lsdException w:name="Grid Table 4 Accent 5" w:uiPriority="49"/>
-    <w:lsdException w:name="Grid Table 5 Dark Accent 5" w:uiPriority="50"/>
-    <w:lsdException w:name="Grid Table 6 Colorful Accent 5" w:uiPriority="51"/>
-    <w:lsdException w:name="Grid Table 7 Colorful Accent 5" w:uiPriority="52"/>
-    <w:lsdException w:name="Grid Table 1 Light Accent 6" w:uiPriority="46"/>
-    <w:lsdException w:name="Grid Table 2 Accent 6" w:uiPriority="47"/>
-    <w:lsdException w:name="Grid Table 3 Accent 6" w:uiPriority="48"/>
-    <w:lsdException w:name="Grid Table 4 Accent 6" w:uiPriority="49"/>
-    <w:lsdException w:name="Grid Table 5 Dark Accent 6" w:uiPriority="50"/>
-    <w:lsdException w:name="Grid Table 6 Colorful Accent 6" w:uiPriority="51"/>
-    <w:lsdException w:name="Grid Table 7 Colorful Accent 6" w:uiPriority="52"/>
-    <w:lsdException w:name="List Table 1 Light" w:uiPriority="46"/>
-    <w:lsdException w:name="List Table 2" w:uiPriority="47"/>
-    <w:lsdException w:name="List Table 3" w:uiPriority="48"/>
-    <w:lsdException w:name="List Table 4" w:uiPriority="49"/>
-    <w:lsdException w:name="List Table 5 Dark" w:uiPriority="50"/>
-    <w:lsdException w:name="List Table 6 Colorful" w:uiPriority="51"/>
-    <w:lsdException w:name="List Table 7 Colorful" w:uiPriority="52"/>
-    <w:lsdException w:name="List Table 1 Light Accent 1" w:uiPriority="46"/>
-    <w:lsdException w:name="List Table 2 Accent 1" w:uiPriority="47"/>
-    <w:lsdException w:name="List Table 3 Accent 1" w:uiPriority="48"/>
-    <w:lsdException w:name="List Table 4 Accent 1" w:uiPriority="49"/>
-    <w:lsdException w:name="List Table 5 Dark Accent 1" w:uiPriority="50"/>
-    <w:lsdException w:name="List Table 6 Colorful Accent 1" w:uiPriority="51"/>
-    <w:lsdException w:name="List Table 7 Colorful Accent 1" w:uiPriority="52"/>
-    <w:lsdException w:name="List Table 1 Light Accent 2" w:uiPriority="46"/>
-    <w:lsdException w:name="List Table 2 Accent 2" w:uiPriority="47"/>
-    <w:lsdException w:name="List Table 3 Accent 2" w:uiPriority="48"/>
-    <w:lsdException w:name="List Table 4 Accent 2" w:uiPriority="49"/>
-    <w:lsdException w:name="List Table 5 Dark Accent 2" w:uiPriority="50"/>
-    <w:lsdException w:name="List Table 6 Colorful Accent 2" w:uiPriority="51"/>
-    <w:lsdException w:name="List Table 7 Colorful Accent 2" w:uiPriority="52"/>
-    <w:lsdException w:name="List Table 1 Light Accent 3" w:uiPriority="46"/>
-    <w:lsdException w:name="List Table 2 Accent 3" w:uiPriority="47"/>
-    <w:lsdException w:name="List Table 3 Accent 3" w:uiPriority="48"/>
-    <w:lsdException w:name="List Table 4 Accent 3" w:uiPriority="49"/>
-    <w:lsdException w:name="List Table 5 Dark Accent 3" w:uiPriority="50"/>
-    <w:lsdException w:name="List Table 6 Colorful Accent 3" w:uiPriority="51"/>
-    <w:lsdException w:name="List Table 7 Colorful Accent 3" w:uiPriority="52"/>
-    <w:lsdException w:name="List Table 1 Light Accent 4" w:uiPriority="46"/>
-    <w:lsdException w:name="List Table 2 Accent 4" w:uiPriority="47"/>
-    <w:lsdException w:name="List Table 3 Accent 4" w:uiPriority="48"/>
-    <w:lsdException w:name="List Table 4 Accent 4" w:uiPriority="49"/>
-    <w:lsdException w:name="List Table 5 Dark Accent 4" w:uiPriority="50"/>
-    <w:lsdException w:name="List Table 6 Colorful Accent 4" w:uiPriority="51"/>
-    <w:lsdException w:name="List Table 7 Colorful Accent 4" w:uiPriority="52"/>
-    <w:lsdException w:name="List Table 1 Light Accent 5" w:uiPriority="46"/>
-    <w:lsdException w:name="List Table 2 Accent 5" w:uiPriority="47"/>
-    <w:lsdException w:name="List Table 3 Accent 5" w:uiPriority="48"/>
-    <w:lsdException w:name="List Table 4 Accent 5" w:uiPriority="49"/>
-    <w:lsdException w:name="List Table 5 Dark Accent 5" w:uiPriority="50"/>
-    <w:lsdException w:name="List Table 6 Colorful Accent 5" w:uiPriority="51"/>
-    <w:lsdException w:name="List Table 7 Colorful Accent 5" w:uiPriority="52"/>
-    <w:lsdException w:name="List Table 1 Light Accent 6" w:uiPriority="46"/>
-    <w:lsdException w:name="List Table 2 Accent 6" w:uiPriority="47"/>
-    <w:lsdException w:name="List Table 3 Accent 6" w:uiPriority="48"/>
-    <w:lsdException w:name="List Table 4 Accent 6" w:uiPriority="49"/>
-    <w:lsdException w:name="List Table 5 Dark Accent 6" w:uiPriority="50"/>
-    <w:lsdException w:name="List Table 6 Colorful Accent 6" w:uiPriority="51"/>
-    <w:lsdException w:name="List Table 7 Colorful Accent 6" w:uiPriority="52"/>
-    <w:lsdException w:name="Mention" w:semiHidden="1" w:unhideWhenUsed="1"/>
-    <w:lsdException w:name="Smart Hyperlink" w:semiHidden="1" w:unhideWhenUsed="1"/>
-    <w:lsdException w:name="Hashtag" w:semiHidden="1" w:unhideWhenUsed="1"/>
-    <w:lsdException w:name="Unresolved Mention" w:semiHidden="1" w:unhideWhenUsed="1"/>
+  <w:latentStyles w:defLockedState="0" w:defUIPriority="99" w:defSemiHidden="1" w:defUnhideWhenUsed="1" w:defQFormat="0" w:count="276">
+    <w:lsdException w:name="Normal" w:semiHidden="0" w:uiPriority="0" w:unhideWhenUsed="0" w:qFormat="1"/>
+    <w:lsdException w:name="heading 1" w:semiHidden="0" w:uiPriority="9" w:unhideWhenUsed="0" w:qFormat="1"/>
+    <w:lsdException w:name="heading 2" w:uiPriority="9" w:qFormat="1"/>
+    <w:lsdException w:name="heading 3" w:uiPriority="9" w:qFormat="1"/>
+    <w:lsdException w:name="heading 4" w:uiPriority="9" w:qFormat="1"/>
+    <w:lsdException w:name="heading 5" w:uiPriority="9" w:qFormat="1"/>
+    <w:lsdException w:name="heading 6" w:uiPriority="9" w:qFormat="1"/>
+    <w:lsdException w:name="heading 7" w:uiPriority="9" w:qFormat="1"/>
+    <w:lsdException w:name="heading 8" w:uiPriority="9" w:qFormat="1"/>
+    <w:lsdException w:name="heading 9" w:uiPriority="9" w:qFormat="1"/>
+    <w:lsdException w:name="toc 1" w:uiPriority="39"/>
+    <w:lsdException w:name="toc 2" w:uiPriority="39"/>
+    <w:lsdException w:name="toc 3" w:uiPriority="39"/>
+    <w:lsdException w:name="toc 4" w:uiPriority="39"/>
+    <w:lsdException w:name="toc 5" w:uiPriority="39"/>
+    <w:lsdException w:name="toc 6" w:uiPriority="39"/>
+    <w:lsdException w:name="toc 7" w:uiPriority="39"/>
+    <w:lsdException w:name="toc 8" w:uiPriority="39"/>
+    <w:lsdException w:name="toc 9" w:uiPriority="39"/>
+    <w:lsdException w:name="caption" w:uiPriority="35" w:qFormat="1"/>
+    <w:lsdException w:name="Title" w:semiHidden="0" w:uiPriority="10" w:unhideWhenUsed="0" w:qFormat="1"/>
+    <w:lsdException w:name="Default Paragraph Font" w:uiPriority="1"/>
+    <w:lsdException w:name="Subtitle" w:semiHidden="0" w:uiPriority="11" w:unhideWhenUsed="0" w:qFormat="1"/>
+    <w:lsdException w:name="Strong" w:semiHidden="0" w:uiPriority="22" w:unhideWhenUsed="0" w:qFormat="1"/>
+    <w:lsdException w:name="Emphasis" w:semiHidden="0" w:uiPriority="20" w:unhideWhenUsed="0" w:qFormat="1"/>
+    <w:lsdException w:name="Table Grid" w:semiHidden="0" w:uiPriority="39" w:unhideWhenUsed="0"/>
+    <w:lsdException w:name="Note Level 1" w:semiHidden="0" w:unhideWhenUsed="0"/>
+    <w:lsdException w:name="Note Level 2" w:semiHidden="0" w:unhideWhenUsed="0"/>
+    <w:lsdException w:name="Note Level 3" w:semiHidden="0" w:unhideWhenUsed="0"/>
+    <w:lsdException w:name="Note Level 4" w:semiHidden="0" w:unhideWhenUsed="0"/>
+    <w:lsdException w:name="Note Level 5" w:semiHidden="0" w:unhideWhenUsed="0"/>
+    <w:lsdException w:name="Note Level 6" w:semiHidden="0" w:unhideWhenUsed="0"/>
+    <w:lsdException w:name="Note Level 7" w:semiHidden="0" w:unhideWhenUsed="0"/>
+    <w:lsdException w:name="Note Level 8" w:semiHidden="0" w:unhideWhenUsed="0"/>
+    <w:lsdException w:name="Note Level 9" w:semiHidden="0" w:unhideWhenUsed="0"/>
+    <w:lsdException w:name="Placeholder Text" w:unhideWhenUsed="0"/>
+    <w:lsdException w:name="No Spacing" w:semiHidden="0" w:uiPriority="1" w:unhideWhenUsed="0" w:qFormat="1"/>
+    <w:lsdException w:name="Light Shading" w:semiHidden="0" w:uiPriority="60" w:unhideWhenUsed="0"/>
+    <w:lsdException w:name="Light List" w:semiHidden="0" w:uiPriority="61" w:unhideWhenUsed="0"/>
+    <w:lsdException w:name="Light Grid" w:semiHidden="0" w:uiPriority="62" w:unhideWhenUsed="0"/>
+    <w:lsdException w:name="Medium Shading 1" w:semiHidden="0" w:uiPriority="63" w:unhideWhenUsed="0"/>
+    <w:lsdException w:name="Medium Shading 2" w:semiHidden="0" w:uiPriority="64" w:unhideWhenUsed="0"/>
+    <w:lsdException w:name="Medium List 1" w:semiHidden="0" w:uiPriority="65" w:unhideWhenUsed="0"/>
+    <w:lsdException w:name="Medium List 2" w:semiHidden="0" w:uiPriority="66" w:unhideWhenUsed="0"/>
+    <w:lsdException w:name="Medium Grid 1" w:semiHidden="0" w:uiPriority="67" w:unhideWhenUsed="0"/>
+    <w:lsdException w:name="Medium Grid 2" w:semiHidden="0" w:uiPriority="68" w:unhideWhenUsed="0"/>
+    <w:lsdException w:name="Medium Grid 3" w:semiHidden="0" w:uiPriority="69" w:unhideWhenUsed="0"/>
+    <w:lsdException w:name="Dark List" w:semiHidden="0" w:uiPriority="70" w:unhideWhenUsed="0"/>
+    <w:lsdException w:name="Colorful Shading" w:semiHidden="0" w:uiPriority="71" w:unhideWhenUsed="0"/>
+    <w:lsdException w:name="Colorful List" w:semiHidden="0" w:uiPriority="72" w:unhideWhenUsed="0"/>
+    <w:lsdException w:name="Colorful Grid" w:semiHidden="0" w:uiPriority="73" w:unhideWhenUsed="0"/>
+    <w:lsdException w:name="Light Shading Accent 1" w:semiHidden="0" w:uiPriority="60" w:unhideWhenUsed="0"/>
+    <w:lsdException w:name="Light List Accent 1" w:semiHidden="0" w:uiPriority="61" w:unhideWhenUsed="0"/>
+    <w:lsdException w:name="Light Grid Accent 1" w:semiHidden="0" w:uiPriority="62" w:unhideWhenUsed="0"/>
+    <w:lsdException w:name="Medium Shading 1 Accent 1" w:semiHidden="0" w:uiPriority="63" w:unhideWhenUsed="0"/>
+    <w:lsdException w:name="Medium Shading 2 Accent 1" w:semiHidden="0" w:uiPriority="64" w:unhideWhenUsed="0"/>
+    <w:lsdException w:name="Medium List 1 Accent 1" w:semiHidden="0" w:uiPriority="65" w:unhideWhenUsed="0"/>
+    <w:lsdException w:name="Revision" w:unhideWhenUsed="0"/>
+    <w:lsdException w:name="List Paragraph" w:semiHidden="0" w:uiPriority="34" w:unhideWhenUsed="0" w:qFormat="1"/>
+    <w:lsdException w:name="Quote" w:semiHidden="0" w:uiPriority="29" w:unhideWhenUsed="0" w:qFormat="1"/>
+    <w:lsdException w:name="Intense Quote" w:semiHidden="0" w:uiPriority="30" w:unhideWhenUsed="0" w:qFormat="1"/>
+    <w:lsdException w:name="Medium List 2 Accent 1" w:semiHidden="0" w:uiPriority="66" w:unhideWhenUsed="0"/>
+    <w:lsdException w:name="Medium Grid 1 Accent 1" w:semiHidden="0" w:uiPriority="67" w:unhideWhenUsed="0"/>
+    <w:lsdException w:name="Medium Grid 2 Accent 1" w:semiHidden="0" w:uiPriority="68" w:unhideWhenUsed="0"/>
+    <w:lsdException w:name="Medium Grid 3 Accent 1" w:semiHidden="0" w:uiPriority="69" w:unhideWhenUsed="0"/>
+    <w:lsdException w:name="Dark List Accent 1" w:semiHidden="0" w:uiPriority="70" w:unhideWhenUsed="0"/>
+    <w:lsdException w:name="Colorful Shading Accent 1" w:semiHidden="0" w:uiPriority="71" w:unhideWhenUsed="0"/>
+    <w:lsdException w:name="Colorful List Accent 1" w:semiHidden="0" w:uiPriority="72" w:unhideWhenUsed="0"/>
+    <w:lsdException w:name="Colorful Grid Accent 1" w:semiHidden="0" w:uiPriority="73" w:unhideWhenUsed="0"/>
+    <w:lsdException w:name="Light Shading Accent 2" w:semiHidden="0" w:uiPriority="60" w:unhideWhenUsed="0"/>
+    <w:lsdException w:name="Light List Accent 2" w:semiHidden="0" w:uiPriority="61" w:unhideWhenUsed="0"/>
+    <w:lsdException w:name="Light Grid Accent 2" w:semiHidden="0" w:uiPriority="62" w:unhideWhenUsed="0"/>
+    <w:lsdException w:name="Medium Shading 1 Accent 2" w:semiHidden="0" w:uiPriority="63" w:unhideWhenUsed="0"/>
+    <w:lsdException w:name="Medium Shading 2 Accent 2" w:semiHidden="0" w:uiPriority="64" w:unhideWhenUsed="0"/>
+    <w:lsdException w:name="Medium List 1 Accent 2" w:semiHidden="0" w:uiPriority="65" w:unhideWhenUsed="0"/>
+    <w:lsdException w:name="Medium List 2 Accent 2" w:semiHidden="0" w:uiPriority="66" w:unhideWhenUsed="0"/>
+    <w:lsdException w:name="Medium Grid 1 Accent 2" w:semiHidden="0" w:uiPriority="67" w:unhideWhenUsed="0"/>
+    <w:lsdException w:name="Medium Grid 2 Accent 2" w:semiHidden="0" w:uiPriority="68" w:unhideWhenUsed="0"/>
+    <w:lsdException w:name="Medium Grid 3 Accent 2" w:semiHidden="0" w:uiPriority="69" w:unhideWhenUsed="0"/>
+    <w:lsdException w:name="Dark List Accent 2" w:semiHidden="0" w:uiPriority="70" w:unhideWhenUsed="0"/>
+    <w:lsdException w:name="Colorful Shading Accent 2" w:semiHidden="0" w:uiPriority="71" w:unhideWhenUsed="0"/>
+    <w:lsdException w:name="Colorful List Accent 2" w:semiHidden="0" w:uiPriority="72" w:unhideWhenUsed="0"/>
+    <w:lsdException w:name="Colorful Grid Accent 2" w:semiHidden="0" w:uiPriority="73" w:unhideWhenUsed="0"/>
+    <w:lsdException w:name="Light Shading Accent 3" w:semiHidden="0" w:uiPriority="60" w:unhideWhenUsed="0"/>
+    <w:lsdException w:name="Light List Accent 3" w:semiHidden="0" w:uiPriority="61" w:unhideWhenUsed="0"/>
+    <w:lsdException w:name="Light Grid Accent 3" w:semiHidden="0" w:uiPriority="62" w:unhideWhenUsed="0"/>
+    <w:lsdException w:name="Medium Shading 1 Accent 3" w:semiHidden="0" w:uiPriority="63" w:unhideWhenUsed="0"/>
+    <w:lsdException w:name="Medium Shading 2 Accent 3" w:semiHidden="0" w:uiPriority="64" w:unhideWhenUsed="0"/>
+    <w:lsdException w:name="Medium List 1 Accent 3" w:semiHidden="0" w:uiPriority="65" w:unhideWhenUsed="0"/>
+    <w:lsdException w:name="Medium List 2 Accent 3" w:semiHidden="0" w:uiPriority="66" w:unhideWhenUsed="0"/>
+    <w:lsdException w:name="Medium Grid 1 Accent 3" w:semiHidden="0" w:uiPriority="67" w:unhideWhenUsed="0"/>
+    <w:lsdException w:name="Medium Grid 2 Accent 3" w:semiHidden="0" w:uiPriority="68" w:unhideWhenUsed="0"/>
+    <w:lsdException w:name="Medium Grid 3 Accent 3" w:semiHidden="0" w:uiPriority="69" w:unhideWhenUsed="0"/>
+    <w:lsdException w:name="Dark List Accent 3" w:semiHidden="0" w:uiPriority="70" w:unhideWhenUsed="0"/>
+    <w:lsdException w:name="Colorful Shading Accent 3" w:semiHidden="0" w:uiPriority="71" w:unhideWhenUsed="0"/>
+    <w:lsdException w:name="Colorful List Accent 3" w:semiHidden="0" w:uiPriority="72" w:unhideWhenUsed="0"/>
+    <w:lsdException w:name="Colorful Grid Accent 3" w:semiHidden="0" w:uiPriority="73" w:unhideWhenUsed="0"/>
+    <w:lsdException w:name="Light Shading Accent 4" w:semiHidden="0" w:uiPriority="60" w:unhideWhenUsed="0"/>
+    <w:lsdException w:name="Light List Accent 4" w:semiHidden="0" w:uiPriority="61" w:unhideWhenUsed="0"/>
+    <w:lsdException w:name="Light Grid Accent 4" w:semiHidden="0" w:uiPriority="62" w:unhideWhenUsed="0"/>
+    <w:lsdException w:name="Medium Shading 1 Accent 4" w:semiHidden="0" w:uiPriority="63" w:unhideWhenUsed="0"/>
+    <w:lsdException w:name="Medium Shading 2 Accent 4" w:semiHidden="0" w:uiPriority="64" w:unhideWhenUsed="0"/>
+    <w:lsdException w:name="Medium List 1 Accent 4" w:semiHidden="0" w:uiPriority="65" w:unhideWhenUsed="0"/>
+    <w:lsdException w:name="Medium List 2 Accent 4" w:semiHidden="0" w:uiPriority="66" w:unhideWhenUsed="0"/>
+    <w:lsdException w:name="Medium Grid 1 Accent 4" w:semiHidden="0" w:uiPriority="67" w:unhideWhenUsed="0"/>
+    <w:lsdException w:name="Medium Grid 2 Accent 4" w:semiHidden="0" w:uiPriority="68" w:unhideWhenUsed="0"/>
+    <w:lsdException w:name="Medium Grid 3 Accent 4" w:semiHidden="0" w:uiPriority="69" w:unhideWhenUsed="0"/>
+    <w:lsdException w:name="Dark List Accent 4" w:semiHidden="0" w:uiPriority="70" w:unhideWhenUsed="0"/>
+    <w:lsdException w:name="Colorful Shading Accent 4" w:semiHidden="0" w:uiPriority="71" w:unhideWhenUsed="0"/>
+    <w:lsdException w:name="Colorful List Accent 4" w:semiHidden="0" w:uiPriority="72" w:unhideWhenUsed="0"/>
+    <w:lsdException w:name="Colorful Grid Accent 4" w:semiHidden="0" w:uiPriority="73" w:unhideWhenUsed="0"/>
+    <w:lsdException w:name="Light Shading Accent 5" w:semiHidden="0" w:uiPriority="60" w:unhideWhenUsed="0"/>
+    <w:lsdException w:name="Light List Accent 5" w:semiHidden="0" w:uiPriority="61" w:unhideWhenUsed="0"/>
+    <w:lsdException w:name="Light Grid Accent 5" w:semiHidden="0" w:uiPriority="62" w:unhideWhenUsed="0"/>
+    <w:lsdException w:name="Medium Shading 1 Accent 5" w:semiHidden="0" w:uiPriority="63" w:unhideWhenUsed="0"/>
+    <w:lsdException w:name="Medium Shading 2 Accent 5" w:semiHidden="0" w:uiPriority="64" w:unhideWhenUsed="0"/>
+    <w:lsdException w:name="Medium List 1 Accent 5" w:semiHidden="0" w:uiPriority="65" w:unhideWhenUsed="0"/>
+    <w:lsdException w:name="Medium List 2 Accent 5" w:semiHidden="0" w:uiPriority="66" w:unhideWhenUsed="0"/>
+    <w:lsdException w:name="Medium Grid 1 Accent 5" w:semiHidden="0" w:uiPriority="67" w:unhideWhenUsed="0"/>
+    <w:lsdException w:name="Medium Grid 2 Accent 5" w:semiHidden="0" w:uiPriority="68" w:unhideWhenUsed="0"/>
+    <w:lsdException w:name="Medium Grid 3 Accent 5" w:semiHidden="0" w:uiPriority="69" w:unhideWhenUsed="0"/>
+    <w:lsdException w:name="Dark List Accent 5" w:semiHidden="0" w:uiPriority="70" w:unhideWhenUsed="0"/>
+    <w:lsdException w:name="Colorful Shading Accent 5" w:semiHidden="0" w:uiPriority="71" w:unhideWhenUsed="0"/>
+    <w:lsdException w:name="Colorful List Accent 5" w:semiHidden="0" w:uiPriority="72" w:unhideWhenUsed="0"/>
+    <w:lsdException w:name="Colorful Grid Accent 5" w:semiHidden="0" w:uiPriority="73" w:unhideWhenUsed="0"/>
+    <w:lsdException w:name="Light Shading Accent 6" w:semiHidden="0" w:uiPriority="60" w:unhideWhenUsed="0"/>
+    <w:lsdException w:name="Light List Accent 6" w:semiHidden="0" w:uiPriority="61" w:unhideWhenUsed="0"/>
+    <w:lsdException w:name="Light Grid Accent 6" w:semiHidden="0" w:uiPriority="62" w:unhideWhenUsed="0"/>
+    <w:lsdException w:name="Medium Shading 1 Accent 6" w:semiHidden="0" w:uiPriority="63" w:unhideWhenUsed="0"/>
+    <w:lsdException w:name="Medium Shading 2 Accent 6" w:semiHidden="0" w:uiPriority="64" w:unhideWhenUsed="0"/>
+    <w:lsdException w:name="Medium List 1 Accent 6" w:semiHidden="0" w:uiPriority="65" w:unhideWhenUsed="0"/>
+    <w:lsdException w:name="Medium List 2 Accent 6" w:semiHidden="0" w:uiPriority="66" w:unhideWhenUsed="0"/>
+    <w:lsdException w:name="Medium Grid 1 Accent 6" w:semiHidden="0" w:uiPriority="67" w:unhideWhenUsed="0"/>
+    <w:lsdException w:name="Medium Grid 2 Accent 6" w:semiHidden="0" w:uiPriority="68" w:unhideWhenUsed="0"/>
+    <w:lsdException w:name="Medium Grid 3 Accent 6" w:semiHidden="0" w:uiPriority="69" w:unhideWhenUsed="0"/>
+    <w:lsdException w:name="Dark List Accent 6" w:semiHidden="0" w:uiPriority="70" w:unhideWhenUsed="0"/>
+    <w:lsdException w:name="Colorful Shading Accent 6" w:semiHidden="0" w:uiPriority="71" w:unhideWhenUsed="0"/>
+    <w:lsdException w:name="Colorful List Accent 6" w:semiHidden="0" w:uiPriority="72" w:unhideWhenUsed="0"/>
+    <w:lsdException w:name="Colorful Grid Accent 6" w:semiHidden="0" w:uiPriority="73" w:unhideWhenUsed="0"/>
+    <w:lsdException w:name="Subtle Emphasis" w:semiHidden="0" w:uiPriority="19" w:unhideWhenUsed="0" w:qFormat="1"/>
+    <w:lsdException w:name="Intense Emphasis" w:semiHidden="0" w:uiPriority="21" w:unhideWhenUsed="0" w:qFormat="1"/>
+    <w:lsdException w:name="Subtle Reference" w:semiHidden="0" w:uiPriority="31" w:unhideWhenUsed="0" w:qFormat="1"/>
+    <w:lsdException w:name="Intense Reference" w:semiHidden="0" w:uiPriority="32" w:unhideWhenUsed="0" w:qFormat="1"/>
+    <w:lsdException w:name="Book Title" w:semiHidden="0" w:uiPriority="33" w:unhideWhenUsed="0" w:qFormat="1"/>
+    <w:lsdException w:name="Bibliography" w:uiPriority="37"/>
+    <w:lsdException w:name="TOC Heading" w:uiPriority="39" w:qFormat="1"/>
   </w:latentStyles>
   <w:style w:type="paragraph" w:default="1" w:styleId="Normal">
     <w:name w:val="Normal"/>
@@ -6820,6 +6647,7 @@
     <w:tblPr>
       <w:tblStyleRowBandSize w:val="1"/>
       <w:tblStyleColBandSize w:val="1"/>
+      <w:tblInd w:w="0" w:type="dxa"/>
       <w:tblCellMar>
         <w:top w:w="100" w:type="dxa"/>
         <w:left w:w="100" w:type="dxa"/>
@@ -6857,6 +6685,7 @@
       <w:spacing w:line="240" w:lineRule="auto"/>
     </w:pPr>
     <w:tblPr>
+      <w:tblInd w:w="0" w:type="dxa"/>
       <w:tblBorders>
         <w:top w:val="single" w:sz="4" w:space="0" w:color="auto"/>
         <w:left w:val="single" w:sz="4" w:space="0" w:color="auto"/>
@@ -6865,6 +6694,12 @@
         <w:insideH w:val="single" w:sz="4" w:space="0" w:color="auto"/>
         <w:insideV w:val="single" w:sz="4" w:space="0" w:color="auto"/>
       </w:tblBorders>
+      <w:tblCellMar>
+        <w:top w:w="0" w:type="dxa"/>
+        <w:left w:w="108" w:type="dxa"/>
+        <w:bottom w:w="0" w:type="dxa"/>
+        <w:right w:w="108" w:type="dxa"/>
+      </w:tblCellMar>
     </w:tblPr>
   </w:style>
   <w:style w:type="character" w:customStyle="1" w:styleId="sc0">
@@ -6876,6 +6711,460 @@
       <w:color w:val="000000"/>
       <w:sz w:val="20"/>
       <w:szCs w:val="20"/>
+    </w:rPr>
+  </w:style>
+  <w:style w:type="paragraph" w:styleId="BalloonText">
+    <w:name w:val="Balloon Text"/>
+    <w:basedOn w:val="Normal"/>
+    <w:link w:val="BalloonTextChar"/>
+    <w:uiPriority w:val="99"/>
+    <w:semiHidden/>
+    <w:unhideWhenUsed/>
+    <w:rsid w:val="00C44D3B"/>
+    <w:rPr>
+      <w:rFonts w:ascii="Lucida Grande" w:hAnsi="Lucida Grande"/>
+      <w:sz w:val="18"/>
+      <w:szCs w:val="18"/>
+    </w:rPr>
+  </w:style>
+  <w:style w:type="character" w:customStyle="1" w:styleId="BalloonTextChar">
+    <w:name w:val="Balloon Text Char"/>
+    <w:basedOn w:val="DefaultParagraphFont"/>
+    <w:link w:val="BalloonText"/>
+    <w:uiPriority w:val="99"/>
+    <w:semiHidden/>
+    <w:rsid w:val="00C44D3B"/>
+    <w:rPr>
+      <w:rFonts w:ascii="Lucida Grande" w:eastAsia="Times New Roman" w:hAnsi="Lucida Grande" w:cs="Times New Roman"/>
+      <w:sz w:val="18"/>
+      <w:szCs w:val="18"/>
+      <w:lang w:val="en-US"/>
+    </w:rPr>
+  </w:style>
+</w:styles>
+</file>
+
+<file path=word/stylesWithEffects.xml><?xml version="1.0" encoding="utf-8"?>
+<w:styles xmlns:wpc="http://schemas.microsoft.com/office/word/2010/wordprocessingCanvas" xmlns:mo="http://schemas.microsoft.com/office/mac/office/2008/main" xmlns:mc="http://schemas.openxmlformats.org/markup-compatibility/2006" xmlns:mv="urn:schemas-microsoft-com:mac:vml" xmlns:o="urn:schemas-microsoft-com:office:office" xmlns:r="http://schemas.openxmlformats.org/officeDocument/2006/relationships" xmlns:m="http://schemas.openxmlformats.org/officeDocument/2006/math" xmlns:v="urn:schemas-microsoft-com:vml" xmlns:wp14="http://schemas.microsoft.com/office/word/2010/wordprocessingDrawing" xmlns:wp="http://schemas.openxmlformats.org/drawingml/2006/wordprocessingDrawing" xmlns:w10="urn:schemas-microsoft-com:office:word" xmlns:w="http://schemas.openxmlformats.org/wordprocessingml/2006/main" xmlns:w14="http://schemas.microsoft.com/office/word/2010/wordml" xmlns:wpg="http://schemas.microsoft.com/office/word/2010/wordprocessingGroup" xmlns:wpi="http://schemas.microsoft.com/office/word/2010/wordprocessingInk" xmlns:wne="http://schemas.microsoft.com/office/word/2006/wordml" xmlns:wps="http://schemas.microsoft.com/office/word/2010/wordprocessingShape" mc:Ignorable="w14 wp14">
+  <w:docDefaults>
+    <w:rPrDefault>
+      <w:rPr>
+        <w:rFonts w:ascii="Arial" w:eastAsia="Arial" w:hAnsi="Arial" w:cs="Arial"/>
+        <w:sz w:val="22"/>
+        <w:szCs w:val="22"/>
+        <w:lang w:val="en" w:eastAsia="en-US" w:bidi="ar-SA"/>
+      </w:rPr>
+    </w:rPrDefault>
+    <w:pPrDefault>
+      <w:pPr>
+        <w:spacing w:line="276" w:lineRule="auto"/>
+      </w:pPr>
+    </w:pPrDefault>
+  </w:docDefaults>
+  <w:latentStyles w:defLockedState="0" w:defUIPriority="99" w:defSemiHidden="1" w:defUnhideWhenUsed="1" w:defQFormat="0" w:count="276">
+    <w:lsdException w:name="Normal" w:semiHidden="0" w:uiPriority="0" w:unhideWhenUsed="0" w:qFormat="1"/>
+    <w:lsdException w:name="heading 1" w:semiHidden="0" w:uiPriority="9" w:unhideWhenUsed="0" w:qFormat="1"/>
+    <w:lsdException w:name="heading 2" w:uiPriority="9" w:qFormat="1"/>
+    <w:lsdException w:name="heading 3" w:uiPriority="9" w:qFormat="1"/>
+    <w:lsdException w:name="heading 4" w:uiPriority="9" w:qFormat="1"/>
+    <w:lsdException w:name="heading 5" w:uiPriority="9" w:qFormat="1"/>
+    <w:lsdException w:name="heading 6" w:uiPriority="9" w:qFormat="1"/>
+    <w:lsdException w:name="heading 7" w:uiPriority="9" w:qFormat="1"/>
+    <w:lsdException w:name="heading 8" w:uiPriority="9" w:qFormat="1"/>
+    <w:lsdException w:name="heading 9" w:uiPriority="9" w:qFormat="1"/>
+    <w:lsdException w:name="toc 1" w:uiPriority="39"/>
+    <w:lsdException w:name="toc 2" w:uiPriority="39"/>
+    <w:lsdException w:name="toc 3" w:uiPriority="39"/>
+    <w:lsdException w:name="toc 4" w:uiPriority="39"/>
+    <w:lsdException w:name="toc 5" w:uiPriority="39"/>
+    <w:lsdException w:name="toc 6" w:uiPriority="39"/>
+    <w:lsdException w:name="toc 7" w:uiPriority="39"/>
+    <w:lsdException w:name="toc 8" w:uiPriority="39"/>
+    <w:lsdException w:name="toc 9" w:uiPriority="39"/>
+    <w:lsdException w:name="caption" w:uiPriority="35" w:qFormat="1"/>
+    <w:lsdException w:name="Title" w:semiHidden="0" w:uiPriority="10" w:unhideWhenUsed="0" w:qFormat="1"/>
+    <w:lsdException w:name="Default Paragraph Font" w:uiPriority="1"/>
+    <w:lsdException w:name="Subtitle" w:semiHidden="0" w:uiPriority="11" w:unhideWhenUsed="0" w:qFormat="1"/>
+    <w:lsdException w:name="Strong" w:semiHidden="0" w:uiPriority="22" w:unhideWhenUsed="0" w:qFormat="1"/>
+    <w:lsdException w:name="Emphasis" w:semiHidden="0" w:uiPriority="20" w:unhideWhenUsed="0" w:qFormat="1"/>
+    <w:lsdException w:name="Table Grid" w:semiHidden="0" w:uiPriority="39" w:unhideWhenUsed="0"/>
+    <w:lsdException w:name="Note Level 1" w:semiHidden="0" w:unhideWhenUsed="0"/>
+    <w:lsdException w:name="Note Level 2" w:semiHidden="0" w:unhideWhenUsed="0"/>
+    <w:lsdException w:name="Note Level 3" w:semiHidden="0" w:unhideWhenUsed="0"/>
+    <w:lsdException w:name="Note Level 4" w:semiHidden="0" w:unhideWhenUsed="0"/>
+    <w:lsdException w:name="Note Level 5" w:semiHidden="0" w:unhideWhenUsed="0"/>
+    <w:lsdException w:name="Note Level 6" w:semiHidden="0" w:unhideWhenUsed="0"/>
+    <w:lsdException w:name="Note Level 7" w:semiHidden="0" w:unhideWhenUsed="0"/>
+    <w:lsdException w:name="Note Level 8" w:semiHidden="0" w:unhideWhenUsed="0"/>
+    <w:lsdException w:name="Note Level 9" w:semiHidden="0" w:unhideWhenUsed="0"/>
+    <w:lsdException w:name="Placeholder Text" w:unhideWhenUsed="0"/>
+    <w:lsdException w:name="No Spacing" w:semiHidden="0" w:uiPriority="1" w:unhideWhenUsed="0" w:qFormat="1"/>
+    <w:lsdException w:name="Light Shading" w:semiHidden="0" w:uiPriority="60" w:unhideWhenUsed="0"/>
+    <w:lsdException w:name="Light List" w:semiHidden="0" w:uiPriority="61" w:unhideWhenUsed="0"/>
+    <w:lsdException w:name="Light Grid" w:semiHidden="0" w:uiPriority="62" w:unhideWhenUsed="0"/>
+    <w:lsdException w:name="Medium Shading 1" w:semiHidden="0" w:uiPriority="63" w:unhideWhenUsed="0"/>
+    <w:lsdException w:name="Medium Shading 2" w:semiHidden="0" w:uiPriority="64" w:unhideWhenUsed="0"/>
+    <w:lsdException w:name="Medium List 1" w:semiHidden="0" w:uiPriority="65" w:unhideWhenUsed="0"/>
+    <w:lsdException w:name="Medium List 2" w:semiHidden="0" w:uiPriority="66" w:unhideWhenUsed="0"/>
+    <w:lsdException w:name="Medium Grid 1" w:semiHidden="0" w:uiPriority="67" w:unhideWhenUsed="0"/>
+    <w:lsdException w:name="Medium Grid 2" w:semiHidden="0" w:uiPriority="68" w:unhideWhenUsed="0"/>
+    <w:lsdException w:name="Medium Grid 3" w:semiHidden="0" w:uiPriority="69" w:unhideWhenUsed="0"/>
+    <w:lsdException w:name="Dark List" w:semiHidden="0" w:uiPriority="70" w:unhideWhenUsed="0"/>
+    <w:lsdException w:name="Colorful Shading" w:semiHidden="0" w:uiPriority="71" w:unhideWhenUsed="0"/>
+    <w:lsdException w:name="Colorful List" w:semiHidden="0" w:uiPriority="72" w:unhideWhenUsed="0"/>
+    <w:lsdException w:name="Colorful Grid" w:semiHidden="0" w:uiPriority="73" w:unhideWhenUsed="0"/>
+    <w:lsdException w:name="Light Shading Accent 1" w:semiHidden="0" w:uiPriority="60" w:unhideWhenUsed="0"/>
+    <w:lsdException w:name="Light List Accent 1" w:semiHidden="0" w:uiPriority="61" w:unhideWhenUsed="0"/>
+    <w:lsdException w:name="Light Grid Accent 1" w:semiHidden="0" w:uiPriority="62" w:unhideWhenUsed="0"/>
+    <w:lsdException w:name="Medium Shading 1 Accent 1" w:semiHidden="0" w:uiPriority="63" w:unhideWhenUsed="0"/>
+    <w:lsdException w:name="Medium Shading 2 Accent 1" w:semiHidden="0" w:uiPriority="64" w:unhideWhenUsed="0"/>
+    <w:lsdException w:name="Medium List 1 Accent 1" w:semiHidden="0" w:uiPriority="65" w:unhideWhenUsed="0"/>
+    <w:lsdException w:name="Revision" w:unhideWhenUsed="0"/>
+    <w:lsdException w:name="List Paragraph" w:semiHidden="0" w:uiPriority="34" w:unhideWhenUsed="0" w:qFormat="1"/>
+    <w:lsdException w:name="Quote" w:semiHidden="0" w:uiPriority="29" w:unhideWhenUsed="0" w:qFormat="1"/>
+    <w:lsdException w:name="Intense Quote" w:semiHidden="0" w:uiPriority="30" w:unhideWhenUsed="0" w:qFormat="1"/>
+    <w:lsdException w:name="Medium List 2 Accent 1" w:semiHidden="0" w:uiPriority="66" w:unhideWhenUsed="0"/>
+    <w:lsdException w:name="Medium Grid 1 Accent 1" w:semiHidden="0" w:uiPriority="67" w:unhideWhenUsed="0"/>
+    <w:lsdException w:name="Medium Grid 2 Accent 1" w:semiHidden="0" w:uiPriority="68" w:unhideWhenUsed="0"/>
+    <w:lsdException w:name="Medium Grid 3 Accent 1" w:semiHidden="0" w:uiPriority="69" w:unhideWhenUsed="0"/>
+    <w:lsdException w:name="Dark List Accent 1" w:semiHidden="0" w:uiPriority="70" w:unhideWhenUsed="0"/>
+    <w:lsdException w:name="Colorful Shading Accent 1" w:semiHidden="0" w:uiPriority="71" w:unhideWhenUsed="0"/>
+    <w:lsdException w:name="Colorful List Accent 1" w:semiHidden="0" w:uiPriority="72" w:unhideWhenUsed="0"/>
+    <w:lsdException w:name="Colorful Grid Accent 1" w:semiHidden="0" w:uiPriority="73" w:unhideWhenUsed="0"/>
+    <w:lsdException w:name="Light Shading Accent 2" w:semiHidden="0" w:uiPriority="60" w:unhideWhenUsed="0"/>
+    <w:lsdException w:name="Light List Accent 2" w:semiHidden="0" w:uiPriority="61" w:unhideWhenUsed="0"/>
+    <w:lsdException w:name="Light Grid Accent 2" w:semiHidden="0" w:uiPriority="62" w:unhideWhenUsed="0"/>
+    <w:lsdException w:name="Medium Shading 1 Accent 2" w:semiHidden="0" w:uiPriority="63" w:unhideWhenUsed="0"/>
+    <w:lsdException w:name="Medium Shading 2 Accent 2" w:semiHidden="0" w:uiPriority="64" w:unhideWhenUsed="0"/>
+    <w:lsdException w:name="Medium List 1 Accent 2" w:semiHidden="0" w:uiPriority="65" w:unhideWhenUsed="0"/>
+    <w:lsdException w:name="Medium List 2 Accent 2" w:semiHidden="0" w:uiPriority="66" w:unhideWhenUsed="0"/>
+    <w:lsdException w:name="Medium Grid 1 Accent 2" w:semiHidden="0" w:uiPriority="67" w:unhideWhenUsed="0"/>
+    <w:lsdException w:name="Medium Grid 2 Accent 2" w:semiHidden="0" w:uiPriority="68" w:unhideWhenUsed="0"/>
+    <w:lsdException w:name="Medium Grid 3 Accent 2" w:semiHidden="0" w:uiPriority="69" w:unhideWhenUsed="0"/>
+    <w:lsdException w:name="Dark List Accent 2" w:semiHidden="0" w:uiPriority="70" w:unhideWhenUsed="0"/>
+    <w:lsdException w:name="Colorful Shading Accent 2" w:semiHidden="0" w:uiPriority="71" w:unhideWhenUsed="0"/>
+    <w:lsdException w:name="Colorful List Accent 2" w:semiHidden="0" w:uiPriority="72" w:unhideWhenUsed="0"/>
+    <w:lsdException w:name="Colorful Grid Accent 2" w:semiHidden="0" w:uiPriority="73" w:unhideWhenUsed="0"/>
+    <w:lsdException w:name="Light Shading Accent 3" w:semiHidden="0" w:uiPriority="60" w:unhideWhenUsed="0"/>
+    <w:lsdException w:name="Light List Accent 3" w:semiHidden="0" w:uiPriority="61" w:unhideWhenUsed="0"/>
+    <w:lsdException w:name="Light Grid Accent 3" w:semiHidden="0" w:uiPriority="62" w:unhideWhenUsed="0"/>
+    <w:lsdException w:name="Medium Shading 1 Accent 3" w:semiHidden="0" w:uiPriority="63" w:unhideWhenUsed="0"/>
+    <w:lsdException w:name="Medium Shading 2 Accent 3" w:semiHidden="0" w:uiPriority="64" w:unhideWhenUsed="0"/>
+    <w:lsdException w:name="Medium List 1 Accent 3" w:semiHidden="0" w:uiPriority="65" w:unhideWhenUsed="0"/>
+    <w:lsdException w:name="Medium List 2 Accent 3" w:semiHidden="0" w:uiPriority="66" w:unhideWhenUsed="0"/>
+    <w:lsdException w:name="Medium Grid 1 Accent 3" w:semiHidden="0" w:uiPriority="67" w:unhideWhenUsed="0"/>
+    <w:lsdException w:name="Medium Grid 2 Accent 3" w:semiHidden="0" w:uiPriority="68" w:unhideWhenUsed="0"/>
+    <w:lsdException w:name="Medium Grid 3 Accent 3" w:semiHidden="0" w:uiPriority="69" w:unhideWhenUsed="0"/>
+    <w:lsdException w:name="Dark List Accent 3" w:semiHidden="0" w:uiPriority="70" w:unhideWhenUsed="0"/>
+    <w:lsdException w:name="Colorful Shading Accent 3" w:semiHidden="0" w:uiPriority="71" w:unhideWhenUsed="0"/>
+    <w:lsdException w:name="Colorful List Accent 3" w:semiHidden="0" w:uiPriority="72" w:unhideWhenUsed="0"/>
+    <w:lsdException w:name="Colorful Grid Accent 3" w:semiHidden="0" w:uiPriority="73" w:unhideWhenUsed="0"/>
+    <w:lsdException w:name="Light Shading Accent 4" w:semiHidden="0" w:uiPriority="60" w:unhideWhenUsed="0"/>
+    <w:lsdException w:name="Light List Accent 4" w:semiHidden="0" w:uiPriority="61" w:unhideWhenUsed="0"/>
+    <w:lsdException w:name="Light Grid Accent 4" w:semiHidden="0" w:uiPriority="62" w:unhideWhenUsed="0"/>
+    <w:lsdException w:name="Medium Shading 1 Accent 4" w:semiHidden="0" w:uiPriority="63" w:unhideWhenUsed="0"/>
+    <w:lsdException w:name="Medium Shading 2 Accent 4" w:semiHidden="0" w:uiPriority="64" w:unhideWhenUsed="0"/>
+    <w:lsdException w:name="Medium List 1 Accent 4" w:semiHidden="0" w:uiPriority="65" w:unhideWhenUsed="0"/>
+    <w:lsdException w:name="Medium List 2 Accent 4" w:semiHidden="0" w:uiPriority="66" w:unhideWhenUsed="0"/>
+    <w:lsdException w:name="Medium Grid 1 Accent 4" w:semiHidden="0" w:uiPriority="67" w:unhideWhenUsed="0"/>
+    <w:lsdException w:name="Medium Grid 2 Accent 4" w:semiHidden="0" w:uiPriority="68" w:unhideWhenUsed="0"/>
+    <w:lsdException w:name="Medium Grid 3 Accent 4" w:semiHidden="0" w:uiPriority="69" w:unhideWhenUsed="0"/>
+    <w:lsdException w:name="Dark List Accent 4" w:semiHidden="0" w:uiPriority="70" w:unhideWhenUsed="0"/>
+    <w:lsdException w:name="Colorful Shading Accent 4" w:semiHidden="0" w:uiPriority="71" w:unhideWhenUsed="0"/>
+    <w:lsdException w:name="Colorful List Accent 4" w:semiHidden="0" w:uiPriority="72" w:unhideWhenUsed="0"/>
+    <w:lsdException w:name="Colorful Grid Accent 4" w:semiHidden="0" w:uiPriority="73" w:unhideWhenUsed="0"/>
+    <w:lsdException w:name="Light Shading Accent 5" w:semiHidden="0" w:uiPriority="60" w:unhideWhenUsed="0"/>
+    <w:lsdException w:name="Light List Accent 5" w:semiHidden="0" w:uiPriority="61" w:unhideWhenUsed="0"/>
+    <w:lsdException w:name="Light Grid Accent 5" w:semiHidden="0" w:uiPriority="62" w:unhideWhenUsed="0"/>
+    <w:lsdException w:name="Medium Shading 1 Accent 5" w:semiHidden="0" w:uiPriority="63" w:unhideWhenUsed="0"/>
+    <w:lsdException w:name="Medium Shading 2 Accent 5" w:semiHidden="0" w:uiPriority="64" w:unhideWhenUsed="0"/>
+    <w:lsdException w:name="Medium List 1 Accent 5" w:semiHidden="0" w:uiPriority="65" w:unhideWhenUsed="0"/>
+    <w:lsdException w:name="Medium List 2 Accent 5" w:semiHidden="0" w:uiPriority="66" w:unhideWhenUsed="0"/>
+    <w:lsdException w:name="Medium Grid 1 Accent 5" w:semiHidden="0" w:uiPriority="67" w:unhideWhenUsed="0"/>
+    <w:lsdException w:name="Medium Grid 2 Accent 5" w:semiHidden="0" w:uiPriority="68" w:unhideWhenUsed="0"/>
+    <w:lsdException w:name="Medium Grid 3 Accent 5" w:semiHidden="0" w:uiPriority="69" w:unhideWhenUsed="0"/>
+    <w:lsdException w:name="Dark List Accent 5" w:semiHidden="0" w:uiPriority="70" w:unhideWhenUsed="0"/>
+    <w:lsdException w:name="Colorful Shading Accent 5" w:semiHidden="0" w:uiPriority="71" w:unhideWhenUsed="0"/>
+    <w:lsdException w:name="Colorful List Accent 5" w:semiHidden="0" w:uiPriority="72" w:unhideWhenUsed="0"/>
+    <w:lsdException w:name="Colorful Grid Accent 5" w:semiHidden="0" w:uiPriority="73" w:unhideWhenUsed="0"/>
+    <w:lsdException w:name="Light Shading Accent 6" w:semiHidden="0" w:uiPriority="60" w:unhideWhenUsed="0"/>
+    <w:lsdException w:name="Light List Accent 6" w:semiHidden="0" w:uiPriority="61" w:unhideWhenUsed="0"/>
+    <w:lsdException w:name="Light Grid Accent 6" w:semiHidden="0" w:uiPriority="62" w:unhideWhenUsed="0"/>
+    <w:lsdException w:name="Medium Shading 1 Accent 6" w:semiHidden="0" w:uiPriority="63" w:unhideWhenUsed="0"/>
+    <w:lsdException w:name="Medium Shading 2 Accent 6" w:semiHidden="0" w:uiPriority="64" w:unhideWhenUsed="0"/>
+    <w:lsdException w:name="Medium List 1 Accent 6" w:semiHidden="0" w:uiPriority="65" w:unhideWhenUsed="0"/>
+    <w:lsdException w:name="Medium List 2 Accent 6" w:semiHidden="0" w:uiPriority="66" w:unhideWhenUsed="0"/>
+    <w:lsdException w:name="Medium Grid 1 Accent 6" w:semiHidden="0" w:uiPriority="67" w:unhideWhenUsed="0"/>
+    <w:lsdException w:name="Medium Grid 2 Accent 6" w:semiHidden="0" w:uiPriority="68" w:unhideWhenUsed="0"/>
+    <w:lsdException w:name="Medium Grid 3 Accent 6" w:semiHidden="0" w:uiPriority="69" w:unhideWhenUsed="0"/>
+    <w:lsdException w:name="Dark List Accent 6" w:semiHidden="0" w:uiPriority="70" w:unhideWhenUsed="0"/>
+    <w:lsdException w:name="Colorful Shading Accent 6" w:semiHidden="0" w:uiPriority="71" w:unhideWhenUsed="0"/>
+    <w:lsdException w:name="Colorful List Accent 6" w:semiHidden="0" w:uiPriority="72" w:unhideWhenUsed="0"/>
+    <w:lsdException w:name="Colorful Grid Accent 6" w:semiHidden="0" w:uiPriority="73" w:unhideWhenUsed="0"/>
+    <w:lsdException w:name="Subtle Emphasis" w:semiHidden="0" w:uiPriority="19" w:unhideWhenUsed="0" w:qFormat="1"/>
+    <w:lsdException w:name="Intense Emphasis" w:semiHidden="0" w:uiPriority="21" w:unhideWhenUsed="0" w:qFormat="1"/>
+    <w:lsdException w:name="Subtle Reference" w:semiHidden="0" w:uiPriority="31" w:unhideWhenUsed="0" w:qFormat="1"/>
+    <w:lsdException w:name="Intense Reference" w:semiHidden="0" w:uiPriority="32" w:unhideWhenUsed="0" w:qFormat="1"/>
+    <w:lsdException w:name="Book Title" w:semiHidden="0" w:uiPriority="33" w:unhideWhenUsed="0" w:qFormat="1"/>
+    <w:lsdException w:name="Bibliography" w:uiPriority="37"/>
+    <w:lsdException w:name="TOC Heading" w:uiPriority="39" w:qFormat="1"/>
+  </w:latentStyles>
+  <w:style w:type="paragraph" w:default="1" w:styleId="Normal">
+    <w:name w:val="Normal"/>
+    <w:qFormat/>
+    <w:rsid w:val="00A51F11"/>
+    <w:pPr>
+      <w:spacing w:line="240" w:lineRule="auto"/>
+    </w:pPr>
+    <w:rPr>
+      <w:rFonts w:ascii="Times New Roman" w:eastAsia="Times New Roman" w:hAnsi="Times New Roman" w:cs="Times New Roman"/>
+      <w:sz w:val="24"/>
+      <w:szCs w:val="24"/>
+      <w:lang w:val="en-US"/>
+    </w:rPr>
+  </w:style>
+  <w:style w:type="paragraph" w:styleId="Heading1">
+    <w:name w:val="heading 1"/>
+    <w:basedOn w:val="Normal"/>
+    <w:next w:val="Normal"/>
+    <w:pPr>
+      <w:keepNext/>
+      <w:keepLines/>
+      <w:spacing w:before="400" w:after="120"/>
+      <w:outlineLvl w:val="0"/>
+    </w:pPr>
+    <w:rPr>
+      <w:sz w:val="40"/>
+      <w:szCs w:val="40"/>
+    </w:rPr>
+  </w:style>
+  <w:style w:type="paragraph" w:styleId="Heading2">
+    <w:name w:val="heading 2"/>
+    <w:basedOn w:val="Normal"/>
+    <w:next w:val="Normal"/>
+    <w:pPr>
+      <w:keepNext/>
+      <w:keepLines/>
+      <w:spacing w:before="360" w:after="120"/>
+      <w:outlineLvl w:val="1"/>
+    </w:pPr>
+    <w:rPr>
+      <w:sz w:val="32"/>
+      <w:szCs w:val="32"/>
+    </w:rPr>
+  </w:style>
+  <w:style w:type="paragraph" w:styleId="Heading3">
+    <w:name w:val="heading 3"/>
+    <w:basedOn w:val="Normal"/>
+    <w:next w:val="Normal"/>
+    <w:pPr>
+      <w:keepNext/>
+      <w:keepLines/>
+      <w:spacing w:before="320" w:after="80"/>
+      <w:outlineLvl w:val="2"/>
+    </w:pPr>
+    <w:rPr>
+      <w:color w:val="434343"/>
+      <w:sz w:val="28"/>
+      <w:szCs w:val="28"/>
+    </w:rPr>
+  </w:style>
+  <w:style w:type="paragraph" w:styleId="Heading4">
+    <w:name w:val="heading 4"/>
+    <w:basedOn w:val="Normal"/>
+    <w:next w:val="Normal"/>
+    <w:pPr>
+      <w:keepNext/>
+      <w:keepLines/>
+      <w:spacing w:before="280" w:after="80"/>
+      <w:outlineLvl w:val="3"/>
+    </w:pPr>
+    <w:rPr>
+      <w:color w:val="666666"/>
+    </w:rPr>
+  </w:style>
+  <w:style w:type="paragraph" w:styleId="Heading5">
+    <w:name w:val="heading 5"/>
+    <w:basedOn w:val="Normal"/>
+    <w:next w:val="Normal"/>
+    <w:pPr>
+      <w:keepNext/>
+      <w:keepLines/>
+      <w:spacing w:before="240" w:after="80"/>
+      <w:outlineLvl w:val="4"/>
+    </w:pPr>
+    <w:rPr>
+      <w:color w:val="666666"/>
+    </w:rPr>
+  </w:style>
+  <w:style w:type="paragraph" w:styleId="Heading6">
+    <w:name w:val="heading 6"/>
+    <w:basedOn w:val="Normal"/>
+    <w:next w:val="Normal"/>
+    <w:pPr>
+      <w:keepNext/>
+      <w:keepLines/>
+      <w:spacing w:before="240" w:after="80"/>
+      <w:outlineLvl w:val="5"/>
+    </w:pPr>
+    <w:rPr>
+      <w:i/>
+      <w:color w:val="666666"/>
+    </w:rPr>
+  </w:style>
+  <w:style w:type="character" w:default="1" w:styleId="DefaultParagraphFont">
+    <w:name w:val="Default Paragraph Font"/>
+    <w:uiPriority w:val="1"/>
+    <w:semiHidden/>
+    <w:unhideWhenUsed/>
+  </w:style>
+  <w:style w:type="table" w:default="1" w:styleId="TableNormal">
+    <w:name w:val="Normal Table"/>
+    <w:uiPriority w:val="99"/>
+    <w:semiHidden/>
+    <w:unhideWhenUsed/>
+    <w:tblPr>
+      <w:tblInd w:w="0" w:type="dxa"/>
+      <w:tblCellMar>
+        <w:top w:w="0" w:type="dxa"/>
+        <w:left w:w="108" w:type="dxa"/>
+        <w:bottom w:w="0" w:type="dxa"/>
+        <w:right w:w="108" w:type="dxa"/>
+      </w:tblCellMar>
+    </w:tblPr>
+  </w:style>
+  <w:style w:type="numbering" w:default="1" w:styleId="NoList">
+    <w:name w:val="No List"/>
+    <w:uiPriority w:val="99"/>
+    <w:semiHidden/>
+    <w:unhideWhenUsed/>
+  </w:style>
+  <w:style w:type="paragraph" w:styleId="Title">
+    <w:name w:val="Title"/>
+    <w:basedOn w:val="Normal"/>
+    <w:next w:val="Normal"/>
+    <w:pPr>
+      <w:keepNext/>
+      <w:keepLines/>
+      <w:spacing w:after="60"/>
+    </w:pPr>
+    <w:rPr>
+      <w:sz w:val="52"/>
+      <w:szCs w:val="52"/>
+    </w:rPr>
+  </w:style>
+  <w:style w:type="paragraph" w:styleId="Subtitle">
+    <w:name w:val="Subtitle"/>
+    <w:basedOn w:val="Normal"/>
+    <w:next w:val="Normal"/>
+    <w:pPr>
+      <w:keepNext/>
+      <w:keepLines/>
+      <w:spacing w:after="320"/>
+    </w:pPr>
+    <w:rPr>
+      <w:color w:val="666666"/>
+      <w:sz w:val="30"/>
+      <w:szCs w:val="30"/>
+    </w:rPr>
+  </w:style>
+  <w:style w:type="table" w:customStyle="1" w:styleId="a">
+    <w:basedOn w:val="TableNormal"/>
+    <w:tblPr>
+      <w:tblStyleRowBandSize w:val="1"/>
+      <w:tblStyleColBandSize w:val="1"/>
+      <w:tblInd w:w="0" w:type="dxa"/>
+      <w:tblCellMar>
+        <w:top w:w="100" w:type="dxa"/>
+        <w:left w:w="100" w:type="dxa"/>
+        <w:bottom w:w="100" w:type="dxa"/>
+        <w:right w:w="100" w:type="dxa"/>
+      </w:tblCellMar>
+    </w:tblPr>
+  </w:style>
+  <w:style w:type="character" w:customStyle="1" w:styleId="keyword2">
+    <w:name w:val="keyword2"/>
+    <w:basedOn w:val="DefaultParagraphFont"/>
+    <w:rsid w:val="00700B29"/>
+    <w:rPr>
+      <w:b/>
+      <w:bCs/>
+      <w:color w:val="006699"/>
+      <w:bdr w:val="none" w:sz="0" w:space="0" w:color="auto" w:frame="1"/>
+    </w:rPr>
+  </w:style>
+  <w:style w:type="character" w:customStyle="1" w:styleId="string2">
+    <w:name w:val="string2"/>
+    <w:basedOn w:val="DefaultParagraphFont"/>
+    <w:rsid w:val="00700B29"/>
+    <w:rPr>
+      <w:color w:val="0000FF"/>
+      <w:bdr w:val="none" w:sz="0" w:space="0" w:color="auto" w:frame="1"/>
+    </w:rPr>
+  </w:style>
+  <w:style w:type="table" w:styleId="TableGrid">
+    <w:name w:val="Table Grid"/>
+    <w:basedOn w:val="TableNormal"/>
+    <w:uiPriority w:val="39"/>
+    <w:rsid w:val="00700B29"/>
+    <w:pPr>
+      <w:spacing w:line="240" w:lineRule="auto"/>
+    </w:pPr>
+    <w:tblPr>
+      <w:tblInd w:w="0" w:type="dxa"/>
+      <w:tblBorders>
+        <w:top w:val="single" w:sz="4" w:space="0" w:color="auto"/>
+        <w:left w:val="single" w:sz="4" w:space="0" w:color="auto"/>
+        <w:bottom w:val="single" w:sz="4" w:space="0" w:color="auto"/>
+        <w:right w:val="single" w:sz="4" w:space="0" w:color="auto"/>
+        <w:insideH w:val="single" w:sz="4" w:space="0" w:color="auto"/>
+        <w:insideV w:val="single" w:sz="4" w:space="0" w:color="auto"/>
+      </w:tblBorders>
+      <w:tblCellMar>
+        <w:top w:w="0" w:type="dxa"/>
+        <w:left w:w="108" w:type="dxa"/>
+        <w:bottom w:w="0" w:type="dxa"/>
+        <w:right w:w="108" w:type="dxa"/>
+      </w:tblCellMar>
+    </w:tblPr>
+  </w:style>
+  <w:style w:type="character" w:customStyle="1" w:styleId="sc0">
+    <w:name w:val="sc0"/>
+    <w:basedOn w:val="DefaultParagraphFont"/>
+    <w:rsid w:val="00700B29"/>
+    <w:rPr>
+      <w:rFonts w:ascii="Courier New" w:hAnsi="Courier New" w:cs="Courier New" w:hint="default"/>
+      <w:color w:val="000000"/>
+      <w:sz w:val="20"/>
+      <w:szCs w:val="20"/>
+    </w:rPr>
+  </w:style>
+  <w:style w:type="paragraph" w:styleId="BalloonText">
+    <w:name w:val="Balloon Text"/>
+    <w:basedOn w:val="Normal"/>
+    <w:link w:val="BalloonTextChar"/>
+    <w:uiPriority w:val="99"/>
+    <w:semiHidden/>
+    <w:unhideWhenUsed/>
+    <w:rsid w:val="00C44D3B"/>
+    <w:rPr>
+      <w:rFonts w:ascii="Lucida Grande" w:hAnsi="Lucida Grande"/>
+      <w:sz w:val="18"/>
+      <w:szCs w:val="18"/>
+    </w:rPr>
+  </w:style>
+  <w:style w:type="character" w:customStyle="1" w:styleId="BalloonTextChar">
+    <w:name w:val="Balloon Text Char"/>
+    <w:basedOn w:val="DefaultParagraphFont"/>
+    <w:link w:val="BalloonText"/>
+    <w:uiPriority w:val="99"/>
+    <w:semiHidden/>
+    <w:rsid w:val="00C44D3B"/>
+    <w:rPr>
+      <w:rFonts w:ascii="Lucida Grande" w:eastAsia="Times New Roman" w:hAnsi="Lucida Grande" w:cs="Times New Roman"/>
+      <w:sz w:val="18"/>
+      <w:szCs w:val="18"/>
+      <w:lang w:val="en-US"/>
     </w:rPr>
   </w:style>
 </w:styles>

</xml_diff>

<commit_message>
Update report with transaction and UI (some index)
</commit_message>
<xml_diff>
--- a/Deliverable 4 - 20180427 Updates by Rich.docx
+++ b/Deliverable 4 - 20180427 Updates by Rich.docx
@@ -1,6 +1,6 @@
 
 <file path=word/document.xml><?xml version="1.0" encoding="utf-8"?>
-<w:document xmlns:wpc="http://schemas.microsoft.com/office/word/2010/wordprocessingCanvas" xmlns:mo="http://schemas.microsoft.com/office/mac/office/2008/main" xmlns:mc="http://schemas.openxmlformats.org/markup-compatibility/2006" xmlns:mv="urn:schemas-microsoft-com:mac:vml" xmlns:o="urn:schemas-microsoft-com:office:office" xmlns:r="http://schemas.openxmlformats.org/officeDocument/2006/relationships" xmlns:m="http://schemas.openxmlformats.org/officeDocument/2006/math" xmlns:v="urn:schemas-microsoft-com:vml" xmlns:wp14="http://schemas.microsoft.com/office/word/2010/wordprocessingDrawing" xmlns:wp="http://schemas.openxmlformats.org/drawingml/2006/wordprocessingDrawing" xmlns:w10="urn:schemas-microsoft-com:office:word" xmlns:w="http://schemas.openxmlformats.org/wordprocessingml/2006/main" xmlns:w14="http://schemas.microsoft.com/office/word/2010/wordml" xmlns:wpg="http://schemas.microsoft.com/office/word/2010/wordprocessingGroup" xmlns:wpi="http://schemas.microsoft.com/office/word/2010/wordprocessingInk" xmlns:wne="http://schemas.microsoft.com/office/word/2006/wordml" xmlns:wps="http://schemas.microsoft.com/office/word/2010/wordprocessingShape" mc:Ignorable="w14 wp14">
+<w:document xmlns:wpc="http://schemas.microsoft.com/office/word/2010/wordprocessingCanvas" xmlns:cx="http://schemas.microsoft.com/office/drawing/2014/chartex" xmlns:cx1="http://schemas.microsoft.com/office/drawing/2015/9/8/chartex" xmlns:cx2="http://schemas.microsoft.com/office/drawing/2015/10/21/chartex" xmlns:cx3="http://schemas.microsoft.com/office/drawing/2016/5/9/chartex" xmlns:cx4="http://schemas.microsoft.com/office/drawing/2016/5/10/chartex" xmlns:cx5="http://schemas.microsoft.com/office/drawing/2016/5/11/chartex" xmlns:cx6="http://schemas.microsoft.com/office/drawing/2016/5/12/chartex" xmlns:cx7="http://schemas.microsoft.com/office/drawing/2016/5/13/chartex" xmlns:cx8="http://schemas.microsoft.com/office/drawing/2016/5/14/chartex" xmlns:mc="http://schemas.openxmlformats.org/markup-compatibility/2006" xmlns:aink="http://schemas.microsoft.com/office/drawing/2016/ink" xmlns:am3d="http://schemas.microsoft.com/office/drawing/2017/model3d" xmlns:o="urn:schemas-microsoft-com:office:office" xmlns:r="http://schemas.openxmlformats.org/officeDocument/2006/relationships" xmlns:m="http://schemas.openxmlformats.org/officeDocument/2006/math" xmlns:v="urn:schemas-microsoft-com:vml" xmlns:wp14="http://schemas.microsoft.com/office/word/2010/wordprocessingDrawing" xmlns:wp="http://schemas.openxmlformats.org/drawingml/2006/wordprocessingDrawing" xmlns:w10="urn:schemas-microsoft-com:office:word" xmlns:w="http://schemas.openxmlformats.org/wordprocessingml/2006/main" xmlns:w14="http://schemas.microsoft.com/office/word/2010/wordml" xmlns:w15="http://schemas.microsoft.com/office/word/2012/wordml" xmlns:w16cid="http://schemas.microsoft.com/office/word/2016/wordml/cid" xmlns:w16se="http://schemas.microsoft.com/office/word/2015/wordml/symex" xmlns:wpg="http://schemas.microsoft.com/office/word/2010/wordprocessingGroup" xmlns:wpi="http://schemas.microsoft.com/office/word/2010/wordprocessingInk" xmlns:wne="http://schemas.microsoft.com/office/word/2006/wordml" xmlns:wps="http://schemas.microsoft.com/office/word/2010/wordprocessingShape" mc:Ignorable="w14 w15 w16se w16cid wp14">
   <w:body>
     <w:p>
       <w:pPr>
@@ -1036,16 +1036,13 @@
       </w:r>
       <w:proofErr w:type="spellEnd"/>
       <w:r>
-        <w:t xml:space="preserve"> table has generalization/specialization associated with it. There are three job types that an employee can have, so the team thought it would helpful to separate this information into three tables called “Driver”, “Mechanic”, and “IT”. There also exists the “Archive” table that is not associated with any of the other tables. This table is used to store application information that </w:t>
+        <w:t xml:space="preserve"> table has generalization/specialization associated with it. There are three job types that an employee can have, so the team thought it would helpful to separate this information into three tables called “Driver”, “Mechanic”, and “IT”. There also exists the “Archive” table that is not associated with any of the other tables. This table is used to store application information that are in the “accepted” or “rejected” status, which states that a recruiter has reviewed the application and </w:t>
       </w:r>
       <w:proofErr w:type="gramStart"/>
       <w:r>
-        <w:t>are</w:t>
+        <w:t>made a decision</w:t>
       </w:r>
       <w:proofErr w:type="gramEnd"/>
-      <w:r>
-        <w:t xml:space="preserve"> in the “accepted” or “rejected” status, which states that a recruiter has reviewed the application and made a decision</w:t>
-      </w:r>
       <w:r>
         <w:t>. The Archive table is populated using a stored procedure that is executed where applications that have been reviewed in the “Applications” table are populated into the Archive table, and then removed from the Applications table. This is useful in the event a recruiter wants to retrieve an applicant</w:t>
       </w:r>
@@ -1974,15 +1971,15 @@
         <w:t>.</w:t>
       </w:r>
       <w:r>
-        <w:t xml:space="preserve"> It makes sense to remove records from the Applications table to help make it easier for the recruiter to see what applications need to be considered. It also makes sense to insert records into the Archive in the event a recruiter wants to reference an </w:t>
+        <w:t xml:space="preserve"> It makes sense to remove records from the Applications table to help make it easier for the recruiter to see what applications need to be considered. It also makes sense to insert records into the Archive in the event a recruiter wants to reference an applicants information </w:t>
       </w:r>
       <w:proofErr w:type="gramStart"/>
       <w:r>
-        <w:t>applicants</w:t>
+        <w:t>at a later time</w:t>
       </w:r>
       <w:proofErr w:type="gramEnd"/>
       <w:r>
-        <w:t xml:space="preserve"> information at a later time. The SQL code that was created for this stored procedure is displayed below:</w:t>
+        <w:t>. The SQL code that was created for this stored procedure is displayed below:</w:t>
       </w:r>
     </w:p>
     <w:p/>
@@ -3234,23 +3231,15 @@
         <w:t xml:space="preserve">Mechanic, </w:t>
       </w:r>
       <w:r>
-        <w:t xml:space="preserve">Driver, , IT). Whenever a recruiter sets an applicants status to “accepted” for a particular job application that is associated with any job type, the user is immediately added to the Employee table if </w:t>
+        <w:t xml:space="preserve">Driver, , IT). Whenever a recruiter sets an applicants status to “accepted” for a </w:t>
       </w:r>
       <w:proofErr w:type="gramStart"/>
       <w:r>
-        <w:t>they</w:t>
+        <w:t>particular job</w:t>
       </w:r>
       <w:proofErr w:type="gramEnd"/>
       <w:r>
-        <w:t xml:space="preserve"> are not already </w:t>
-      </w:r>
-      <w:proofErr w:type="gramStart"/>
-      <w:r>
-        <w:t>an employee</w:t>
-      </w:r>
-      <w:proofErr w:type="gramEnd"/>
-      <w:r>
-        <w:t xml:space="preserve">. If an employee has been accepted for additional job, then they are not added to the Employee table again since there is already a record of their employment by the golf cart service. Following this, a record is inserted into the </w:t>
+        <w:t xml:space="preserve"> application that is associated with any job type, the user is immediately added to the Employee table if they are not already an employee. If an employee has been accepted for additional job, then they are not added to the Employee table again since there is already a record of their employment by the golf cart service. Following this, a record is inserted into the </w:t>
       </w:r>
       <w:proofErr w:type="spellStart"/>
       <w:r>
@@ -5618,6 +5607,15 @@
     </w:p>
     <w:p/>
     <w:p>
+      <w:r>
+        <w:t>**Note that report 3 was implemented in the web application</w:t>
+      </w:r>
+      <w:r>
+        <w:t>.</w:t>
+      </w:r>
+    </w:p>
+    <w:p/>
+    <w:p>
       <w:pPr>
         <w:rPr>
           <w:i/>
@@ -5654,10 +5652,7 @@
       </w:r>
     </w:p>
     <w:p/>
-    <w:p>
-      <w:bookmarkStart w:id="1" w:name="_GoBack"/>
-      <w:bookmarkEnd w:id="1"/>
-    </w:p>
+    <w:p/>
     <w:p>
       <w:r>
         <w:t>Code:</w:t>
@@ -5802,6 +5797,110 @@
       </w:r>
     </w:p>
     <w:p>
+      <w:r>
+        <w:t xml:space="preserve">Report 3 was designed to give the number of rejected applications for 2017 (the previous year). This will assist administrators in being able to reference the number of people that applied and were not given a position in 2017. </w:t>
+      </w:r>
+      <w:r>
+        <w:t>The code and results can be seen below.</w:t>
+      </w:r>
+    </w:p>
+    <w:p/>
+    <w:p>
+      <w:r>
+        <w:t>Code:</w:t>
+      </w:r>
+    </w:p>
+    <w:p>
+      <w:r>
+        <w:rPr>
+          <w:noProof/>
+        </w:rPr>
+        <w:drawing>
+          <wp:inline distT="0" distB="0" distL="0" distR="0" wp14:anchorId="78BA3360" wp14:editId="6E384D86">
+            <wp:extent cx="4292600" cy="1467628"/>
+            <wp:effectExtent l="0" t="0" r="0" b="0"/>
+            <wp:docPr id="30" name="Picture 30"/>
+            <wp:cNvGraphicFramePr>
+              <a:graphicFrameLocks xmlns:a="http://schemas.openxmlformats.org/drawingml/2006/main" noChangeAspect="1"/>
+            </wp:cNvGraphicFramePr>
+            <a:graphic xmlns:a="http://schemas.openxmlformats.org/drawingml/2006/main">
+              <a:graphicData uri="http://schemas.openxmlformats.org/drawingml/2006/picture">
+                <pic:pic xmlns:pic="http://schemas.openxmlformats.org/drawingml/2006/picture">
+                  <pic:nvPicPr>
+                    <pic:cNvPr id="1" name=""/>
+                    <pic:cNvPicPr/>
+                  </pic:nvPicPr>
+                  <pic:blipFill>
+                    <a:blip r:embed="rId33"/>
+                    <a:stretch>
+                      <a:fillRect/>
+                    </a:stretch>
+                  </pic:blipFill>
+                  <pic:spPr>
+                    <a:xfrm>
+                      <a:off x="0" y="0"/>
+                      <a:ext cx="4323802" cy="1478296"/>
+                    </a:xfrm>
+                    <a:prstGeom prst="rect">
+                      <a:avLst/>
+                    </a:prstGeom>
+                  </pic:spPr>
+                </pic:pic>
+              </a:graphicData>
+            </a:graphic>
+          </wp:inline>
+        </w:drawing>
+      </w:r>
+    </w:p>
+    <w:p/>
+    <w:p>
+      <w:r>
+        <w:t>Results:</w:t>
+      </w:r>
+    </w:p>
+    <w:p>
+      <w:r>
+        <w:rPr>
+          <w:noProof/>
+        </w:rPr>
+        <w:drawing>
+          <wp:inline distT="0" distB="0" distL="0" distR="0" wp14:anchorId="4F42DAC7" wp14:editId="52CFE6D3">
+            <wp:extent cx="1371600" cy="533400"/>
+            <wp:effectExtent l="0" t="0" r="0" b="0"/>
+            <wp:docPr id="31" name="Picture 31"/>
+            <wp:cNvGraphicFramePr>
+              <a:graphicFrameLocks xmlns:a="http://schemas.openxmlformats.org/drawingml/2006/main" noChangeAspect="1"/>
+            </wp:cNvGraphicFramePr>
+            <a:graphic xmlns:a="http://schemas.openxmlformats.org/drawingml/2006/main">
+              <a:graphicData uri="http://schemas.openxmlformats.org/drawingml/2006/picture">
+                <pic:pic xmlns:pic="http://schemas.openxmlformats.org/drawingml/2006/picture">
+                  <pic:nvPicPr>
+                    <pic:cNvPr id="1" name=""/>
+                    <pic:cNvPicPr/>
+                  </pic:nvPicPr>
+                  <pic:blipFill>
+                    <a:blip r:embed="rId34"/>
+                    <a:stretch>
+                      <a:fillRect/>
+                    </a:stretch>
+                  </pic:blipFill>
+                  <pic:spPr>
+                    <a:xfrm>
+                      <a:off x="0" y="0"/>
+                      <a:ext cx="1371600" cy="533400"/>
+                    </a:xfrm>
+                    <a:prstGeom prst="rect">
+                      <a:avLst/>
+                    </a:prstGeom>
+                  </pic:spPr>
+                </pic:pic>
+              </a:graphicData>
+            </a:graphic>
+          </wp:inline>
+        </w:drawing>
+      </w:r>
+    </w:p>
+    <w:p>
       <w:pPr>
         <w:rPr>
           <w:i/>
@@ -5811,13 +5910,6 @@
     <w:p>
       <w:pPr>
         <w:rPr>
-          <w:i/>
-        </w:rPr>
-      </w:pPr>
-    </w:p>
-    <w:p>
-      <w:pPr>
-        <w:rPr>
           <w:u w:val="single"/>
         </w:rPr>
       </w:pPr>
@@ -5843,6 +5935,120 @@
       </w:pPr>
     </w:p>
     <w:p>
+      <w:r>
+        <w:t>The transactions for this project were implemented on the administrator side of the web application, in the event of update or delete. This is important because it provides for a database rollback in the event of concurrency issues during writes to the database. The code for both the update and delete transactions can be seen below. Note that the language is php/</w:t>
+      </w:r>
+      <w:proofErr w:type="spellStart"/>
+      <w:r>
+        <w:t>mysql</w:t>
+      </w:r>
+      <w:proofErr w:type="spellEnd"/>
+      <w:r>
+        <w:t xml:space="preserve"> using PDO.</w:t>
+      </w:r>
+    </w:p>
+    <w:p/>
+    <w:p/>
+    <w:p/>
+    <w:p/>
+    <w:p>
+      <w:r>
+        <w:lastRenderedPageBreak/>
+        <w:t>Update:</w:t>
+      </w:r>
+    </w:p>
+    <w:p>
+      <w:r>
+        <w:rPr>
+          <w:noProof/>
+        </w:rPr>
+        <w:drawing>
+          <wp:inline distT="0" distB="0" distL="0" distR="0" wp14:anchorId="2382A004" wp14:editId="1B96CF88">
+            <wp:extent cx="5943600" cy="3032760"/>
+            <wp:effectExtent l="0" t="0" r="0" b="0"/>
+            <wp:docPr id="32" name="Picture 32"/>
+            <wp:cNvGraphicFramePr>
+              <a:graphicFrameLocks xmlns:a="http://schemas.openxmlformats.org/drawingml/2006/main" noChangeAspect="1"/>
+            </wp:cNvGraphicFramePr>
+            <a:graphic xmlns:a="http://schemas.openxmlformats.org/drawingml/2006/main">
+              <a:graphicData uri="http://schemas.openxmlformats.org/drawingml/2006/picture">
+                <pic:pic xmlns:pic="http://schemas.openxmlformats.org/drawingml/2006/picture">
+                  <pic:nvPicPr>
+                    <pic:cNvPr id="1" name=""/>
+                    <pic:cNvPicPr/>
+                  </pic:nvPicPr>
+                  <pic:blipFill>
+                    <a:blip r:embed="rId35"/>
+                    <a:stretch>
+                      <a:fillRect/>
+                    </a:stretch>
+                  </pic:blipFill>
+                  <pic:spPr>
+                    <a:xfrm>
+                      <a:off x="0" y="0"/>
+                      <a:ext cx="5943600" cy="3032760"/>
+                    </a:xfrm>
+                    <a:prstGeom prst="rect">
+                      <a:avLst/>
+                    </a:prstGeom>
+                  </pic:spPr>
+                </pic:pic>
+              </a:graphicData>
+            </a:graphic>
+          </wp:inline>
+        </w:drawing>
+      </w:r>
+    </w:p>
+    <w:p/>
+    <w:p>
+      <w:r>
+        <w:t>Delete:</w:t>
+      </w:r>
+    </w:p>
+    <w:p>
+      <w:r>
+        <w:rPr>
+          <w:noProof/>
+        </w:rPr>
+        <w:drawing>
+          <wp:inline distT="0" distB="0" distL="0" distR="0" wp14:anchorId="3E3D56A6" wp14:editId="38813D0F">
+            <wp:extent cx="5943600" cy="2883535"/>
+            <wp:effectExtent l="0" t="0" r="0" b="0"/>
+            <wp:docPr id="33" name="Picture 33"/>
+            <wp:cNvGraphicFramePr>
+              <a:graphicFrameLocks xmlns:a="http://schemas.openxmlformats.org/drawingml/2006/main" noChangeAspect="1"/>
+            </wp:cNvGraphicFramePr>
+            <a:graphic xmlns:a="http://schemas.openxmlformats.org/drawingml/2006/main">
+              <a:graphicData uri="http://schemas.openxmlformats.org/drawingml/2006/picture">
+                <pic:pic xmlns:pic="http://schemas.openxmlformats.org/drawingml/2006/picture">
+                  <pic:nvPicPr>
+                    <pic:cNvPr id="1" name=""/>
+                    <pic:cNvPicPr/>
+                  </pic:nvPicPr>
+                  <pic:blipFill>
+                    <a:blip r:embed="rId36"/>
+                    <a:stretch>
+                      <a:fillRect/>
+                    </a:stretch>
+                  </pic:blipFill>
+                  <pic:spPr>
+                    <a:xfrm>
+                      <a:off x="0" y="0"/>
+                      <a:ext cx="5943600" cy="2883535"/>
+                    </a:xfrm>
+                    <a:prstGeom prst="rect">
+                      <a:avLst/>
+                    </a:prstGeom>
+                  </pic:spPr>
+                </pic:pic>
+              </a:graphicData>
+            </a:graphic>
+          </wp:inline>
+        </w:drawing>
+      </w:r>
+    </w:p>
+    <w:p/>
+    <w:p>
       <w:pPr>
         <w:rPr>
           <w:u w:val="single"/>
@@ -5870,6 +6076,77 @@
       </w:pPr>
     </w:p>
     <w:p>
+      <w:r>
+        <w:t xml:space="preserve">For the use of the web application create, read, update, and delete functionality, indexes were added to the User and Application table. </w:t>
+      </w:r>
+      <w:r>
+        <w:t>In addition to having indexes on its primary and foreign keys, t</w:t>
+      </w:r>
+      <w:r>
+        <w:t xml:space="preserve">he </w:t>
+      </w:r>
+      <w:r>
+        <w:t>A</w:t>
+      </w:r>
+      <w:r>
+        <w:t xml:space="preserve">pplication table has indexes </w:t>
+      </w:r>
+      <w:r>
+        <w:t>“</w:t>
+      </w:r>
+      <w:proofErr w:type="spellStart"/>
+      <w:r>
+        <w:t>app_user</w:t>
+      </w:r>
+      <w:proofErr w:type="spellEnd"/>
+      <w:r>
+        <w:t xml:space="preserve">” on field </w:t>
+      </w:r>
+      <w:proofErr w:type="spellStart"/>
+      <w:r>
+        <w:t>User_userId</w:t>
+      </w:r>
+      <w:proofErr w:type="spellEnd"/>
+      <w:r>
+        <w:t xml:space="preserve"> and “</w:t>
+      </w:r>
+      <w:proofErr w:type="spellStart"/>
+      <w:r>
+        <w:t>app_userId</w:t>
+      </w:r>
+      <w:proofErr w:type="spellEnd"/>
+      <w:r>
+        <w:t xml:space="preserve">” on fields </w:t>
+      </w:r>
+      <w:proofErr w:type="spellStart"/>
+      <w:r>
+        <w:t>User_userId</w:t>
+      </w:r>
+      <w:proofErr w:type="spellEnd"/>
+      <w:r>
+        <w:t xml:space="preserve"> and </w:t>
+      </w:r>
+      <w:proofErr w:type="spellStart"/>
+      <w:r>
+        <w:t>app_appId</w:t>
+      </w:r>
+      <w:proofErr w:type="spellEnd"/>
+      <w:r>
+        <w:t>. In addition to having indexes on its primary and foreign keys, the User table has indexe</w:t>
+      </w:r>
+      <w:r>
+        <w:t>s “</w:t>
+      </w:r>
+      <w:proofErr w:type="spellStart"/>
+      <w:r>
+        <w:t>email_lookup</w:t>
+      </w:r>
+      <w:proofErr w:type="spellEnd"/>
+      <w:r>
+        <w:t>” on field email and “login” on fields email, password.</w:t>
+      </w:r>
+    </w:p>
+    <w:p>
       <w:pPr>
         <w:rPr>
           <w:u w:val="single"/>
@@ -5886,6 +6163,7 @@
         <w:rPr>
           <w:u w:val="single"/>
         </w:rPr>
+        <w:lastRenderedPageBreak/>
         <w:t>User Interface</w:t>
       </w:r>
     </w:p>
@@ -5897,6 +6175,1263 @@
       </w:pPr>
     </w:p>
     <w:p>
+      <w:r>
+        <w:t>The user interface for our project was implemented in the form of a web application, using php</w:t>
+      </w:r>
+      <w:r>
+        <w:t xml:space="preserve"> </w:t>
+      </w:r>
+      <w:proofErr w:type="spellStart"/>
+      <w:r>
+        <w:t>my</w:t>
+      </w:r>
+      <w:r>
+        <w:t>SQL</w:t>
+      </w:r>
+      <w:proofErr w:type="spellEnd"/>
+      <w:r>
+        <w:t xml:space="preserve"> with PDO. The web application was implemented using XAMP</w:t>
+      </w:r>
+      <w:r>
+        <w:t>P</w:t>
+      </w:r>
+      <w:r>
+        <w:t xml:space="preserve"> Apache Server on the local host. </w:t>
+      </w:r>
+      <w:r>
+        <w:t xml:space="preserve">It is designed to be a portal for </w:t>
+      </w:r>
+      <w:r>
+        <w:t>job application</w:t>
+      </w:r>
+      <w:r>
+        <w:t xml:space="preserve"> management</w:t>
+      </w:r>
+      <w:r>
+        <w:t xml:space="preserve">. Ordinary users may </w:t>
+      </w:r>
+      <w:r>
+        <w:t xml:space="preserve">register with the site, </w:t>
+      </w:r>
+      <w:r>
+        <w:t>login</w:t>
+      </w:r>
+      <w:r>
+        <w:t>,</w:t>
+      </w:r>
+      <w:r>
+        <w:t xml:space="preserve"> and view their existing application status, as well as apply for another position. They may also view descriptions for the possible jobs and a contact information page. Administrators may login and view all applications in the system. They can select to view only the applications that are still pending. Administrators may also update the status of an application, delete an application, or </w:t>
+      </w:r>
+      <w:r>
+        <w:t>register a user.</w:t>
+      </w:r>
+      <w:r>
+        <w:t xml:space="preserve"> </w:t>
+      </w:r>
+      <w:r>
+        <w:t>See screenshots below for a demonstration of the web application.</w:t>
+      </w:r>
+      <w:r>
+        <w:t xml:space="preserve"> Source code files are included in the project deliverables.</w:t>
+      </w:r>
+    </w:p>
+    <w:p/>
+    <w:p>
+      <w:r>
+        <w:rPr>
+          <w:noProof/>
+        </w:rPr>
+        <w:drawing>
+          <wp:inline distT="0" distB="0" distL="0" distR="0" wp14:anchorId="39C58E48" wp14:editId="4656044A">
+            <wp:extent cx="5943600" cy="2434590"/>
+            <wp:effectExtent l="0" t="0" r="0" b="3810"/>
+            <wp:docPr id="34" name="Picture 34"/>
+            <wp:cNvGraphicFramePr>
+              <a:graphicFrameLocks xmlns:a="http://schemas.openxmlformats.org/drawingml/2006/main" noChangeAspect="1"/>
+            </wp:cNvGraphicFramePr>
+            <a:graphic xmlns:a="http://schemas.openxmlformats.org/drawingml/2006/main">
+              <a:graphicData uri="http://schemas.openxmlformats.org/drawingml/2006/picture">
+                <pic:pic xmlns:pic="http://schemas.openxmlformats.org/drawingml/2006/picture">
+                  <pic:nvPicPr>
+                    <pic:cNvPr id="1" name=""/>
+                    <pic:cNvPicPr/>
+                  </pic:nvPicPr>
+                  <pic:blipFill>
+                    <a:blip r:embed="rId37"/>
+                    <a:stretch>
+                      <a:fillRect/>
+                    </a:stretch>
+                  </pic:blipFill>
+                  <pic:spPr>
+                    <a:xfrm>
+                      <a:off x="0" y="0"/>
+                      <a:ext cx="5943600" cy="2434590"/>
+                    </a:xfrm>
+                    <a:prstGeom prst="rect">
+                      <a:avLst/>
+                    </a:prstGeom>
+                  </pic:spPr>
+                </pic:pic>
+              </a:graphicData>
+            </a:graphic>
+          </wp:inline>
+        </w:drawing>
+      </w:r>
+    </w:p>
+    <w:p>
+      <w:pPr>
+        <w:keepNext/>
+      </w:pPr>
+      <w:r>
+        <w:rPr>
+          <w:noProof/>
+        </w:rPr>
+        <w:drawing>
+          <wp:inline distT="0" distB="0" distL="0" distR="0" wp14:anchorId="26E32699" wp14:editId="788F53F1">
+            <wp:extent cx="5943600" cy="2610485"/>
+            <wp:effectExtent l="0" t="0" r="0" b="0"/>
+            <wp:docPr id="35" name="Picture 35"/>
+            <wp:cNvGraphicFramePr>
+              <a:graphicFrameLocks xmlns:a="http://schemas.openxmlformats.org/drawingml/2006/main" noChangeAspect="1"/>
+            </wp:cNvGraphicFramePr>
+            <a:graphic xmlns:a="http://schemas.openxmlformats.org/drawingml/2006/main">
+              <a:graphicData uri="http://schemas.openxmlformats.org/drawingml/2006/picture">
+                <pic:pic xmlns:pic="http://schemas.openxmlformats.org/drawingml/2006/picture">
+                  <pic:nvPicPr>
+                    <pic:cNvPr id="1" name=""/>
+                    <pic:cNvPicPr/>
+                  </pic:nvPicPr>
+                  <pic:blipFill>
+                    <a:blip r:embed="rId38"/>
+                    <a:stretch>
+                      <a:fillRect/>
+                    </a:stretch>
+                  </pic:blipFill>
+                  <pic:spPr>
+                    <a:xfrm>
+                      <a:off x="0" y="0"/>
+                      <a:ext cx="5943600" cy="2610485"/>
+                    </a:xfrm>
+                    <a:prstGeom prst="rect">
+                      <a:avLst/>
+                    </a:prstGeom>
+                  </pic:spPr>
+                </pic:pic>
+              </a:graphicData>
+            </a:graphic>
+          </wp:inline>
+        </w:drawing>
+      </w:r>
+    </w:p>
+    <w:p>
+      <w:pPr>
+        <w:pStyle w:val="Caption"/>
+      </w:pPr>
+      <w:r>
+        <w:t xml:space="preserve">Figure </w:t>
+      </w:r>
+      <w:r>
+        <w:fldChar w:fldCharType="begin"/>
+      </w:r>
+      <w:r>
+        <w:instrText xml:space="preserve"> SEQ Figure \* ARABIC </w:instrText>
+      </w:r>
+      <w:r>
+        <w:fldChar w:fldCharType="separate"/>
+      </w:r>
+      <w:r>
+        <w:rPr>
+          <w:noProof/>
+        </w:rPr>
+        <w:t>1</w:t>
+      </w:r>
+      <w:r>
+        <w:fldChar w:fldCharType="end"/>
+      </w:r>
+      <w:r>
+        <w:t xml:space="preserve"> and 2: Homepage for the web application.</w:t>
+      </w:r>
+    </w:p>
+    <w:p/>
+    <w:p>
+      <w:pPr>
+        <w:keepNext/>
+      </w:pPr>
+      <w:r>
+        <w:rPr>
+          <w:noProof/>
+        </w:rPr>
+        <w:lastRenderedPageBreak/>
+        <w:drawing>
+          <wp:inline distT="0" distB="0" distL="0" distR="0" wp14:anchorId="63895747" wp14:editId="2EBB9CB4">
+            <wp:extent cx="5943600" cy="3351530"/>
+            <wp:effectExtent l="0" t="0" r="0" b="1270"/>
+            <wp:docPr id="36" name="Picture 36"/>
+            <wp:cNvGraphicFramePr>
+              <a:graphicFrameLocks xmlns:a="http://schemas.openxmlformats.org/drawingml/2006/main" noChangeAspect="1"/>
+            </wp:cNvGraphicFramePr>
+            <a:graphic xmlns:a="http://schemas.openxmlformats.org/drawingml/2006/main">
+              <a:graphicData uri="http://schemas.openxmlformats.org/drawingml/2006/picture">
+                <pic:pic xmlns:pic="http://schemas.openxmlformats.org/drawingml/2006/picture">
+                  <pic:nvPicPr>
+                    <pic:cNvPr id="1" name=""/>
+                    <pic:cNvPicPr/>
+                  </pic:nvPicPr>
+                  <pic:blipFill>
+                    <a:blip r:embed="rId39"/>
+                    <a:stretch>
+                      <a:fillRect/>
+                    </a:stretch>
+                  </pic:blipFill>
+                  <pic:spPr>
+                    <a:xfrm>
+                      <a:off x="0" y="0"/>
+                      <a:ext cx="5943600" cy="3351530"/>
+                    </a:xfrm>
+                    <a:prstGeom prst="rect">
+                      <a:avLst/>
+                    </a:prstGeom>
+                  </pic:spPr>
+                </pic:pic>
+              </a:graphicData>
+            </a:graphic>
+          </wp:inline>
+        </w:drawing>
+      </w:r>
+    </w:p>
+    <w:p>
+      <w:pPr>
+        <w:pStyle w:val="Caption"/>
+      </w:pPr>
+      <w:r>
+        <w:t>Figure 3: Upon clicking “sign up,” the user can register an account with the site. Let’s assume a user “John Smith” registers here.</w:t>
+      </w:r>
+    </w:p>
+    <w:p/>
+    <w:p>
+      <w:pPr>
+        <w:keepNext/>
+      </w:pPr>
+      <w:r>
+        <w:rPr>
+          <w:noProof/>
+        </w:rPr>
+        <w:drawing>
+          <wp:inline distT="0" distB="0" distL="0" distR="0" wp14:anchorId="0E6F7BC5" wp14:editId="4A7F6A60">
+            <wp:extent cx="5943600" cy="3197860"/>
+            <wp:effectExtent l="0" t="0" r="0" b="2540"/>
+            <wp:docPr id="37" name="Picture 37"/>
+            <wp:cNvGraphicFramePr>
+              <a:graphicFrameLocks xmlns:a="http://schemas.openxmlformats.org/drawingml/2006/main" noChangeAspect="1"/>
+            </wp:cNvGraphicFramePr>
+            <a:graphic xmlns:a="http://schemas.openxmlformats.org/drawingml/2006/main">
+              <a:graphicData uri="http://schemas.openxmlformats.org/drawingml/2006/picture">
+                <pic:pic xmlns:pic="http://schemas.openxmlformats.org/drawingml/2006/picture">
+                  <pic:nvPicPr>
+                    <pic:cNvPr id="1" name=""/>
+                    <pic:cNvPicPr/>
+                  </pic:nvPicPr>
+                  <pic:blipFill>
+                    <a:blip r:embed="rId40"/>
+                    <a:stretch>
+                      <a:fillRect/>
+                    </a:stretch>
+                  </pic:blipFill>
+                  <pic:spPr>
+                    <a:xfrm>
+                      <a:off x="0" y="0"/>
+                      <a:ext cx="5943600" cy="3197860"/>
+                    </a:xfrm>
+                    <a:prstGeom prst="rect">
+                      <a:avLst/>
+                    </a:prstGeom>
+                  </pic:spPr>
+                </pic:pic>
+              </a:graphicData>
+            </a:graphic>
+          </wp:inline>
+        </w:drawing>
+      </w:r>
+    </w:p>
+    <w:p>
+      <w:pPr>
+        <w:pStyle w:val="Caption"/>
+      </w:pPr>
+      <w:r>
+        <w:t xml:space="preserve">Figure 4: </w:t>
+      </w:r>
+      <w:r>
+        <w:t>After registering (or logging in) the user will be taken to his or her home page. Here shown is John Smith’s page.</w:t>
+      </w:r>
+    </w:p>
+    <w:p/>
+    <w:p>
+      <w:pPr>
+        <w:keepNext/>
+      </w:pPr>
+      <w:r>
+        <w:rPr>
+          <w:noProof/>
+        </w:rPr>
+        <w:lastRenderedPageBreak/>
+        <w:drawing>
+          <wp:inline distT="0" distB="0" distL="0" distR="0" wp14:anchorId="3B840BCE" wp14:editId="3356ADDA">
+            <wp:extent cx="5943600" cy="2588260"/>
+            <wp:effectExtent l="0" t="0" r="0" b="2540"/>
+            <wp:docPr id="40" name="Picture 40"/>
+            <wp:cNvGraphicFramePr>
+              <a:graphicFrameLocks xmlns:a="http://schemas.openxmlformats.org/drawingml/2006/main" noChangeAspect="1"/>
+            </wp:cNvGraphicFramePr>
+            <a:graphic xmlns:a="http://schemas.openxmlformats.org/drawingml/2006/main">
+              <a:graphicData uri="http://schemas.openxmlformats.org/drawingml/2006/picture">
+                <pic:pic xmlns:pic="http://schemas.openxmlformats.org/drawingml/2006/picture">
+                  <pic:nvPicPr>
+                    <pic:cNvPr id="1" name=""/>
+                    <pic:cNvPicPr/>
+                  </pic:nvPicPr>
+                  <pic:blipFill>
+                    <a:blip r:embed="rId41"/>
+                    <a:stretch>
+                      <a:fillRect/>
+                    </a:stretch>
+                  </pic:blipFill>
+                  <pic:spPr>
+                    <a:xfrm>
+                      <a:off x="0" y="0"/>
+                      <a:ext cx="5943600" cy="2588260"/>
+                    </a:xfrm>
+                    <a:prstGeom prst="rect">
+                      <a:avLst/>
+                    </a:prstGeom>
+                  </pic:spPr>
+                </pic:pic>
+              </a:graphicData>
+            </a:graphic>
+          </wp:inline>
+        </w:drawing>
+      </w:r>
+    </w:p>
+    <w:p>
+      <w:pPr>
+        <w:pStyle w:val="Caption"/>
+      </w:pPr>
+      <w:r>
+        <w:t xml:space="preserve">Figure 5: </w:t>
+      </w:r>
+      <w:r>
+        <w:t>Upon selecting “opportunities,” the user can see which jobs are available to apply for.</w:t>
+      </w:r>
+      <w:r>
+        <w:t xml:space="preserve"> He or she can also click the link to go directly to the apply page.</w:t>
+      </w:r>
+    </w:p>
+    <w:p/>
+    <w:p/>
+    <w:p>
+      <w:pPr>
+        <w:keepNext/>
+      </w:pPr>
+      <w:r>
+        <w:rPr>
+          <w:noProof/>
+        </w:rPr>
+        <w:drawing>
+          <wp:inline distT="0" distB="0" distL="0" distR="0" wp14:anchorId="5381A3A2" wp14:editId="08C4AD1F">
+            <wp:extent cx="5943600" cy="3148330"/>
+            <wp:effectExtent l="0" t="0" r="0" b="0"/>
+            <wp:docPr id="38" name="Picture 38"/>
+            <wp:cNvGraphicFramePr>
+              <a:graphicFrameLocks xmlns:a="http://schemas.openxmlformats.org/drawingml/2006/main" noChangeAspect="1"/>
+            </wp:cNvGraphicFramePr>
+            <a:graphic xmlns:a="http://schemas.openxmlformats.org/drawingml/2006/main">
+              <a:graphicData uri="http://schemas.openxmlformats.org/drawingml/2006/picture">
+                <pic:pic xmlns:pic="http://schemas.openxmlformats.org/drawingml/2006/picture">
+                  <pic:nvPicPr>
+                    <pic:cNvPr id="1" name=""/>
+                    <pic:cNvPicPr/>
+                  </pic:nvPicPr>
+                  <pic:blipFill>
+                    <a:blip r:embed="rId42"/>
+                    <a:stretch>
+                      <a:fillRect/>
+                    </a:stretch>
+                  </pic:blipFill>
+                  <pic:spPr>
+                    <a:xfrm>
+                      <a:off x="0" y="0"/>
+                      <a:ext cx="5943600" cy="3148330"/>
+                    </a:xfrm>
+                    <a:prstGeom prst="rect">
+                      <a:avLst/>
+                    </a:prstGeom>
+                  </pic:spPr>
+                </pic:pic>
+              </a:graphicData>
+            </a:graphic>
+          </wp:inline>
+        </w:drawing>
+      </w:r>
+    </w:p>
+    <w:p>
+      <w:pPr>
+        <w:pStyle w:val="Caption"/>
+      </w:pPr>
+      <w:r>
+        <w:t>Figure 6: Applying for a job. Since the user is already logged in, the only information he or she must select is the type of job. Let’s assume that John Smith applies for “mechanic.”</w:t>
+      </w:r>
+    </w:p>
+    <w:p/>
+    <w:p>
+      <w:pPr>
+        <w:keepNext/>
+      </w:pPr>
+      <w:r>
+        <w:rPr>
+          <w:noProof/>
+        </w:rPr>
+        <w:lastRenderedPageBreak/>
+        <w:drawing>
+          <wp:inline distT="0" distB="0" distL="0" distR="0" wp14:anchorId="487A6BF2" wp14:editId="22969488">
+            <wp:extent cx="5943600" cy="4140200"/>
+            <wp:effectExtent l="0" t="0" r="0" b="0"/>
+            <wp:docPr id="39" name="Picture 39"/>
+            <wp:cNvGraphicFramePr>
+              <a:graphicFrameLocks xmlns:a="http://schemas.openxmlformats.org/drawingml/2006/main" noChangeAspect="1"/>
+            </wp:cNvGraphicFramePr>
+            <a:graphic xmlns:a="http://schemas.openxmlformats.org/drawingml/2006/main">
+              <a:graphicData uri="http://schemas.openxmlformats.org/drawingml/2006/picture">
+                <pic:pic xmlns:pic="http://schemas.openxmlformats.org/drawingml/2006/picture">
+                  <pic:nvPicPr>
+                    <pic:cNvPr id="1" name=""/>
+                    <pic:cNvPicPr/>
+                  </pic:nvPicPr>
+                  <pic:blipFill>
+                    <a:blip r:embed="rId43"/>
+                    <a:stretch>
+                      <a:fillRect/>
+                    </a:stretch>
+                  </pic:blipFill>
+                  <pic:spPr>
+                    <a:xfrm>
+                      <a:off x="0" y="0"/>
+                      <a:ext cx="5943600" cy="4140200"/>
+                    </a:xfrm>
+                    <a:prstGeom prst="rect">
+                      <a:avLst/>
+                    </a:prstGeom>
+                  </pic:spPr>
+                </pic:pic>
+              </a:graphicData>
+            </a:graphic>
+          </wp:inline>
+        </w:drawing>
+      </w:r>
+    </w:p>
+    <w:p>
+      <w:pPr>
+        <w:pStyle w:val="Caption"/>
+      </w:pPr>
+      <w:r>
+        <w:t xml:space="preserve">Figure 7: </w:t>
+      </w:r>
+      <w:r>
+        <w:t>Upon visiting the application status page, John Smith can now view his application, which has not yet been opened by the administration.</w:t>
+      </w:r>
+    </w:p>
+    <w:p/>
+    <w:p>
+      <w:pPr>
+        <w:keepNext/>
+      </w:pPr>
+      <w:r>
+        <w:rPr>
+          <w:noProof/>
+        </w:rPr>
+        <w:drawing>
+          <wp:inline distT="0" distB="0" distL="0" distR="0" wp14:anchorId="344ADC3F" wp14:editId="305F32A8">
+            <wp:extent cx="5791200" cy="3016250"/>
+            <wp:effectExtent l="0" t="0" r="0" b="0"/>
+            <wp:docPr id="41" name="Picture 41"/>
+            <wp:cNvGraphicFramePr>
+              <a:graphicFrameLocks xmlns:a="http://schemas.openxmlformats.org/drawingml/2006/main" noChangeAspect="1"/>
+            </wp:cNvGraphicFramePr>
+            <a:graphic xmlns:a="http://schemas.openxmlformats.org/drawingml/2006/main">
+              <a:graphicData uri="http://schemas.openxmlformats.org/drawingml/2006/picture">
+                <pic:pic xmlns:pic="http://schemas.openxmlformats.org/drawingml/2006/picture">
+                  <pic:nvPicPr>
+                    <pic:cNvPr id="1" name=""/>
+                    <pic:cNvPicPr/>
+                  </pic:nvPicPr>
+                  <pic:blipFill>
+                    <a:blip r:embed="rId44"/>
+                    <a:stretch>
+                      <a:fillRect/>
+                    </a:stretch>
+                  </pic:blipFill>
+                  <pic:spPr>
+                    <a:xfrm>
+                      <a:off x="0" y="0"/>
+                      <a:ext cx="5793763" cy="3017585"/>
+                    </a:xfrm>
+                    <a:prstGeom prst="rect">
+                      <a:avLst/>
+                    </a:prstGeom>
+                  </pic:spPr>
+                </pic:pic>
+              </a:graphicData>
+            </a:graphic>
+          </wp:inline>
+        </w:drawing>
+      </w:r>
+    </w:p>
+    <w:p>
+      <w:pPr>
+        <w:pStyle w:val="Caption"/>
+      </w:pPr>
+      <w:r>
+        <w:t>Figure 8: Administrator login</w:t>
+      </w:r>
+    </w:p>
+    <w:p/>
+    <w:p/>
+    <w:p>
+      <w:pPr>
+        <w:keepNext/>
+      </w:pPr>
+      <w:r>
+        <w:rPr>
+          <w:noProof/>
+        </w:rPr>
+        <w:drawing>
+          <wp:inline distT="0" distB="0" distL="0" distR="0" wp14:anchorId="3900E3FD" wp14:editId="6098B16B">
+            <wp:extent cx="5575300" cy="3137298"/>
+            <wp:effectExtent l="0" t="0" r="6350" b="6350"/>
+            <wp:docPr id="42" name="Picture 42"/>
+            <wp:cNvGraphicFramePr>
+              <a:graphicFrameLocks xmlns:a="http://schemas.openxmlformats.org/drawingml/2006/main" noChangeAspect="1"/>
+            </wp:cNvGraphicFramePr>
+            <a:graphic xmlns:a="http://schemas.openxmlformats.org/drawingml/2006/main">
+              <a:graphicData uri="http://schemas.openxmlformats.org/drawingml/2006/picture">
+                <pic:pic xmlns:pic="http://schemas.openxmlformats.org/drawingml/2006/picture">
+                  <pic:nvPicPr>
+                    <pic:cNvPr id="1" name=""/>
+                    <pic:cNvPicPr/>
+                  </pic:nvPicPr>
+                  <pic:blipFill>
+                    <a:blip r:embed="rId45"/>
+                    <a:stretch>
+                      <a:fillRect/>
+                    </a:stretch>
+                  </pic:blipFill>
+                  <pic:spPr>
+                    <a:xfrm>
+                      <a:off x="0" y="0"/>
+                      <a:ext cx="5581220" cy="3140629"/>
+                    </a:xfrm>
+                    <a:prstGeom prst="rect">
+                      <a:avLst/>
+                    </a:prstGeom>
+                  </pic:spPr>
+                </pic:pic>
+              </a:graphicData>
+            </a:graphic>
+          </wp:inline>
+        </w:drawing>
+      </w:r>
+    </w:p>
+    <w:p>
+      <w:pPr>
+        <w:pStyle w:val="Caption"/>
+      </w:pPr>
+      <w:r>
+        <w:t>Figure 9: After logging in, the administrator will see his or her admin page.</w:t>
+      </w:r>
+    </w:p>
+    <w:p/>
+    <w:p/>
+    <w:p>
+      <w:pPr>
+        <w:keepNext/>
+      </w:pPr>
+      <w:r>
+        <w:rPr>
+          <w:noProof/>
+        </w:rPr>
+        <w:drawing>
+          <wp:inline distT="0" distB="0" distL="0" distR="0" wp14:anchorId="4C4201F5" wp14:editId="4FF76C3B">
+            <wp:extent cx="5943600" cy="3573145"/>
+            <wp:effectExtent l="0" t="0" r="0" b="8255"/>
+            <wp:docPr id="43" name="Picture 43"/>
+            <wp:cNvGraphicFramePr>
+              <a:graphicFrameLocks xmlns:a="http://schemas.openxmlformats.org/drawingml/2006/main" noChangeAspect="1"/>
+            </wp:cNvGraphicFramePr>
+            <a:graphic xmlns:a="http://schemas.openxmlformats.org/drawingml/2006/main">
+              <a:graphicData uri="http://schemas.openxmlformats.org/drawingml/2006/picture">
+                <pic:pic xmlns:pic="http://schemas.openxmlformats.org/drawingml/2006/picture">
+                  <pic:nvPicPr>
+                    <pic:cNvPr id="1" name=""/>
+                    <pic:cNvPicPr/>
+                  </pic:nvPicPr>
+                  <pic:blipFill>
+                    <a:blip r:embed="rId46"/>
+                    <a:stretch>
+                      <a:fillRect/>
+                    </a:stretch>
+                  </pic:blipFill>
+                  <pic:spPr>
+                    <a:xfrm>
+                      <a:off x="0" y="0"/>
+                      <a:ext cx="5943600" cy="3573145"/>
+                    </a:xfrm>
+                    <a:prstGeom prst="rect">
+                      <a:avLst/>
+                    </a:prstGeom>
+                  </pic:spPr>
+                </pic:pic>
+              </a:graphicData>
+            </a:graphic>
+          </wp:inline>
+        </w:drawing>
+      </w:r>
+    </w:p>
+    <w:p>
+      <w:pPr>
+        <w:pStyle w:val="Caption"/>
+      </w:pPr>
+      <w:r>
+        <w:t xml:space="preserve">Figure 10: If the administrator selects “View applications,” he or she can see all applications in the system. </w:t>
+      </w:r>
+    </w:p>
+    <w:p>
+      <w:pPr>
+        <w:rPr>
+          <w:b/>
+        </w:rPr>
+      </w:pPr>
+    </w:p>
+    <w:p>
+      <w:pPr>
+        <w:keepNext/>
+      </w:pPr>
+      <w:r>
+        <w:rPr>
+          <w:noProof/>
+        </w:rPr>
+        <w:lastRenderedPageBreak/>
+        <w:drawing>
+          <wp:inline distT="0" distB="0" distL="0" distR="0" wp14:anchorId="18F62E96" wp14:editId="2A6721A8">
+            <wp:extent cx="5943600" cy="777240"/>
+            <wp:effectExtent l="0" t="0" r="0" b="3810"/>
+            <wp:docPr id="44" name="Picture 44"/>
+            <wp:cNvGraphicFramePr>
+              <a:graphicFrameLocks xmlns:a="http://schemas.openxmlformats.org/drawingml/2006/main" noChangeAspect="1"/>
+            </wp:cNvGraphicFramePr>
+            <a:graphic xmlns:a="http://schemas.openxmlformats.org/drawingml/2006/main">
+              <a:graphicData uri="http://schemas.openxmlformats.org/drawingml/2006/picture">
+                <pic:pic xmlns:pic="http://schemas.openxmlformats.org/drawingml/2006/picture">
+                  <pic:nvPicPr>
+                    <pic:cNvPr id="1" name=""/>
+                    <pic:cNvPicPr/>
+                  </pic:nvPicPr>
+                  <pic:blipFill>
+                    <a:blip r:embed="rId47"/>
+                    <a:stretch>
+                      <a:fillRect/>
+                    </a:stretch>
+                  </pic:blipFill>
+                  <pic:spPr>
+                    <a:xfrm>
+                      <a:off x="0" y="0"/>
+                      <a:ext cx="5943600" cy="777240"/>
+                    </a:xfrm>
+                    <a:prstGeom prst="rect">
+                      <a:avLst/>
+                    </a:prstGeom>
+                  </pic:spPr>
+                </pic:pic>
+              </a:graphicData>
+            </a:graphic>
+          </wp:inline>
+        </w:drawing>
+      </w:r>
+    </w:p>
+    <w:p>
+      <w:pPr>
+        <w:pStyle w:val="Caption"/>
+        <w:rPr>
+          <w:b/>
+        </w:rPr>
+      </w:pPr>
+      <w:r>
+        <w:t xml:space="preserve">Figure 11: </w:t>
+      </w:r>
+      <w:r>
+        <w:t>Scrolling down the list, John Smith’s application is viewable.</w:t>
+      </w:r>
+    </w:p>
+    <w:p>
+      <w:pPr>
+        <w:rPr>
+          <w:b/>
+        </w:rPr>
+      </w:pPr>
+    </w:p>
+    <w:p>
+      <w:pPr>
+        <w:keepNext/>
+      </w:pPr>
+      <w:r>
+        <w:rPr>
+          <w:noProof/>
+        </w:rPr>
+        <w:drawing>
+          <wp:inline distT="0" distB="0" distL="0" distR="0" wp14:anchorId="46EAFC35" wp14:editId="7FBA3DAA">
+            <wp:extent cx="5943600" cy="2741930"/>
+            <wp:effectExtent l="0" t="0" r="0" b="1270"/>
+            <wp:docPr id="45" name="Picture 45"/>
+            <wp:cNvGraphicFramePr>
+              <a:graphicFrameLocks xmlns:a="http://schemas.openxmlformats.org/drawingml/2006/main" noChangeAspect="1"/>
+            </wp:cNvGraphicFramePr>
+            <a:graphic xmlns:a="http://schemas.openxmlformats.org/drawingml/2006/main">
+              <a:graphicData uri="http://schemas.openxmlformats.org/drawingml/2006/picture">
+                <pic:pic xmlns:pic="http://schemas.openxmlformats.org/drawingml/2006/picture">
+                  <pic:nvPicPr>
+                    <pic:cNvPr id="1" name=""/>
+                    <pic:cNvPicPr/>
+                  </pic:nvPicPr>
+                  <pic:blipFill>
+                    <a:blip r:embed="rId48"/>
+                    <a:stretch>
+                      <a:fillRect/>
+                    </a:stretch>
+                  </pic:blipFill>
+                  <pic:spPr>
+                    <a:xfrm>
+                      <a:off x="0" y="0"/>
+                      <a:ext cx="5943600" cy="2741930"/>
+                    </a:xfrm>
+                    <a:prstGeom prst="rect">
+                      <a:avLst/>
+                    </a:prstGeom>
+                  </pic:spPr>
+                </pic:pic>
+              </a:graphicData>
+            </a:graphic>
+          </wp:inline>
+        </w:drawing>
+      </w:r>
+    </w:p>
+    <w:p>
+      <w:pPr>
+        <w:pStyle w:val="Caption"/>
+        <w:rPr>
+          <w:b/>
+        </w:rPr>
+      </w:pPr>
+      <w:r>
+        <w:t>Figure 12: Administrators can also select “click to see only pending applications, which will display only the applications that have not been decided upon yet (that is, “not opened” and “pending”).</w:t>
+      </w:r>
+    </w:p>
+    <w:p>
+      <w:pPr>
+        <w:rPr>
+          <w:b/>
+        </w:rPr>
+      </w:pPr>
+    </w:p>
+    <w:p>
+      <w:pPr>
+        <w:keepNext/>
+      </w:pPr>
+      <w:r>
+        <w:rPr>
+          <w:noProof/>
+        </w:rPr>
+        <w:drawing>
+          <wp:inline distT="0" distB="0" distL="0" distR="0" wp14:anchorId="506A06C1" wp14:editId="3F7008B2">
+            <wp:extent cx="5943600" cy="2921635"/>
+            <wp:effectExtent l="0" t="0" r="0" b="0"/>
+            <wp:docPr id="50" name="Picture 50"/>
+            <wp:cNvGraphicFramePr>
+              <a:graphicFrameLocks xmlns:a="http://schemas.openxmlformats.org/drawingml/2006/main" noChangeAspect="1"/>
+            </wp:cNvGraphicFramePr>
+            <a:graphic xmlns:a="http://schemas.openxmlformats.org/drawingml/2006/main">
+              <a:graphicData uri="http://schemas.openxmlformats.org/drawingml/2006/picture">
+                <pic:pic xmlns:pic="http://schemas.openxmlformats.org/drawingml/2006/picture">
+                  <pic:nvPicPr>
+                    <pic:cNvPr id="1" name=""/>
+                    <pic:cNvPicPr/>
+                  </pic:nvPicPr>
+                  <pic:blipFill>
+                    <a:blip r:embed="rId49"/>
+                    <a:stretch>
+                      <a:fillRect/>
+                    </a:stretch>
+                  </pic:blipFill>
+                  <pic:spPr>
+                    <a:xfrm>
+                      <a:off x="0" y="0"/>
+                      <a:ext cx="5943600" cy="2921635"/>
+                    </a:xfrm>
+                    <a:prstGeom prst="rect">
+                      <a:avLst/>
+                    </a:prstGeom>
+                  </pic:spPr>
+                </pic:pic>
+              </a:graphicData>
+            </a:graphic>
+          </wp:inline>
+        </w:drawing>
+      </w:r>
+    </w:p>
+    <w:p>
+      <w:pPr>
+        <w:pStyle w:val="Caption"/>
+        <w:rPr>
+          <w:b/>
+        </w:rPr>
+      </w:pPr>
+      <w:r>
+        <w:t>Figure 13: Upon selecting “update application,” an administrator can fill out the form to change the status of a given application. Let’s suppose the administrator wants to update John Smith’s application to “rejected.”</w:t>
+      </w:r>
+    </w:p>
+    <w:p>
+      <w:pPr>
+        <w:rPr>
+          <w:b/>
+        </w:rPr>
+      </w:pPr>
+    </w:p>
+    <w:p>
+      <w:pPr>
+        <w:keepNext/>
+      </w:pPr>
+      <w:r>
+        <w:rPr>
+          <w:noProof/>
+        </w:rPr>
+        <w:lastRenderedPageBreak/>
+        <w:drawing>
+          <wp:inline distT="0" distB="0" distL="0" distR="0" wp14:anchorId="6A794997" wp14:editId="13285BF6">
+            <wp:extent cx="5943600" cy="2171065"/>
+            <wp:effectExtent l="0" t="0" r="0" b="635"/>
+            <wp:docPr id="51" name="Picture 51"/>
+            <wp:cNvGraphicFramePr>
+              <a:graphicFrameLocks xmlns:a="http://schemas.openxmlformats.org/drawingml/2006/main" noChangeAspect="1"/>
+            </wp:cNvGraphicFramePr>
+            <a:graphic xmlns:a="http://schemas.openxmlformats.org/drawingml/2006/main">
+              <a:graphicData uri="http://schemas.openxmlformats.org/drawingml/2006/picture">
+                <pic:pic xmlns:pic="http://schemas.openxmlformats.org/drawingml/2006/picture">
+                  <pic:nvPicPr>
+                    <pic:cNvPr id="1" name=""/>
+                    <pic:cNvPicPr/>
+                  </pic:nvPicPr>
+                  <pic:blipFill>
+                    <a:blip r:embed="rId50"/>
+                    <a:stretch>
+                      <a:fillRect/>
+                    </a:stretch>
+                  </pic:blipFill>
+                  <pic:spPr>
+                    <a:xfrm>
+                      <a:off x="0" y="0"/>
+                      <a:ext cx="5943600" cy="2171065"/>
+                    </a:xfrm>
+                    <a:prstGeom prst="rect">
+                      <a:avLst/>
+                    </a:prstGeom>
+                  </pic:spPr>
+                </pic:pic>
+              </a:graphicData>
+            </a:graphic>
+          </wp:inline>
+        </w:drawing>
+      </w:r>
+    </w:p>
+    <w:p>
+      <w:pPr>
+        <w:pStyle w:val="Caption"/>
+        <w:rPr>
+          <w:b/>
+        </w:rPr>
+      </w:pPr>
+      <w:r>
+        <w:t>Figure 14: After the administrator selects “update status,” the page will return to his or her home screen and a message will be displayed to confirm that the status has been updated.</w:t>
+      </w:r>
+    </w:p>
+    <w:p>
+      <w:pPr>
+        <w:rPr>
+          <w:b/>
+        </w:rPr>
+      </w:pPr>
+    </w:p>
+    <w:p>
+      <w:pPr>
+        <w:keepNext/>
+      </w:pPr>
+      <w:r>
+        <w:rPr>
+          <w:noProof/>
+        </w:rPr>
+        <w:drawing>
+          <wp:inline distT="0" distB="0" distL="0" distR="0" wp14:anchorId="33FB7305" wp14:editId="08928828">
+            <wp:extent cx="5943600" cy="4400550"/>
+            <wp:effectExtent l="0" t="0" r="0" b="0"/>
+            <wp:docPr id="52" name="Picture 52"/>
+            <wp:cNvGraphicFramePr>
+              <a:graphicFrameLocks xmlns:a="http://schemas.openxmlformats.org/drawingml/2006/main" noChangeAspect="1"/>
+            </wp:cNvGraphicFramePr>
+            <a:graphic xmlns:a="http://schemas.openxmlformats.org/drawingml/2006/main">
+              <a:graphicData uri="http://schemas.openxmlformats.org/drawingml/2006/picture">
+                <pic:pic xmlns:pic="http://schemas.openxmlformats.org/drawingml/2006/picture">
+                  <pic:nvPicPr>
+                    <pic:cNvPr id="1" name=""/>
+                    <pic:cNvPicPr/>
+                  </pic:nvPicPr>
+                  <pic:blipFill>
+                    <a:blip r:embed="rId51"/>
+                    <a:stretch>
+                      <a:fillRect/>
+                    </a:stretch>
+                  </pic:blipFill>
+                  <pic:spPr>
+                    <a:xfrm>
+                      <a:off x="0" y="0"/>
+                      <a:ext cx="5943600" cy="4400550"/>
+                    </a:xfrm>
+                    <a:prstGeom prst="rect">
+                      <a:avLst/>
+                    </a:prstGeom>
+                  </pic:spPr>
+                </pic:pic>
+              </a:graphicData>
+            </a:graphic>
+          </wp:inline>
+        </w:drawing>
+      </w:r>
+    </w:p>
+    <w:p>
+      <w:pPr>
+        <w:pStyle w:val="Caption"/>
+        <w:rPr>
+          <w:b/>
+        </w:rPr>
+      </w:pPr>
+      <w:r>
+        <w:t>Figure 15: If we return to John Smith’s account, we can now see that his “view application status” reflects the change made by the administrator.</w:t>
+      </w:r>
+    </w:p>
+    <w:p>
+      <w:pPr>
+        <w:rPr>
+          <w:b/>
+        </w:rPr>
+      </w:pPr>
+    </w:p>
+    <w:p>
+      <w:pPr>
+        <w:rPr>
+          <w:b/>
+        </w:rPr>
+      </w:pPr>
+    </w:p>
+    <w:p>
+      <w:pPr>
+        <w:keepNext/>
+      </w:pPr>
+      <w:r>
+        <w:rPr>
+          <w:noProof/>
+        </w:rPr>
+        <w:lastRenderedPageBreak/>
+        <w:drawing>
+          <wp:inline distT="0" distB="0" distL="0" distR="0" wp14:anchorId="47C4C71A" wp14:editId="6F0B2AE5">
+            <wp:extent cx="5943600" cy="2654300"/>
+            <wp:effectExtent l="0" t="0" r="0" b="0"/>
+            <wp:docPr id="46" name="Picture 46"/>
+            <wp:cNvGraphicFramePr>
+              <a:graphicFrameLocks xmlns:a="http://schemas.openxmlformats.org/drawingml/2006/main" noChangeAspect="1"/>
+            </wp:cNvGraphicFramePr>
+            <a:graphic xmlns:a="http://schemas.openxmlformats.org/drawingml/2006/main">
+              <a:graphicData uri="http://schemas.openxmlformats.org/drawingml/2006/picture">
+                <pic:pic xmlns:pic="http://schemas.openxmlformats.org/drawingml/2006/picture">
+                  <pic:nvPicPr>
+                    <pic:cNvPr id="1" name=""/>
+                    <pic:cNvPicPr/>
+                  </pic:nvPicPr>
+                  <pic:blipFill>
+                    <a:blip r:embed="rId52"/>
+                    <a:stretch>
+                      <a:fillRect/>
+                    </a:stretch>
+                  </pic:blipFill>
+                  <pic:spPr>
+                    <a:xfrm>
+                      <a:off x="0" y="0"/>
+                      <a:ext cx="5943600" cy="2654300"/>
+                    </a:xfrm>
+                    <a:prstGeom prst="rect">
+                      <a:avLst/>
+                    </a:prstGeom>
+                  </pic:spPr>
+                </pic:pic>
+              </a:graphicData>
+            </a:graphic>
+          </wp:inline>
+        </w:drawing>
+      </w:r>
+    </w:p>
+    <w:p>
+      <w:pPr>
+        <w:pStyle w:val="Caption"/>
+        <w:rPr>
+          <w:b/>
+        </w:rPr>
+      </w:pPr>
+      <w:r>
+        <w:t>Figure 16: Returning to the administrator account, let’s suppose that the administrator navigates to “delete application” and fills out the form to delete John Smith’s application.</w:t>
+      </w:r>
+    </w:p>
+    <w:p>
+      <w:pPr>
+        <w:rPr>
+          <w:b/>
+        </w:rPr>
+      </w:pPr>
+    </w:p>
+    <w:p>
+      <w:pPr>
+        <w:keepNext/>
+      </w:pPr>
+      <w:r>
+        <w:rPr>
+          <w:noProof/>
+        </w:rPr>
+        <w:drawing>
+          <wp:inline distT="0" distB="0" distL="0" distR="0" wp14:anchorId="7D8135B5" wp14:editId="0D6E6731">
+            <wp:extent cx="5943600" cy="2168525"/>
+            <wp:effectExtent l="0" t="0" r="0" b="3175"/>
+            <wp:docPr id="47" name="Picture 47"/>
+            <wp:cNvGraphicFramePr>
+              <a:graphicFrameLocks xmlns:a="http://schemas.openxmlformats.org/drawingml/2006/main" noChangeAspect="1"/>
+            </wp:cNvGraphicFramePr>
+            <a:graphic xmlns:a="http://schemas.openxmlformats.org/drawingml/2006/main">
+              <a:graphicData uri="http://schemas.openxmlformats.org/drawingml/2006/picture">
+                <pic:pic xmlns:pic="http://schemas.openxmlformats.org/drawingml/2006/picture">
+                  <pic:nvPicPr>
+                    <pic:cNvPr id="1" name=""/>
+                    <pic:cNvPicPr/>
+                  </pic:nvPicPr>
+                  <pic:blipFill>
+                    <a:blip r:embed="rId53"/>
+                    <a:stretch>
+                      <a:fillRect/>
+                    </a:stretch>
+                  </pic:blipFill>
+                  <pic:spPr>
+                    <a:xfrm>
+                      <a:off x="0" y="0"/>
+                      <a:ext cx="5943600" cy="2168525"/>
+                    </a:xfrm>
+                    <a:prstGeom prst="rect">
+                      <a:avLst/>
+                    </a:prstGeom>
+                  </pic:spPr>
+                </pic:pic>
+              </a:graphicData>
+            </a:graphic>
+          </wp:inline>
+        </w:drawing>
+      </w:r>
+    </w:p>
+    <w:p>
+      <w:pPr>
+        <w:pStyle w:val="Caption"/>
+        <w:rPr>
+          <w:b/>
+        </w:rPr>
+      </w:pPr>
+      <w:r>
+        <w:t>Figure 17: After selecting “delete application,” the administrator will be returned to his or her home screen, and a message of confirmation will be displayed.</w:t>
+      </w:r>
+    </w:p>
+    <w:p>
+      <w:pPr>
+        <w:keepNext/>
+      </w:pPr>
+      <w:r>
+        <w:rPr>
+          <w:noProof/>
+        </w:rPr>
+        <w:drawing>
+          <wp:inline distT="0" distB="0" distL="0" distR="0" wp14:anchorId="3E31D9EE" wp14:editId="78F3C1F2">
+            <wp:extent cx="6000115" cy="2311400"/>
+            <wp:effectExtent l="0" t="0" r="635" b="0"/>
+            <wp:docPr id="49" name="Picture 49"/>
+            <wp:cNvGraphicFramePr>
+              <a:graphicFrameLocks xmlns:a="http://schemas.openxmlformats.org/drawingml/2006/main" noChangeAspect="1"/>
+            </wp:cNvGraphicFramePr>
+            <a:graphic xmlns:a="http://schemas.openxmlformats.org/drawingml/2006/main">
+              <a:graphicData uri="http://schemas.openxmlformats.org/drawingml/2006/picture">
+                <pic:pic xmlns:pic="http://schemas.openxmlformats.org/drawingml/2006/picture">
+                  <pic:nvPicPr>
+                    <pic:cNvPr id="1" name=""/>
+                    <pic:cNvPicPr/>
+                  </pic:nvPicPr>
+                  <pic:blipFill>
+                    <a:blip r:embed="rId54"/>
+                    <a:stretch>
+                      <a:fillRect/>
+                    </a:stretch>
+                  </pic:blipFill>
+                  <pic:spPr>
+                    <a:xfrm>
+                      <a:off x="0" y="0"/>
+                      <a:ext cx="6011446" cy="2315765"/>
+                    </a:xfrm>
+                    <a:prstGeom prst="rect">
+                      <a:avLst/>
+                    </a:prstGeom>
+                  </pic:spPr>
+                </pic:pic>
+              </a:graphicData>
+            </a:graphic>
+          </wp:inline>
+        </w:drawing>
+      </w:r>
+    </w:p>
+    <w:p>
+      <w:pPr>
+        <w:pStyle w:val="Caption"/>
+        <w:rPr>
+          <w:b/>
+        </w:rPr>
+      </w:pPr>
+      <w:r>
+        <w:t>Figure 18: Returning to John Smith’s account, we can see that the change is reflected on the “view application status page.”</w:t>
+      </w:r>
+    </w:p>
+    <w:p>
+      <w:pPr>
+        <w:keepNext/>
+      </w:pPr>
+      <w:r>
+        <w:rPr>
+          <w:noProof/>
+        </w:rPr>
+        <w:lastRenderedPageBreak/>
+        <w:drawing>
+          <wp:inline distT="0" distB="0" distL="0" distR="0" wp14:anchorId="64D9078B" wp14:editId="2E7AE599">
+            <wp:extent cx="5943600" cy="3197860"/>
+            <wp:effectExtent l="0" t="0" r="0" b="2540"/>
+            <wp:docPr id="48" name="Picture 48"/>
+            <wp:cNvGraphicFramePr>
+              <a:graphicFrameLocks xmlns:a="http://schemas.openxmlformats.org/drawingml/2006/main" noChangeAspect="1"/>
+            </wp:cNvGraphicFramePr>
+            <a:graphic xmlns:a="http://schemas.openxmlformats.org/drawingml/2006/main">
+              <a:graphicData uri="http://schemas.openxmlformats.org/drawingml/2006/picture">
+                <pic:pic xmlns:pic="http://schemas.openxmlformats.org/drawingml/2006/picture">
+                  <pic:nvPicPr>
+                    <pic:cNvPr id="1" name=""/>
+                    <pic:cNvPicPr/>
+                  </pic:nvPicPr>
+                  <pic:blipFill>
+                    <a:blip r:embed="rId55"/>
+                    <a:stretch>
+                      <a:fillRect/>
+                    </a:stretch>
+                  </pic:blipFill>
+                  <pic:spPr>
+                    <a:xfrm>
+                      <a:off x="0" y="0"/>
+                      <a:ext cx="5943600" cy="3197860"/>
+                    </a:xfrm>
+                    <a:prstGeom prst="rect">
+                      <a:avLst/>
+                    </a:prstGeom>
+                  </pic:spPr>
+                </pic:pic>
+              </a:graphicData>
+            </a:graphic>
+          </wp:inline>
+        </w:drawing>
+      </w:r>
+    </w:p>
+    <w:p>
+      <w:pPr>
+        <w:pStyle w:val="Caption"/>
+      </w:pPr>
+      <w:r>
+        <w:t>Figure 19: The administrator can also create a user for the website</w:t>
+      </w:r>
+      <w:r>
+        <w:t xml:space="preserve"> </w:t>
+      </w:r>
+      <w:bookmarkStart w:id="1" w:name="_GoBack"/>
+      <w:bookmarkEnd w:id="1"/>
+      <w:r>
+        <w:t>and select whether that user is administrator or user.</w:t>
+      </w:r>
+    </w:p>
+    <w:p/>
+    <w:p>
+      <w:pPr>
+        <w:keepNext/>
+      </w:pPr>
+      <w:r>
+        <w:rPr>
+          <w:noProof/>
+        </w:rPr>
+        <w:drawing>
+          <wp:inline distT="0" distB="0" distL="0" distR="0" wp14:anchorId="2A342811" wp14:editId="20A96AEF">
+            <wp:extent cx="5943600" cy="2583180"/>
+            <wp:effectExtent l="0" t="0" r="0" b="7620"/>
+            <wp:docPr id="53" name="Picture 53"/>
+            <wp:cNvGraphicFramePr>
+              <a:graphicFrameLocks xmlns:a="http://schemas.openxmlformats.org/drawingml/2006/main" noChangeAspect="1"/>
+            </wp:cNvGraphicFramePr>
+            <a:graphic xmlns:a="http://schemas.openxmlformats.org/drawingml/2006/main">
+              <a:graphicData uri="http://schemas.openxmlformats.org/drawingml/2006/picture">
+                <pic:pic xmlns:pic="http://schemas.openxmlformats.org/drawingml/2006/picture">
+                  <pic:nvPicPr>
+                    <pic:cNvPr id="1" name=""/>
+                    <pic:cNvPicPr/>
+                  </pic:nvPicPr>
+                  <pic:blipFill>
+                    <a:blip r:embed="rId56"/>
+                    <a:stretch>
+                      <a:fillRect/>
+                    </a:stretch>
+                  </pic:blipFill>
+                  <pic:spPr>
+                    <a:xfrm>
+                      <a:off x="0" y="0"/>
+                      <a:ext cx="5943600" cy="2583180"/>
+                    </a:xfrm>
+                    <a:prstGeom prst="rect">
+                      <a:avLst/>
+                    </a:prstGeom>
+                  </pic:spPr>
+                </pic:pic>
+              </a:graphicData>
+            </a:graphic>
+          </wp:inline>
+        </w:drawing>
+      </w:r>
+    </w:p>
+    <w:p>
+      <w:pPr>
+        <w:pStyle w:val="Caption"/>
+        <w:rPr>
+          <w:b/>
+        </w:rPr>
+      </w:pPr>
+      <w:r>
+        <w:t>Figure 20: Contact us page (to be completed).</w:t>
+      </w:r>
+    </w:p>
+    <w:p>
       <w:pPr>
         <w:rPr>
           <w:b/>
@@ -5938,7 +7473,14 @@
         <w:t xml:space="preserve">additional </w:t>
       </w:r>
       <w:r>
-        <w:t xml:space="preserve">work at a later date. One way this project can be extended is to allow for files to be saved for each application, which contains more information about the applicant. Information can include a resume, college transcript, references, etc. Another way this project can be extended is to allow users to . A final thought for future work is to </w:t>
+        <w:t>work at a later date. One way this project can be extended is to allow for files to be saved for each application, which contains more information about the applicant. Information can include a resume, college transcript, references, etc. Another way this project can be extended is to allow users to</w:t>
+      </w:r>
+      <w:r>
+        <w:t xml:space="preserve">. Additionally, the look and feel of the website could be </w:t>
+      </w:r>
+      <w:r>
+        <w:lastRenderedPageBreak/>
+        <w:t>improved. For example, the contact page could be updated with photos and contact information. A form could be provided where users could submit “contact us” messages directly on the site, which could be saved and sent to the administrator. Also, the website could be integrated with the site for the actual golf cart rides, so that applying for a job could take place on the same website as booking a ride. These are all potential futures for our work.</w:t>
       </w:r>
     </w:p>
     <w:p>
@@ -5966,8 +7508,8 @@
 </file>
 
 <file path=word/numbering.xml><?xml version="1.0" encoding="utf-8"?>
-<w:numbering xmlns:wpc="http://schemas.microsoft.com/office/word/2010/wordprocessingCanvas" xmlns:mo="http://schemas.microsoft.com/office/mac/office/2008/main" xmlns:mc="http://schemas.openxmlformats.org/markup-compatibility/2006" xmlns:mv="urn:schemas-microsoft-com:mac:vml" xmlns:o="urn:schemas-microsoft-com:office:office" xmlns:r="http://schemas.openxmlformats.org/officeDocument/2006/relationships" xmlns:m="http://schemas.openxmlformats.org/officeDocument/2006/math" xmlns:v="urn:schemas-microsoft-com:vml" xmlns:wp14="http://schemas.microsoft.com/office/word/2010/wordprocessingDrawing" xmlns:wp="http://schemas.openxmlformats.org/drawingml/2006/wordprocessingDrawing" xmlns:w10="urn:schemas-microsoft-com:office:word" xmlns:w="http://schemas.openxmlformats.org/wordprocessingml/2006/main" xmlns:w14="http://schemas.microsoft.com/office/word/2010/wordml" xmlns:wpg="http://schemas.microsoft.com/office/word/2010/wordprocessingGroup" xmlns:wpi="http://schemas.microsoft.com/office/word/2010/wordprocessingInk" xmlns:wne="http://schemas.microsoft.com/office/word/2006/wordml" xmlns:wps="http://schemas.microsoft.com/office/word/2010/wordprocessingShape" mc:Ignorable="w14 wp14">
-  <w:abstractNum w:abstractNumId="0">
+<w:numbering xmlns:wpc="http://schemas.microsoft.com/office/word/2010/wordprocessingCanvas" xmlns:cx="http://schemas.microsoft.com/office/drawing/2014/chartex" xmlns:cx1="http://schemas.microsoft.com/office/drawing/2015/9/8/chartex" xmlns:cx2="http://schemas.microsoft.com/office/drawing/2015/10/21/chartex" xmlns:cx3="http://schemas.microsoft.com/office/drawing/2016/5/9/chartex" xmlns:cx4="http://schemas.microsoft.com/office/drawing/2016/5/10/chartex" xmlns:cx5="http://schemas.microsoft.com/office/drawing/2016/5/11/chartex" xmlns:cx6="http://schemas.microsoft.com/office/drawing/2016/5/12/chartex" xmlns:cx7="http://schemas.microsoft.com/office/drawing/2016/5/13/chartex" xmlns:cx8="http://schemas.microsoft.com/office/drawing/2016/5/14/chartex" xmlns:mc="http://schemas.openxmlformats.org/markup-compatibility/2006" xmlns:aink="http://schemas.microsoft.com/office/drawing/2016/ink" xmlns:am3d="http://schemas.microsoft.com/office/drawing/2017/model3d" xmlns:o="urn:schemas-microsoft-com:office:office" xmlns:r="http://schemas.openxmlformats.org/officeDocument/2006/relationships" xmlns:m="http://schemas.openxmlformats.org/officeDocument/2006/math" xmlns:v="urn:schemas-microsoft-com:vml" xmlns:wp14="http://schemas.microsoft.com/office/word/2010/wordprocessingDrawing" xmlns:wp="http://schemas.openxmlformats.org/drawingml/2006/wordprocessingDrawing" xmlns:w10="urn:schemas-microsoft-com:office:word" xmlns:w="http://schemas.openxmlformats.org/wordprocessingml/2006/main" xmlns:w14="http://schemas.microsoft.com/office/word/2010/wordml" xmlns:w15="http://schemas.microsoft.com/office/word/2012/wordml" xmlns:w16cid="http://schemas.microsoft.com/office/word/2016/wordml/cid" xmlns:w16se="http://schemas.microsoft.com/office/word/2015/wordml/symex" xmlns:wpg="http://schemas.microsoft.com/office/word/2010/wordprocessingGroup" xmlns:wpi="http://schemas.microsoft.com/office/word/2010/wordprocessingInk" xmlns:wne="http://schemas.microsoft.com/office/word/2006/wordml" xmlns:wps="http://schemas.microsoft.com/office/word/2010/wordprocessingShape" mc:Ignorable="w14 w15 w16se w16cid wp14">
+  <w:abstractNum w:abstractNumId="0" w15:restartNumberingAfterBreak="0">
     <w:nsid w:val="06286A52"/>
     <w:multiLevelType w:val="multilevel"/>
     <w:tmpl w:val="472A677C"/>
@@ -6080,7 +7622,7 @@
       </w:rPr>
     </w:lvl>
   </w:abstractNum>
-  <w:abstractNum w:abstractNumId="1">
+  <w:abstractNum w:abstractNumId="1" w15:restartNumberingAfterBreak="0">
     <w:nsid w:val="47334308"/>
     <w:multiLevelType w:val="multilevel"/>
     <w:tmpl w:val="B1D85014"/>
@@ -6193,7 +7735,7 @@
       </w:rPr>
     </w:lvl>
   </w:abstractNum>
-  <w:abstractNum w:abstractNumId="2">
+  <w:abstractNum w:abstractNumId="2" w15:restartNumberingAfterBreak="0">
     <w:nsid w:val="70750237"/>
     <w:multiLevelType w:val="multilevel"/>
     <w:tmpl w:val="6D2A70A6"/>
@@ -6319,7 +7861,7 @@
 </file>
 
 <file path=word/styles.xml><?xml version="1.0" encoding="utf-8"?>
-<w:styles xmlns:mc="http://schemas.openxmlformats.org/markup-compatibility/2006" xmlns:r="http://schemas.openxmlformats.org/officeDocument/2006/relationships" xmlns:w="http://schemas.openxmlformats.org/wordprocessingml/2006/main" xmlns:w14="http://schemas.microsoft.com/office/word/2010/wordml" mc:Ignorable="w14">
+<w:styles xmlns:mc="http://schemas.openxmlformats.org/markup-compatibility/2006" xmlns:r="http://schemas.openxmlformats.org/officeDocument/2006/relationships" xmlns:w="http://schemas.openxmlformats.org/wordprocessingml/2006/main" xmlns:w14="http://schemas.microsoft.com/office/word/2010/wordml" xmlns:w15="http://schemas.microsoft.com/office/word/2012/wordml" xmlns:w16cid="http://schemas.microsoft.com/office/word/2016/wordml/cid" xmlns:w16se="http://schemas.microsoft.com/office/word/2015/wordml/symex" mc:Ignorable="w14 w15 w16se w16cid">
   <w:docDefaults>
     <w:rPrDefault>
       <w:rPr>
@@ -6335,153 +7877,377 @@
       </w:pPr>
     </w:pPrDefault>
   </w:docDefaults>
-  <w:latentStyles w:defLockedState="0" w:defUIPriority="99" w:defSemiHidden="1" w:defUnhideWhenUsed="1" w:defQFormat="0" w:count="276">
-    <w:lsdException w:name="Normal" w:semiHidden="0" w:uiPriority="0" w:unhideWhenUsed="0" w:qFormat="1"/>
-    <w:lsdException w:name="heading 1" w:semiHidden="0" w:uiPriority="9" w:unhideWhenUsed="0" w:qFormat="1"/>
-    <w:lsdException w:name="heading 2" w:uiPriority="9" w:qFormat="1"/>
-    <w:lsdException w:name="heading 3" w:uiPriority="9" w:qFormat="1"/>
-    <w:lsdException w:name="heading 4" w:uiPriority="9" w:qFormat="1"/>
-    <w:lsdException w:name="heading 5" w:uiPriority="9" w:qFormat="1"/>
-    <w:lsdException w:name="heading 6" w:uiPriority="9" w:qFormat="1"/>
-    <w:lsdException w:name="heading 7" w:uiPriority="9" w:qFormat="1"/>
-    <w:lsdException w:name="heading 8" w:uiPriority="9" w:qFormat="1"/>
-    <w:lsdException w:name="heading 9" w:uiPriority="9" w:qFormat="1"/>
-    <w:lsdException w:name="toc 1" w:uiPriority="39"/>
-    <w:lsdException w:name="toc 2" w:uiPriority="39"/>
-    <w:lsdException w:name="toc 3" w:uiPriority="39"/>
-    <w:lsdException w:name="toc 4" w:uiPriority="39"/>
-    <w:lsdException w:name="toc 5" w:uiPriority="39"/>
-    <w:lsdException w:name="toc 6" w:uiPriority="39"/>
-    <w:lsdException w:name="toc 7" w:uiPriority="39"/>
-    <w:lsdException w:name="toc 8" w:uiPriority="39"/>
-    <w:lsdException w:name="toc 9" w:uiPriority="39"/>
-    <w:lsdException w:name="caption" w:uiPriority="35" w:qFormat="1"/>
-    <w:lsdException w:name="Title" w:semiHidden="0" w:uiPriority="10" w:unhideWhenUsed="0" w:qFormat="1"/>
-    <w:lsdException w:name="Default Paragraph Font" w:uiPriority="1"/>
-    <w:lsdException w:name="Subtitle" w:semiHidden="0" w:uiPriority="11" w:unhideWhenUsed="0" w:qFormat="1"/>
-    <w:lsdException w:name="Strong" w:semiHidden="0" w:uiPriority="22" w:unhideWhenUsed="0" w:qFormat="1"/>
-    <w:lsdException w:name="Emphasis" w:semiHidden="0" w:uiPriority="20" w:unhideWhenUsed="0" w:qFormat="1"/>
-    <w:lsdException w:name="Table Grid" w:semiHidden="0" w:uiPriority="39" w:unhideWhenUsed="0"/>
-    <w:lsdException w:name="Note Level 1" w:semiHidden="0" w:unhideWhenUsed="0"/>
-    <w:lsdException w:name="Note Level 2" w:semiHidden="0" w:unhideWhenUsed="0"/>
-    <w:lsdException w:name="Note Level 3" w:semiHidden="0" w:unhideWhenUsed="0"/>
-    <w:lsdException w:name="Note Level 4" w:semiHidden="0" w:unhideWhenUsed="0"/>
-    <w:lsdException w:name="Note Level 5" w:semiHidden="0" w:unhideWhenUsed="0"/>
-    <w:lsdException w:name="Note Level 6" w:semiHidden="0" w:unhideWhenUsed="0"/>
-    <w:lsdException w:name="Note Level 7" w:semiHidden="0" w:unhideWhenUsed="0"/>
-    <w:lsdException w:name="Note Level 8" w:semiHidden="0" w:unhideWhenUsed="0"/>
-    <w:lsdException w:name="Note Level 9" w:semiHidden="0" w:unhideWhenUsed="0"/>
-    <w:lsdException w:name="Placeholder Text" w:unhideWhenUsed="0"/>
-    <w:lsdException w:name="No Spacing" w:semiHidden="0" w:uiPriority="1" w:unhideWhenUsed="0" w:qFormat="1"/>
-    <w:lsdException w:name="Light Shading" w:semiHidden="0" w:uiPriority="60" w:unhideWhenUsed="0"/>
-    <w:lsdException w:name="Light List" w:semiHidden="0" w:uiPriority="61" w:unhideWhenUsed="0"/>
-    <w:lsdException w:name="Light Grid" w:semiHidden="0" w:uiPriority="62" w:unhideWhenUsed="0"/>
-    <w:lsdException w:name="Medium Shading 1" w:semiHidden="0" w:uiPriority="63" w:unhideWhenUsed="0"/>
-    <w:lsdException w:name="Medium Shading 2" w:semiHidden="0" w:uiPriority="64" w:unhideWhenUsed="0"/>
-    <w:lsdException w:name="Medium List 1" w:semiHidden="0" w:uiPriority="65" w:unhideWhenUsed="0"/>
-    <w:lsdException w:name="Medium List 2" w:semiHidden="0" w:uiPriority="66" w:unhideWhenUsed="0"/>
-    <w:lsdException w:name="Medium Grid 1" w:semiHidden="0" w:uiPriority="67" w:unhideWhenUsed="0"/>
-    <w:lsdException w:name="Medium Grid 2" w:semiHidden="0" w:uiPriority="68" w:unhideWhenUsed="0"/>
-    <w:lsdException w:name="Medium Grid 3" w:semiHidden="0" w:uiPriority="69" w:unhideWhenUsed="0"/>
-    <w:lsdException w:name="Dark List" w:semiHidden="0" w:uiPriority="70" w:unhideWhenUsed="0"/>
-    <w:lsdException w:name="Colorful Shading" w:semiHidden="0" w:uiPriority="71" w:unhideWhenUsed="0"/>
-    <w:lsdException w:name="Colorful List" w:semiHidden="0" w:uiPriority="72" w:unhideWhenUsed="0"/>
-    <w:lsdException w:name="Colorful Grid" w:semiHidden="0" w:uiPriority="73" w:unhideWhenUsed="0"/>
-    <w:lsdException w:name="Light Shading Accent 1" w:semiHidden="0" w:uiPriority="60" w:unhideWhenUsed="0"/>
-    <w:lsdException w:name="Light List Accent 1" w:semiHidden="0" w:uiPriority="61" w:unhideWhenUsed="0"/>
-    <w:lsdException w:name="Light Grid Accent 1" w:semiHidden="0" w:uiPriority="62" w:unhideWhenUsed="0"/>
-    <w:lsdException w:name="Medium Shading 1 Accent 1" w:semiHidden="0" w:uiPriority="63" w:unhideWhenUsed="0"/>
-    <w:lsdException w:name="Medium Shading 2 Accent 1" w:semiHidden="0" w:uiPriority="64" w:unhideWhenUsed="0"/>
-    <w:lsdException w:name="Medium List 1 Accent 1" w:semiHidden="0" w:uiPriority="65" w:unhideWhenUsed="0"/>
-    <w:lsdException w:name="Revision" w:unhideWhenUsed="0"/>
-    <w:lsdException w:name="List Paragraph" w:semiHidden="0" w:uiPriority="34" w:unhideWhenUsed="0" w:qFormat="1"/>
-    <w:lsdException w:name="Quote" w:semiHidden="0" w:uiPriority="29" w:unhideWhenUsed="0" w:qFormat="1"/>
-    <w:lsdException w:name="Intense Quote" w:semiHidden="0" w:uiPriority="30" w:unhideWhenUsed="0" w:qFormat="1"/>
-    <w:lsdException w:name="Medium List 2 Accent 1" w:semiHidden="0" w:uiPriority="66" w:unhideWhenUsed="0"/>
-    <w:lsdException w:name="Medium Grid 1 Accent 1" w:semiHidden="0" w:uiPriority="67" w:unhideWhenUsed="0"/>
-    <w:lsdException w:name="Medium Grid 2 Accent 1" w:semiHidden="0" w:uiPriority="68" w:unhideWhenUsed="0"/>
-    <w:lsdException w:name="Medium Grid 3 Accent 1" w:semiHidden="0" w:uiPriority="69" w:unhideWhenUsed="0"/>
-    <w:lsdException w:name="Dark List Accent 1" w:semiHidden="0" w:uiPriority="70" w:unhideWhenUsed="0"/>
-    <w:lsdException w:name="Colorful Shading Accent 1" w:semiHidden="0" w:uiPriority="71" w:unhideWhenUsed="0"/>
-    <w:lsdException w:name="Colorful List Accent 1" w:semiHidden="0" w:uiPriority="72" w:unhideWhenUsed="0"/>
-    <w:lsdException w:name="Colorful Grid Accent 1" w:semiHidden="0" w:uiPriority="73" w:unhideWhenUsed="0"/>
-    <w:lsdException w:name="Light Shading Accent 2" w:semiHidden="0" w:uiPriority="60" w:unhideWhenUsed="0"/>
-    <w:lsdException w:name="Light List Accent 2" w:semiHidden="0" w:uiPriority="61" w:unhideWhenUsed="0"/>
-    <w:lsdException w:name="Light Grid Accent 2" w:semiHidden="0" w:uiPriority="62" w:unhideWhenUsed="0"/>
-    <w:lsdException w:name="Medium Shading 1 Accent 2" w:semiHidden="0" w:uiPriority="63" w:unhideWhenUsed="0"/>
-    <w:lsdException w:name="Medium Shading 2 Accent 2" w:semiHidden="0" w:uiPriority="64" w:unhideWhenUsed="0"/>
-    <w:lsdException w:name="Medium List 1 Accent 2" w:semiHidden="0" w:uiPriority="65" w:unhideWhenUsed="0"/>
-    <w:lsdException w:name="Medium List 2 Accent 2" w:semiHidden="0" w:uiPriority="66" w:unhideWhenUsed="0"/>
-    <w:lsdException w:name="Medium Grid 1 Accent 2" w:semiHidden="0" w:uiPriority="67" w:unhideWhenUsed="0"/>
-    <w:lsdException w:name="Medium Grid 2 Accent 2" w:semiHidden="0" w:uiPriority="68" w:unhideWhenUsed="0"/>
-    <w:lsdException w:name="Medium Grid 3 Accent 2" w:semiHidden="0" w:uiPriority="69" w:unhideWhenUsed="0"/>
-    <w:lsdException w:name="Dark List Accent 2" w:semiHidden="0" w:uiPriority="70" w:unhideWhenUsed="0"/>
-    <w:lsdException w:name="Colorful Shading Accent 2" w:semiHidden="0" w:uiPriority="71" w:unhideWhenUsed="0"/>
-    <w:lsdException w:name="Colorful List Accent 2" w:semiHidden="0" w:uiPriority="72" w:unhideWhenUsed="0"/>
-    <w:lsdException w:name="Colorful Grid Accent 2" w:semiHidden="0" w:uiPriority="73" w:unhideWhenUsed="0"/>
-    <w:lsdException w:name="Light Shading Accent 3" w:semiHidden="0" w:uiPriority="60" w:unhideWhenUsed="0"/>
-    <w:lsdException w:name="Light List Accent 3" w:semiHidden="0" w:uiPriority="61" w:unhideWhenUsed="0"/>
-    <w:lsdException w:name="Light Grid Accent 3" w:semiHidden="0" w:uiPriority="62" w:unhideWhenUsed="0"/>
-    <w:lsdException w:name="Medium Shading 1 Accent 3" w:semiHidden="0" w:uiPriority="63" w:unhideWhenUsed="0"/>
-    <w:lsdException w:name="Medium Shading 2 Accent 3" w:semiHidden="0" w:uiPriority="64" w:unhideWhenUsed="0"/>
-    <w:lsdException w:name="Medium List 1 Accent 3" w:semiHidden="0" w:uiPriority="65" w:unhideWhenUsed="0"/>
-    <w:lsdException w:name="Medium List 2 Accent 3" w:semiHidden="0" w:uiPriority="66" w:unhideWhenUsed="0"/>
-    <w:lsdException w:name="Medium Grid 1 Accent 3" w:semiHidden="0" w:uiPriority="67" w:unhideWhenUsed="0"/>
-    <w:lsdException w:name="Medium Grid 2 Accent 3" w:semiHidden="0" w:uiPriority="68" w:unhideWhenUsed="0"/>
-    <w:lsdException w:name="Medium Grid 3 Accent 3" w:semiHidden="0" w:uiPriority="69" w:unhideWhenUsed="0"/>
-    <w:lsdException w:name="Dark List Accent 3" w:semiHidden="0" w:uiPriority="70" w:unhideWhenUsed="0"/>
-    <w:lsdException w:name="Colorful Shading Accent 3" w:semiHidden="0" w:uiPriority="71" w:unhideWhenUsed="0"/>
-    <w:lsdException w:name="Colorful List Accent 3" w:semiHidden="0" w:uiPriority="72" w:unhideWhenUsed="0"/>
-    <w:lsdException w:name="Colorful Grid Accent 3" w:semiHidden="0" w:uiPriority="73" w:unhideWhenUsed="0"/>
-    <w:lsdException w:name="Light Shading Accent 4" w:semiHidden="0" w:uiPriority="60" w:unhideWhenUsed="0"/>
-    <w:lsdException w:name="Light List Accent 4" w:semiHidden="0" w:uiPriority="61" w:unhideWhenUsed="0"/>
-    <w:lsdException w:name="Light Grid Accent 4" w:semiHidden="0" w:uiPriority="62" w:unhideWhenUsed="0"/>
-    <w:lsdException w:name="Medium Shading 1 Accent 4" w:semiHidden="0" w:uiPriority="63" w:unhideWhenUsed="0"/>
-    <w:lsdException w:name="Medium Shading 2 Accent 4" w:semiHidden="0" w:uiPriority="64" w:unhideWhenUsed="0"/>
-    <w:lsdException w:name="Medium List 1 Accent 4" w:semiHidden="0" w:uiPriority="65" w:unhideWhenUsed="0"/>
-    <w:lsdException w:name="Medium List 2 Accent 4" w:semiHidden="0" w:uiPriority="66" w:unhideWhenUsed="0"/>
-    <w:lsdException w:name="Medium Grid 1 Accent 4" w:semiHidden="0" w:uiPriority="67" w:unhideWhenUsed="0"/>
-    <w:lsdException w:name="Medium Grid 2 Accent 4" w:semiHidden="0" w:uiPriority="68" w:unhideWhenUsed="0"/>
-    <w:lsdException w:name="Medium Grid 3 Accent 4" w:semiHidden="0" w:uiPriority="69" w:unhideWhenUsed="0"/>
-    <w:lsdException w:name="Dark List Accent 4" w:semiHidden="0" w:uiPriority="70" w:unhideWhenUsed="0"/>
-    <w:lsdException w:name="Colorful Shading Accent 4" w:semiHidden="0" w:uiPriority="71" w:unhideWhenUsed="0"/>
-    <w:lsdException w:name="Colorful List Accent 4" w:semiHidden="0" w:uiPriority="72" w:unhideWhenUsed="0"/>
-    <w:lsdException w:name="Colorful Grid Accent 4" w:semiHidden="0" w:uiPriority="73" w:unhideWhenUsed="0"/>
-    <w:lsdException w:name="Light Shading Accent 5" w:semiHidden="0" w:uiPriority="60" w:unhideWhenUsed="0"/>
-    <w:lsdException w:name="Light List Accent 5" w:semiHidden="0" w:uiPriority="61" w:unhideWhenUsed="0"/>
-    <w:lsdException w:name="Light Grid Accent 5" w:semiHidden="0" w:uiPriority="62" w:unhideWhenUsed="0"/>
-    <w:lsdException w:name="Medium Shading 1 Accent 5" w:semiHidden="0" w:uiPriority="63" w:unhideWhenUsed="0"/>
-    <w:lsdException w:name="Medium Shading 2 Accent 5" w:semiHidden="0" w:uiPriority="64" w:unhideWhenUsed="0"/>
-    <w:lsdException w:name="Medium List 1 Accent 5" w:semiHidden="0" w:uiPriority="65" w:unhideWhenUsed="0"/>
-    <w:lsdException w:name="Medium List 2 Accent 5" w:semiHidden="0" w:uiPriority="66" w:unhideWhenUsed="0"/>
-    <w:lsdException w:name="Medium Grid 1 Accent 5" w:semiHidden="0" w:uiPriority="67" w:unhideWhenUsed="0"/>
-    <w:lsdException w:name="Medium Grid 2 Accent 5" w:semiHidden="0" w:uiPriority="68" w:unhideWhenUsed="0"/>
-    <w:lsdException w:name="Medium Grid 3 Accent 5" w:semiHidden="0" w:uiPriority="69" w:unhideWhenUsed="0"/>
-    <w:lsdException w:name="Dark List Accent 5" w:semiHidden="0" w:uiPriority="70" w:unhideWhenUsed="0"/>
-    <w:lsdException w:name="Colorful Shading Accent 5" w:semiHidden="0" w:uiPriority="71" w:unhideWhenUsed="0"/>
-    <w:lsdException w:name="Colorful List Accent 5" w:semiHidden="0" w:uiPriority="72" w:unhideWhenUsed="0"/>
-    <w:lsdException w:name="Colorful Grid Accent 5" w:semiHidden="0" w:uiPriority="73" w:unhideWhenUsed="0"/>
-    <w:lsdException w:name="Light Shading Accent 6" w:semiHidden="0" w:uiPriority="60" w:unhideWhenUsed="0"/>
-    <w:lsdException w:name="Light List Accent 6" w:semiHidden="0" w:uiPriority="61" w:unhideWhenUsed="0"/>
-    <w:lsdException w:name="Light Grid Accent 6" w:semiHidden="0" w:uiPriority="62" w:unhideWhenUsed="0"/>
-    <w:lsdException w:name="Medium Shading 1 Accent 6" w:semiHidden="0" w:uiPriority="63" w:unhideWhenUsed="0"/>
-    <w:lsdException w:name="Medium Shading 2 Accent 6" w:semiHidden="0" w:uiPriority="64" w:unhideWhenUsed="0"/>
-    <w:lsdException w:name="Medium List 1 Accent 6" w:semiHidden="0" w:uiPriority="65" w:unhideWhenUsed="0"/>
-    <w:lsdException w:name="Medium List 2 Accent 6" w:semiHidden="0" w:uiPriority="66" w:unhideWhenUsed="0"/>
-    <w:lsdException w:name="Medium Grid 1 Accent 6" w:semiHidden="0" w:uiPriority="67" w:unhideWhenUsed="0"/>
-    <w:lsdException w:name="Medium Grid 2 Accent 6" w:semiHidden="0" w:uiPriority="68" w:unhideWhenUsed="0"/>
-    <w:lsdException w:name="Medium Grid 3 Accent 6" w:semiHidden="0" w:uiPriority="69" w:unhideWhenUsed="0"/>
-    <w:lsdException w:name="Dark List Accent 6" w:semiHidden="0" w:uiPriority="70" w:unhideWhenUsed="0"/>
-    <w:lsdException w:name="Colorful Shading Accent 6" w:semiHidden="0" w:uiPriority="71" w:unhideWhenUsed="0"/>
-    <w:lsdException w:name="Colorful List Accent 6" w:semiHidden="0" w:uiPriority="72" w:unhideWhenUsed="0"/>
-    <w:lsdException w:name="Colorful Grid Accent 6" w:semiHidden="0" w:uiPriority="73" w:unhideWhenUsed="0"/>
-    <w:lsdException w:name="Subtle Emphasis" w:semiHidden="0" w:uiPriority="19" w:unhideWhenUsed="0" w:qFormat="1"/>
-    <w:lsdException w:name="Intense Emphasis" w:semiHidden="0" w:uiPriority="21" w:unhideWhenUsed="0" w:qFormat="1"/>
-    <w:lsdException w:name="Subtle Reference" w:semiHidden="0" w:uiPriority="31" w:unhideWhenUsed="0" w:qFormat="1"/>
-    <w:lsdException w:name="Intense Reference" w:semiHidden="0" w:uiPriority="32" w:unhideWhenUsed="0" w:qFormat="1"/>
-    <w:lsdException w:name="Book Title" w:semiHidden="0" w:uiPriority="33" w:unhideWhenUsed="0" w:qFormat="1"/>
-    <w:lsdException w:name="Bibliography" w:uiPriority="37"/>
-    <w:lsdException w:name="TOC Heading" w:uiPriority="39" w:qFormat="1"/>
+  <w:latentStyles w:defLockedState="0" w:defUIPriority="99" w:defSemiHidden="0" w:defUnhideWhenUsed="0" w:defQFormat="0" w:count="375">
+    <w:lsdException w:name="Normal" w:uiPriority="0" w:qFormat="1"/>
+    <w:lsdException w:name="heading 1" w:uiPriority="9" w:qFormat="1"/>
+    <w:lsdException w:name="heading 2" w:semiHidden="1" w:uiPriority="9" w:unhideWhenUsed="1" w:qFormat="1"/>
+    <w:lsdException w:name="heading 3" w:semiHidden="1" w:uiPriority="9" w:unhideWhenUsed="1" w:qFormat="1"/>
+    <w:lsdException w:name="heading 4" w:semiHidden="1" w:uiPriority="9" w:unhideWhenUsed="1" w:qFormat="1"/>
+    <w:lsdException w:name="heading 5" w:semiHidden="1" w:uiPriority="9" w:unhideWhenUsed="1" w:qFormat="1"/>
+    <w:lsdException w:name="heading 6" w:semiHidden="1" w:uiPriority="9" w:unhideWhenUsed="1" w:qFormat="1"/>
+    <w:lsdException w:name="heading 7" w:semiHidden="1" w:uiPriority="9" w:unhideWhenUsed="1" w:qFormat="1"/>
+    <w:lsdException w:name="heading 8" w:semiHidden="1" w:uiPriority="9" w:unhideWhenUsed="1" w:qFormat="1"/>
+    <w:lsdException w:name="heading 9" w:semiHidden="1" w:uiPriority="9" w:unhideWhenUsed="1" w:qFormat="1"/>
+    <w:lsdException w:name="index 1" w:semiHidden="1" w:unhideWhenUsed="1"/>
+    <w:lsdException w:name="index 2" w:semiHidden="1" w:unhideWhenUsed="1"/>
+    <w:lsdException w:name="index 3" w:semiHidden="1" w:unhideWhenUsed="1"/>
+    <w:lsdException w:name="index 4" w:semiHidden="1" w:unhideWhenUsed="1"/>
+    <w:lsdException w:name="index 5" w:semiHidden="1" w:unhideWhenUsed="1"/>
+    <w:lsdException w:name="index 6" w:semiHidden="1" w:unhideWhenUsed="1"/>
+    <w:lsdException w:name="index 7" w:semiHidden="1" w:unhideWhenUsed="1"/>
+    <w:lsdException w:name="index 8" w:semiHidden="1" w:unhideWhenUsed="1"/>
+    <w:lsdException w:name="index 9" w:semiHidden="1" w:unhideWhenUsed="1"/>
+    <w:lsdException w:name="toc 1" w:semiHidden="1" w:uiPriority="39" w:unhideWhenUsed="1"/>
+    <w:lsdException w:name="toc 2" w:semiHidden="1" w:uiPriority="39" w:unhideWhenUsed="1"/>
+    <w:lsdException w:name="toc 3" w:semiHidden="1" w:uiPriority="39" w:unhideWhenUsed="1"/>
+    <w:lsdException w:name="toc 4" w:semiHidden="1" w:uiPriority="39" w:unhideWhenUsed="1"/>
+    <w:lsdException w:name="toc 5" w:semiHidden="1" w:uiPriority="39" w:unhideWhenUsed="1"/>
+    <w:lsdException w:name="toc 6" w:semiHidden="1" w:uiPriority="39" w:unhideWhenUsed="1"/>
+    <w:lsdException w:name="toc 7" w:semiHidden="1" w:uiPriority="39" w:unhideWhenUsed="1"/>
+    <w:lsdException w:name="toc 8" w:semiHidden="1" w:uiPriority="39" w:unhideWhenUsed="1"/>
+    <w:lsdException w:name="toc 9" w:semiHidden="1" w:uiPriority="39" w:unhideWhenUsed="1"/>
+    <w:lsdException w:name="Normal Indent" w:semiHidden="1" w:unhideWhenUsed="1"/>
+    <w:lsdException w:name="footnote text" w:semiHidden="1" w:unhideWhenUsed="1"/>
+    <w:lsdException w:name="annotation text" w:semiHidden="1" w:unhideWhenUsed="1"/>
+    <w:lsdException w:name="header" w:semiHidden="1" w:unhideWhenUsed="1"/>
+    <w:lsdException w:name="footer" w:semiHidden="1" w:unhideWhenUsed="1"/>
+    <w:lsdException w:name="index heading" w:semiHidden="1" w:unhideWhenUsed="1"/>
+    <w:lsdException w:name="caption" w:semiHidden="1" w:uiPriority="35" w:unhideWhenUsed="1" w:qFormat="1"/>
+    <w:lsdException w:name="table of figures" w:semiHidden="1" w:unhideWhenUsed="1"/>
+    <w:lsdException w:name="envelope address" w:semiHidden="1" w:unhideWhenUsed="1"/>
+    <w:lsdException w:name="envelope return" w:semiHidden="1" w:unhideWhenUsed="1"/>
+    <w:lsdException w:name="footnote reference" w:semiHidden="1" w:unhideWhenUsed="1"/>
+    <w:lsdException w:name="annotation reference" w:semiHidden="1" w:unhideWhenUsed="1"/>
+    <w:lsdException w:name="line number" w:semiHidden="1" w:unhideWhenUsed="1"/>
+    <w:lsdException w:name="page number" w:semiHidden="1" w:unhideWhenUsed="1"/>
+    <w:lsdException w:name="endnote reference" w:semiHidden="1" w:unhideWhenUsed="1"/>
+    <w:lsdException w:name="endnote text" w:semiHidden="1" w:unhideWhenUsed="1"/>
+    <w:lsdException w:name="table of authorities" w:semiHidden="1" w:unhideWhenUsed="1"/>
+    <w:lsdException w:name="macro" w:semiHidden="1" w:unhideWhenUsed="1"/>
+    <w:lsdException w:name="toa heading" w:semiHidden="1" w:unhideWhenUsed="1"/>
+    <w:lsdException w:name="List" w:semiHidden="1" w:unhideWhenUsed="1"/>
+    <w:lsdException w:name="List Bullet" w:semiHidden="1" w:unhideWhenUsed="1"/>
+    <w:lsdException w:name="List Number" w:semiHidden="1" w:unhideWhenUsed="1"/>
+    <w:lsdException w:name="List 2" w:semiHidden="1" w:unhideWhenUsed="1"/>
+    <w:lsdException w:name="List 3" w:semiHidden="1" w:unhideWhenUsed="1"/>
+    <w:lsdException w:name="List 4" w:semiHidden="1" w:unhideWhenUsed="1"/>
+    <w:lsdException w:name="List 5" w:semiHidden="1" w:unhideWhenUsed="1"/>
+    <w:lsdException w:name="List Bullet 2" w:semiHidden="1" w:unhideWhenUsed="1"/>
+    <w:lsdException w:name="List Bullet 3" w:semiHidden="1" w:unhideWhenUsed="1"/>
+    <w:lsdException w:name="List Bullet 4" w:semiHidden="1" w:unhideWhenUsed="1"/>
+    <w:lsdException w:name="List Bullet 5" w:semiHidden="1" w:unhideWhenUsed="1"/>
+    <w:lsdException w:name="List Number 2" w:semiHidden="1" w:unhideWhenUsed="1"/>
+    <w:lsdException w:name="List Number 3" w:semiHidden="1" w:unhideWhenUsed="1"/>
+    <w:lsdException w:name="List Number 4" w:semiHidden="1" w:unhideWhenUsed="1"/>
+    <w:lsdException w:name="List Number 5" w:semiHidden="1" w:unhideWhenUsed="1"/>
+    <w:lsdException w:name="Title" w:uiPriority="10" w:qFormat="1"/>
+    <w:lsdException w:name="Closing" w:semiHidden="1" w:unhideWhenUsed="1"/>
+    <w:lsdException w:name="Signature" w:semiHidden="1" w:unhideWhenUsed="1"/>
+    <w:lsdException w:name="Default Paragraph Font" w:semiHidden="1" w:uiPriority="1" w:unhideWhenUsed="1"/>
+    <w:lsdException w:name="Body Text" w:semiHidden="1" w:unhideWhenUsed="1"/>
+    <w:lsdException w:name="Body Text Indent" w:semiHidden="1" w:unhideWhenUsed="1"/>
+    <w:lsdException w:name="List Continue" w:semiHidden="1" w:unhideWhenUsed="1"/>
+    <w:lsdException w:name="List Continue 2" w:semiHidden="1" w:unhideWhenUsed="1"/>
+    <w:lsdException w:name="List Continue 3" w:semiHidden="1" w:unhideWhenUsed="1"/>
+    <w:lsdException w:name="List Continue 4" w:semiHidden="1" w:unhideWhenUsed="1"/>
+    <w:lsdException w:name="List Continue 5" w:semiHidden="1" w:unhideWhenUsed="1"/>
+    <w:lsdException w:name="Message Header" w:semiHidden="1" w:unhideWhenUsed="1"/>
+    <w:lsdException w:name="Subtitle" w:uiPriority="11" w:qFormat="1"/>
+    <w:lsdException w:name="Salutation" w:semiHidden="1" w:unhideWhenUsed="1"/>
+    <w:lsdException w:name="Date" w:semiHidden="1" w:unhideWhenUsed="1"/>
+    <w:lsdException w:name="Body Text First Indent" w:semiHidden="1" w:unhideWhenUsed="1"/>
+    <w:lsdException w:name="Body Text First Indent 2" w:semiHidden="1" w:unhideWhenUsed="1"/>
+    <w:lsdException w:name="Note Heading" w:semiHidden="1" w:unhideWhenUsed="1"/>
+    <w:lsdException w:name="Body Text 2" w:semiHidden="1" w:unhideWhenUsed="1"/>
+    <w:lsdException w:name="Body Text 3" w:semiHidden="1" w:unhideWhenUsed="1"/>
+    <w:lsdException w:name="Body Text Indent 2" w:semiHidden="1" w:unhideWhenUsed="1"/>
+    <w:lsdException w:name="Body Text Indent 3" w:semiHidden="1" w:unhideWhenUsed="1"/>
+    <w:lsdException w:name="Block Text" w:semiHidden="1" w:unhideWhenUsed="1"/>
+    <w:lsdException w:name="Hyperlink" w:semiHidden="1" w:unhideWhenUsed="1"/>
+    <w:lsdException w:name="FollowedHyperlink" w:semiHidden="1" w:unhideWhenUsed="1"/>
+    <w:lsdException w:name="Strong" w:uiPriority="22" w:qFormat="1"/>
+    <w:lsdException w:name="Emphasis" w:uiPriority="20" w:qFormat="1"/>
+    <w:lsdException w:name="Document Map" w:semiHidden="1" w:unhideWhenUsed="1"/>
+    <w:lsdException w:name="Plain Text" w:semiHidden="1" w:unhideWhenUsed="1"/>
+    <w:lsdException w:name="E-mail Signature" w:semiHidden="1" w:unhideWhenUsed="1"/>
+    <w:lsdException w:name="HTML Top of Form" w:semiHidden="1" w:unhideWhenUsed="1"/>
+    <w:lsdException w:name="HTML Bottom of Form" w:semiHidden="1" w:unhideWhenUsed="1"/>
+    <w:lsdException w:name="Normal (Web)" w:semiHidden="1" w:unhideWhenUsed="1"/>
+    <w:lsdException w:name="HTML Acronym" w:semiHidden="1" w:unhideWhenUsed="1"/>
+    <w:lsdException w:name="HTML Address" w:semiHidden="1" w:unhideWhenUsed="1"/>
+    <w:lsdException w:name="HTML Cite" w:semiHidden="1" w:unhideWhenUsed="1"/>
+    <w:lsdException w:name="HTML Code" w:semiHidden="1" w:unhideWhenUsed="1"/>
+    <w:lsdException w:name="HTML Definition" w:semiHidden="1" w:unhideWhenUsed="1"/>
+    <w:lsdException w:name="HTML Keyboard" w:semiHidden="1" w:unhideWhenUsed="1"/>
+    <w:lsdException w:name="HTML Preformatted" w:semiHidden="1" w:unhideWhenUsed="1"/>
+    <w:lsdException w:name="HTML Sample" w:semiHidden="1" w:unhideWhenUsed="1"/>
+    <w:lsdException w:name="HTML Typewriter" w:semiHidden="1" w:unhideWhenUsed="1"/>
+    <w:lsdException w:name="HTML Variable" w:semiHidden="1" w:unhideWhenUsed="1"/>
+    <w:lsdException w:name="Normal Table" w:semiHidden="1" w:unhideWhenUsed="1"/>
+    <w:lsdException w:name="annotation subject" w:semiHidden="1" w:unhideWhenUsed="1"/>
+    <w:lsdException w:name="No List" w:semiHidden="1" w:unhideWhenUsed="1"/>
+    <w:lsdException w:name="Outline List 1" w:semiHidden="1" w:unhideWhenUsed="1"/>
+    <w:lsdException w:name="Outline List 2" w:semiHidden="1" w:unhideWhenUsed="1"/>
+    <w:lsdException w:name="Outline List 3" w:semiHidden="1" w:unhideWhenUsed="1"/>
+    <w:lsdException w:name="Table Simple 1" w:semiHidden="1" w:unhideWhenUsed="1"/>
+    <w:lsdException w:name="Table Simple 2" w:semiHidden="1" w:unhideWhenUsed="1"/>
+    <w:lsdException w:name="Table Simple 3" w:semiHidden="1" w:unhideWhenUsed="1"/>
+    <w:lsdException w:name="Table Classic 1" w:semiHidden="1" w:unhideWhenUsed="1"/>
+    <w:lsdException w:name="Table Classic 2" w:semiHidden="1" w:unhideWhenUsed="1"/>
+    <w:lsdException w:name="Table Classic 3" w:semiHidden="1" w:unhideWhenUsed="1"/>
+    <w:lsdException w:name="Table Classic 4" w:semiHidden="1" w:unhideWhenUsed="1"/>
+    <w:lsdException w:name="Table Colorful 1" w:semiHidden="1" w:unhideWhenUsed="1"/>
+    <w:lsdException w:name="Table Colorful 2" w:semiHidden="1" w:unhideWhenUsed="1"/>
+    <w:lsdException w:name="Table Colorful 3" w:semiHidden="1" w:unhideWhenUsed="1"/>
+    <w:lsdException w:name="Table Columns 1" w:semiHidden="1" w:unhideWhenUsed="1"/>
+    <w:lsdException w:name="Table Columns 2" w:semiHidden="1" w:unhideWhenUsed="1"/>
+    <w:lsdException w:name="Table Columns 3" w:semiHidden="1" w:unhideWhenUsed="1"/>
+    <w:lsdException w:name="Table Columns 4" w:semiHidden="1" w:unhideWhenUsed="1"/>
+    <w:lsdException w:name="Table Columns 5" w:semiHidden="1" w:unhideWhenUsed="1"/>
+    <w:lsdException w:name="Table Grid 1" w:semiHidden="1" w:unhideWhenUsed="1"/>
+    <w:lsdException w:name="Table Grid 2" w:semiHidden="1" w:unhideWhenUsed="1"/>
+    <w:lsdException w:name="Table Grid 3" w:semiHidden="1" w:unhideWhenUsed="1"/>
+    <w:lsdException w:name="Table Grid 4" w:semiHidden="1" w:unhideWhenUsed="1"/>
+    <w:lsdException w:name="Table Grid 5" w:semiHidden="1" w:unhideWhenUsed="1"/>
+    <w:lsdException w:name="Table Grid 6" w:semiHidden="1" w:unhideWhenUsed="1"/>
+    <w:lsdException w:name="Table Grid 7" w:semiHidden="1" w:unhideWhenUsed="1"/>
+    <w:lsdException w:name="Table Grid 8" w:semiHidden="1" w:unhideWhenUsed="1"/>
+    <w:lsdException w:name="Table List 1" w:semiHidden="1" w:unhideWhenUsed="1"/>
+    <w:lsdException w:name="Table List 2" w:semiHidden="1" w:unhideWhenUsed="1"/>
+    <w:lsdException w:name="Table List 3" w:semiHidden="1" w:unhideWhenUsed="1"/>
+    <w:lsdException w:name="Table List 4" w:semiHidden="1" w:unhideWhenUsed="1"/>
+    <w:lsdException w:name="Table List 5" w:semiHidden="1" w:unhideWhenUsed="1"/>
+    <w:lsdException w:name="Table List 6" w:semiHidden="1" w:unhideWhenUsed="1"/>
+    <w:lsdException w:name="Table List 7" w:semiHidden="1" w:unhideWhenUsed="1"/>
+    <w:lsdException w:name="Table List 8" w:semiHidden="1" w:unhideWhenUsed="1"/>
+    <w:lsdException w:name="Table 3D effects 1" w:semiHidden="1" w:unhideWhenUsed="1"/>
+    <w:lsdException w:name="Table 3D effects 2" w:semiHidden="1" w:unhideWhenUsed="1"/>
+    <w:lsdException w:name="Table 3D effects 3" w:semiHidden="1" w:unhideWhenUsed="1"/>
+    <w:lsdException w:name="Table Contemporary" w:semiHidden="1" w:unhideWhenUsed="1"/>
+    <w:lsdException w:name="Table Elegant" w:semiHidden="1" w:unhideWhenUsed="1"/>
+    <w:lsdException w:name="Table Professional" w:semiHidden="1" w:unhideWhenUsed="1"/>
+    <w:lsdException w:name="Table Subtle 1" w:semiHidden="1" w:unhideWhenUsed="1"/>
+    <w:lsdException w:name="Table Subtle 2" w:semiHidden="1" w:unhideWhenUsed="1"/>
+    <w:lsdException w:name="Table Web 1" w:semiHidden="1" w:unhideWhenUsed="1"/>
+    <w:lsdException w:name="Table Web 2" w:semiHidden="1" w:unhideWhenUsed="1"/>
+    <w:lsdException w:name="Table Web 3" w:semiHidden="1" w:unhideWhenUsed="1"/>
+    <w:lsdException w:name="Balloon Text" w:semiHidden="1" w:unhideWhenUsed="1"/>
+    <w:lsdException w:name="Table Grid" w:uiPriority="39"/>
+    <w:lsdException w:name="Table Theme" w:semiHidden="1" w:unhideWhenUsed="1"/>
+    <w:lsdException w:name="Placeholder Text" w:semiHidden="1"/>
+    <w:lsdException w:name="No Spacing" w:uiPriority="1" w:qFormat="1"/>
+    <w:lsdException w:name="Light Shading" w:uiPriority="60"/>
+    <w:lsdException w:name="Light List" w:uiPriority="61"/>
+    <w:lsdException w:name="Light Grid" w:uiPriority="62"/>
+    <w:lsdException w:name="Medium Shading 1" w:uiPriority="63"/>
+    <w:lsdException w:name="Medium Shading 2" w:uiPriority="64"/>
+    <w:lsdException w:name="Medium List 1" w:uiPriority="65"/>
+    <w:lsdException w:name="Medium List 2" w:uiPriority="66"/>
+    <w:lsdException w:name="Medium Grid 1" w:uiPriority="67"/>
+    <w:lsdException w:name="Medium Grid 2" w:uiPriority="68"/>
+    <w:lsdException w:name="Medium Grid 3" w:uiPriority="69"/>
+    <w:lsdException w:name="Dark List" w:uiPriority="70"/>
+    <w:lsdException w:name="Colorful Shading" w:uiPriority="71"/>
+    <w:lsdException w:name="Colorful List" w:uiPriority="72"/>
+    <w:lsdException w:name="Colorful Grid" w:uiPriority="73"/>
+    <w:lsdException w:name="Light Shading Accent 1" w:uiPriority="60"/>
+    <w:lsdException w:name="Light List Accent 1" w:uiPriority="61"/>
+    <w:lsdException w:name="Light Grid Accent 1" w:uiPriority="62"/>
+    <w:lsdException w:name="Medium Shading 1 Accent 1" w:uiPriority="63"/>
+    <w:lsdException w:name="Medium Shading 2 Accent 1" w:uiPriority="64"/>
+    <w:lsdException w:name="Medium List 1 Accent 1" w:uiPriority="65"/>
+    <w:lsdException w:name="Revision" w:semiHidden="1"/>
+    <w:lsdException w:name="List Paragraph" w:uiPriority="34" w:qFormat="1"/>
+    <w:lsdException w:name="Quote" w:uiPriority="29" w:qFormat="1"/>
+    <w:lsdException w:name="Intense Quote" w:uiPriority="30" w:qFormat="1"/>
+    <w:lsdException w:name="Medium List 2 Accent 1" w:uiPriority="66"/>
+    <w:lsdException w:name="Medium Grid 1 Accent 1" w:uiPriority="67"/>
+    <w:lsdException w:name="Medium Grid 2 Accent 1" w:uiPriority="68"/>
+    <w:lsdException w:name="Medium Grid 3 Accent 1" w:uiPriority="69"/>
+    <w:lsdException w:name="Dark List Accent 1" w:uiPriority="70"/>
+    <w:lsdException w:name="Colorful Shading Accent 1" w:uiPriority="71"/>
+    <w:lsdException w:name="Colorful List Accent 1" w:uiPriority="72"/>
+    <w:lsdException w:name="Colorful Grid Accent 1" w:uiPriority="73"/>
+    <w:lsdException w:name="Light Shading Accent 2" w:uiPriority="60"/>
+    <w:lsdException w:name="Light List Accent 2" w:uiPriority="61"/>
+    <w:lsdException w:name="Light Grid Accent 2" w:uiPriority="62"/>
+    <w:lsdException w:name="Medium Shading 1 Accent 2" w:uiPriority="63"/>
+    <w:lsdException w:name="Medium Shading 2 Accent 2" w:uiPriority="64"/>
+    <w:lsdException w:name="Medium List 1 Accent 2" w:uiPriority="65"/>
+    <w:lsdException w:name="Medium List 2 Accent 2" w:uiPriority="66"/>
+    <w:lsdException w:name="Medium Grid 1 Accent 2" w:uiPriority="67"/>
+    <w:lsdException w:name="Medium Grid 2 Accent 2" w:uiPriority="68"/>
+    <w:lsdException w:name="Medium Grid 3 Accent 2" w:uiPriority="69"/>
+    <w:lsdException w:name="Dark List Accent 2" w:uiPriority="70"/>
+    <w:lsdException w:name="Colorful Shading Accent 2" w:uiPriority="71"/>
+    <w:lsdException w:name="Colorful List Accent 2" w:uiPriority="72"/>
+    <w:lsdException w:name="Colorful Grid Accent 2" w:uiPriority="73"/>
+    <w:lsdException w:name="Light Shading Accent 3" w:uiPriority="60"/>
+    <w:lsdException w:name="Light List Accent 3" w:uiPriority="61"/>
+    <w:lsdException w:name="Light Grid Accent 3" w:uiPriority="62"/>
+    <w:lsdException w:name="Medium Shading 1 Accent 3" w:uiPriority="63"/>
+    <w:lsdException w:name="Medium Shading 2 Accent 3" w:uiPriority="64"/>
+    <w:lsdException w:name="Medium List 1 Accent 3" w:uiPriority="65"/>
+    <w:lsdException w:name="Medium List 2 Accent 3" w:uiPriority="66"/>
+    <w:lsdException w:name="Medium Grid 1 Accent 3" w:uiPriority="67"/>
+    <w:lsdException w:name="Medium Grid 2 Accent 3" w:uiPriority="68"/>
+    <w:lsdException w:name="Medium Grid 3 Accent 3" w:uiPriority="69"/>
+    <w:lsdException w:name="Dark List Accent 3" w:uiPriority="70"/>
+    <w:lsdException w:name="Colorful Shading Accent 3" w:uiPriority="71"/>
+    <w:lsdException w:name="Colorful List Accent 3" w:uiPriority="72"/>
+    <w:lsdException w:name="Colorful Grid Accent 3" w:uiPriority="73"/>
+    <w:lsdException w:name="Light Shading Accent 4" w:uiPriority="60"/>
+    <w:lsdException w:name="Light List Accent 4" w:uiPriority="61"/>
+    <w:lsdException w:name="Light Grid Accent 4" w:uiPriority="62"/>
+    <w:lsdException w:name="Medium Shading 1 Accent 4" w:uiPriority="63"/>
+    <w:lsdException w:name="Medium Shading 2 Accent 4" w:uiPriority="64"/>
+    <w:lsdException w:name="Medium List 1 Accent 4" w:uiPriority="65"/>
+    <w:lsdException w:name="Medium List 2 Accent 4" w:uiPriority="66"/>
+    <w:lsdException w:name="Medium Grid 1 Accent 4" w:uiPriority="67"/>
+    <w:lsdException w:name="Medium Grid 2 Accent 4" w:uiPriority="68"/>
+    <w:lsdException w:name="Medium Grid 3 Accent 4" w:uiPriority="69"/>
+    <w:lsdException w:name="Dark List Accent 4" w:uiPriority="70"/>
+    <w:lsdException w:name="Colorful Shading Accent 4" w:uiPriority="71"/>
+    <w:lsdException w:name="Colorful List Accent 4" w:uiPriority="72"/>
+    <w:lsdException w:name="Colorful Grid Accent 4" w:uiPriority="73"/>
+    <w:lsdException w:name="Light Shading Accent 5" w:uiPriority="60"/>
+    <w:lsdException w:name="Light List Accent 5" w:uiPriority="61"/>
+    <w:lsdException w:name="Light Grid Accent 5" w:uiPriority="62"/>
+    <w:lsdException w:name="Medium Shading 1 Accent 5" w:uiPriority="63"/>
+    <w:lsdException w:name="Medium Shading 2 Accent 5" w:uiPriority="64"/>
+    <w:lsdException w:name="Medium List 1 Accent 5" w:uiPriority="65"/>
+    <w:lsdException w:name="Medium List 2 Accent 5" w:uiPriority="66"/>
+    <w:lsdException w:name="Medium Grid 1 Accent 5" w:uiPriority="67"/>
+    <w:lsdException w:name="Medium Grid 2 Accent 5" w:uiPriority="68"/>
+    <w:lsdException w:name="Medium Grid 3 Accent 5" w:uiPriority="69"/>
+    <w:lsdException w:name="Dark List Accent 5" w:uiPriority="70"/>
+    <w:lsdException w:name="Colorful Shading Accent 5" w:uiPriority="71"/>
+    <w:lsdException w:name="Colorful List Accent 5" w:uiPriority="72"/>
+    <w:lsdException w:name="Colorful Grid Accent 5" w:uiPriority="73"/>
+    <w:lsdException w:name="Light Shading Accent 6" w:uiPriority="60"/>
+    <w:lsdException w:name="Light List Accent 6" w:uiPriority="61"/>
+    <w:lsdException w:name="Light Grid Accent 6" w:uiPriority="62"/>
+    <w:lsdException w:name="Medium Shading 1 Accent 6" w:uiPriority="63"/>
+    <w:lsdException w:name="Medium Shading 2 Accent 6" w:uiPriority="64"/>
+    <w:lsdException w:name="Medium List 1 Accent 6" w:uiPriority="65"/>
+    <w:lsdException w:name="Medium List 2 Accent 6" w:uiPriority="66"/>
+    <w:lsdException w:name="Medium Grid 1 Accent 6" w:uiPriority="67"/>
+    <w:lsdException w:name="Medium Grid 2 Accent 6" w:uiPriority="68"/>
+    <w:lsdException w:name="Medium Grid 3 Accent 6" w:uiPriority="69"/>
+    <w:lsdException w:name="Dark List Accent 6" w:uiPriority="70"/>
+    <w:lsdException w:name="Colorful Shading Accent 6" w:uiPriority="71"/>
+    <w:lsdException w:name="Colorful List Accent 6" w:uiPriority="72"/>
+    <w:lsdException w:name="Colorful Grid Accent 6" w:uiPriority="73"/>
+    <w:lsdException w:name="Subtle Emphasis" w:uiPriority="19" w:qFormat="1"/>
+    <w:lsdException w:name="Intense Emphasis" w:uiPriority="21" w:qFormat="1"/>
+    <w:lsdException w:name="Subtle Reference" w:uiPriority="31" w:qFormat="1"/>
+    <w:lsdException w:name="Intense Reference" w:uiPriority="32" w:qFormat="1"/>
+    <w:lsdException w:name="Book Title" w:uiPriority="33" w:qFormat="1"/>
+    <w:lsdException w:name="Bibliography" w:semiHidden="1" w:uiPriority="37" w:unhideWhenUsed="1"/>
+    <w:lsdException w:name="TOC Heading" w:semiHidden="1" w:uiPriority="39" w:unhideWhenUsed="1" w:qFormat="1"/>
+    <w:lsdException w:name="Grid Table Light" w:semiHidden="1" w:unhideWhenUsed="1"/>
+    <w:lsdException w:name="Grid Table 1 Light" w:semiHidden="1" w:unhideWhenUsed="1"/>
+    <w:lsdException w:name="Grid Table 2" w:semiHidden="1" w:unhideWhenUsed="1"/>
+    <w:lsdException w:name="Grid Table 3" w:semiHidden="1" w:unhideWhenUsed="1"/>
+    <w:lsdException w:name="Grid Table 4" w:uiPriority="49"/>
+    <w:lsdException w:name="Grid Table 5 Dark" w:uiPriority="50"/>
+    <w:lsdException w:name="Grid Table 6 Colorful" w:uiPriority="51"/>
+    <w:lsdException w:name="Grid Table 7 Colorful" w:uiPriority="52"/>
+    <w:lsdException w:name="Grid Table 1 Light Accent 1" w:uiPriority="46"/>
+    <w:lsdException w:name="Grid Table 2 Accent 1" w:uiPriority="47"/>
+    <w:lsdException w:name="Grid Table 3 Accent 1" w:uiPriority="48"/>
+    <w:lsdException w:name="Grid Table 4 Accent 1" w:uiPriority="49"/>
+    <w:lsdException w:name="Grid Table 5 Dark Accent 1" w:uiPriority="50"/>
+    <w:lsdException w:name="Grid Table 6 Colorful Accent 1" w:uiPriority="51"/>
+    <w:lsdException w:name="Grid Table 7 Colorful Accent 1" w:uiPriority="52"/>
+    <w:lsdException w:name="Grid Table 1 Light Accent 2" w:uiPriority="46"/>
+    <w:lsdException w:name="Grid Table 2 Accent 2" w:uiPriority="47"/>
+    <w:lsdException w:name="Grid Table 3 Accent 2" w:uiPriority="48"/>
+    <w:lsdException w:name="Grid Table 4 Accent 2" w:uiPriority="49"/>
+    <w:lsdException w:name="Grid Table 5 Dark Accent 2" w:uiPriority="50"/>
+    <w:lsdException w:name="Grid Table 6 Colorful Accent 2" w:uiPriority="51"/>
+    <w:lsdException w:name="Grid Table 7 Colorful Accent 2" w:uiPriority="52"/>
+    <w:lsdException w:name="Grid Table 1 Light Accent 3" w:uiPriority="46"/>
+    <w:lsdException w:name="Grid Table 2 Accent 3" w:uiPriority="47"/>
+    <w:lsdException w:name="Grid Table 3 Accent 3" w:uiPriority="48"/>
+    <w:lsdException w:name="Grid Table 4 Accent 3" w:uiPriority="49"/>
+    <w:lsdException w:name="Grid Table 5 Dark Accent 3" w:uiPriority="50"/>
+    <w:lsdException w:name="Grid Table 6 Colorful Accent 3" w:uiPriority="51"/>
+    <w:lsdException w:name="Grid Table 7 Colorful Accent 3" w:uiPriority="52"/>
+    <w:lsdException w:name="Grid Table 1 Light Accent 4" w:uiPriority="46"/>
+    <w:lsdException w:name="Grid Table 2 Accent 4" w:uiPriority="47"/>
+    <w:lsdException w:name="Grid Table 3 Accent 4" w:uiPriority="48"/>
+    <w:lsdException w:name="Grid Table 4 Accent 4" w:uiPriority="49"/>
+    <w:lsdException w:name="Grid Table 5 Dark Accent 4" w:uiPriority="50"/>
+    <w:lsdException w:name="Grid Table 6 Colorful Accent 4" w:uiPriority="51"/>
+    <w:lsdException w:name="Grid Table 7 Colorful Accent 4" w:uiPriority="52"/>
+    <w:lsdException w:name="Grid Table 1 Light Accent 5" w:uiPriority="46"/>
+    <w:lsdException w:name="Grid Table 2 Accent 5" w:uiPriority="47"/>
+    <w:lsdException w:name="Grid Table 3 Accent 5" w:uiPriority="48"/>
+    <w:lsdException w:name="Grid Table 4 Accent 5" w:uiPriority="49"/>
+    <w:lsdException w:name="Grid Table 5 Dark Accent 5" w:uiPriority="50"/>
+    <w:lsdException w:name="Grid Table 6 Colorful Accent 5" w:uiPriority="51"/>
+    <w:lsdException w:name="Grid Table 7 Colorful Accent 5" w:uiPriority="52"/>
+    <w:lsdException w:name="Grid Table 1 Light Accent 6" w:uiPriority="46"/>
+    <w:lsdException w:name="Grid Table 2 Accent 6" w:uiPriority="47"/>
+    <w:lsdException w:name="Grid Table 3 Accent 6" w:uiPriority="48"/>
+    <w:lsdException w:name="Grid Table 4 Accent 6" w:uiPriority="49"/>
+    <w:lsdException w:name="Grid Table 5 Dark Accent 6" w:uiPriority="50"/>
+    <w:lsdException w:name="Grid Table 6 Colorful Accent 6" w:uiPriority="51"/>
+    <w:lsdException w:name="Grid Table 7 Colorful Accent 6" w:uiPriority="52"/>
+    <w:lsdException w:name="List Table 1 Light" w:uiPriority="46"/>
+    <w:lsdException w:name="List Table 2" w:uiPriority="47"/>
+    <w:lsdException w:name="List Table 3" w:uiPriority="48"/>
+    <w:lsdException w:name="List Table 4" w:uiPriority="49"/>
+    <w:lsdException w:name="List Table 5 Dark" w:uiPriority="50"/>
+    <w:lsdException w:name="List Table 6 Colorful" w:uiPriority="51"/>
+    <w:lsdException w:name="List Table 7 Colorful" w:uiPriority="52"/>
+    <w:lsdException w:name="List Table 1 Light Accent 1" w:uiPriority="46"/>
+    <w:lsdException w:name="List Table 2 Accent 1" w:uiPriority="47"/>
+    <w:lsdException w:name="List Table 3 Accent 1" w:uiPriority="48"/>
+    <w:lsdException w:name="List Table 4 Accent 1" w:uiPriority="49"/>
+    <w:lsdException w:name="List Table 5 Dark Accent 1" w:uiPriority="50"/>
+    <w:lsdException w:name="List Table 6 Colorful Accent 1" w:uiPriority="51"/>
+    <w:lsdException w:name="List Table 7 Colorful Accent 1" w:uiPriority="52"/>
+    <w:lsdException w:name="List Table 1 Light Accent 2" w:uiPriority="46"/>
+    <w:lsdException w:name="List Table 2 Accent 2" w:uiPriority="47"/>
+    <w:lsdException w:name="List Table 3 Accent 2" w:uiPriority="48"/>
+    <w:lsdException w:name="List Table 4 Accent 2" w:uiPriority="49"/>
+    <w:lsdException w:name="List Table 5 Dark Accent 2" w:uiPriority="50"/>
+    <w:lsdException w:name="List Table 6 Colorful Accent 2" w:uiPriority="51"/>
+    <w:lsdException w:name="List Table 7 Colorful Accent 2" w:uiPriority="52"/>
+    <w:lsdException w:name="List Table 1 Light Accent 3" w:uiPriority="46"/>
+    <w:lsdException w:name="List Table 2 Accent 3" w:uiPriority="47"/>
+    <w:lsdException w:name="List Table 3 Accent 3" w:uiPriority="48"/>
+    <w:lsdException w:name="List Table 4 Accent 3" w:uiPriority="49"/>
+    <w:lsdException w:name="List Table 5 Dark Accent 3" w:uiPriority="50"/>
+    <w:lsdException w:name="List Table 6 Colorful Accent 3" w:uiPriority="51"/>
+    <w:lsdException w:name="List Table 7 Colorful Accent 3" w:uiPriority="52"/>
+    <w:lsdException w:name="List Table 1 Light Accent 4" w:uiPriority="46"/>
+    <w:lsdException w:name="List Table 2 Accent 4" w:uiPriority="47"/>
+    <w:lsdException w:name="List Table 3 Accent 4" w:uiPriority="48"/>
+    <w:lsdException w:name="List Table 4 Accent 4" w:uiPriority="49"/>
+    <w:lsdException w:name="List Table 5 Dark Accent 4" w:uiPriority="50"/>
+    <w:lsdException w:name="List Table 6 Colorful Accent 4" w:uiPriority="51"/>
+    <w:lsdException w:name="List Table 7 Colorful Accent 4" w:uiPriority="52"/>
+    <w:lsdException w:name="List Table 1 Light Accent 5" w:uiPriority="46"/>
+    <w:lsdException w:name="List Table 2 Accent 5" w:uiPriority="47"/>
+    <w:lsdException w:name="List Table 3 Accent 5" w:uiPriority="48"/>
+    <w:lsdException w:name="List Table 4 Accent 5" w:uiPriority="49"/>
+    <w:lsdException w:name="List Table 5 Dark Accent 5" w:uiPriority="50"/>
+    <w:lsdException w:name="List Table 6 Colorful Accent 5" w:uiPriority="51"/>
+    <w:lsdException w:name="List Table 7 Colorful Accent 5" w:uiPriority="52"/>
+    <w:lsdException w:name="List Table 1 Light Accent 6" w:uiPriority="46"/>
+    <w:lsdException w:name="List Table 2 Accent 6" w:uiPriority="47"/>
+    <w:lsdException w:name="List Table 3 Accent 6" w:uiPriority="48"/>
+    <w:lsdException w:name="List Table 4 Accent 6" w:uiPriority="49"/>
+    <w:lsdException w:name="List Table 5 Dark Accent 6" w:uiPriority="50"/>
+    <w:lsdException w:name="List Table 6 Colorful Accent 6" w:uiPriority="51"/>
+    <w:lsdException w:name="List Table 7 Colorful Accent 6" w:uiPriority="52"/>
+    <w:lsdException w:name="Mention" w:semiHidden="1" w:unhideWhenUsed="1"/>
+    <w:lsdException w:name="Smart Hyperlink" w:semiHidden="1" w:unhideWhenUsed="1"/>
+    <w:lsdException w:name="Hashtag" w:semiHidden="1" w:unhideWhenUsed="1"/>
+    <w:lsdException w:name="Unresolved Mention" w:semiHidden="1" w:unhideWhenUsed="1"/>
   </w:latentStyles>
   <w:style w:type="paragraph" w:default="1" w:styleId="Normal">
     <w:name w:val="Normal"/>
@@ -6647,7 +8413,6 @@
     <w:tblPr>
       <w:tblStyleRowBandSize w:val="1"/>
       <w:tblStyleColBandSize w:val="1"/>
-      <w:tblInd w:w="0" w:type="dxa"/>
       <w:tblCellMar>
         <w:top w:w="100" w:type="dxa"/>
         <w:left w:w="100" w:type="dxa"/>
@@ -6685,7 +8450,6 @@
       <w:spacing w:line="240" w:lineRule="auto"/>
     </w:pPr>
     <w:tblPr>
-      <w:tblInd w:w="0" w:type="dxa"/>
       <w:tblBorders>
         <w:top w:val="single" w:sz="4" w:space="0" w:color="auto"/>
         <w:left w:val="single" w:sz="4" w:space="0" w:color="auto"/>
@@ -6694,12 +8458,6 @@
         <w:insideH w:val="single" w:sz="4" w:space="0" w:color="auto"/>
         <w:insideV w:val="single" w:sz="4" w:space="0" w:color="auto"/>
       </w:tblBorders>
-      <w:tblCellMar>
-        <w:top w:w="0" w:type="dxa"/>
-        <w:left w:w="108" w:type="dxa"/>
-        <w:bottom w:w="0" w:type="dxa"/>
-        <w:right w:w="108" w:type="dxa"/>
-      </w:tblCellMar>
     </w:tblPr>
   </w:style>
   <w:style w:type="character" w:customStyle="1" w:styleId="sc0">
@@ -6741,430 +8499,23 @@
       <w:lang w:val="en-US"/>
     </w:rPr>
   </w:style>
-</w:styles>
-</file>
-
-<file path=word/stylesWithEffects.xml><?xml version="1.0" encoding="utf-8"?>
-<w:styles xmlns:wpc="http://schemas.microsoft.com/office/word/2010/wordprocessingCanvas" xmlns:mo="http://schemas.microsoft.com/office/mac/office/2008/main" xmlns:mc="http://schemas.openxmlformats.org/markup-compatibility/2006" xmlns:mv="urn:schemas-microsoft-com:mac:vml" xmlns:o="urn:schemas-microsoft-com:office:office" xmlns:r="http://schemas.openxmlformats.org/officeDocument/2006/relationships" xmlns:m="http://schemas.openxmlformats.org/officeDocument/2006/math" xmlns:v="urn:schemas-microsoft-com:vml" xmlns:wp14="http://schemas.microsoft.com/office/word/2010/wordprocessingDrawing" xmlns:wp="http://schemas.openxmlformats.org/drawingml/2006/wordprocessingDrawing" xmlns:w10="urn:schemas-microsoft-com:office:word" xmlns:w="http://schemas.openxmlformats.org/wordprocessingml/2006/main" xmlns:w14="http://schemas.microsoft.com/office/word/2010/wordml" xmlns:wpg="http://schemas.microsoft.com/office/word/2010/wordprocessingGroup" xmlns:wpi="http://schemas.microsoft.com/office/word/2010/wordprocessingInk" xmlns:wne="http://schemas.microsoft.com/office/word/2006/wordml" xmlns:wps="http://schemas.microsoft.com/office/word/2010/wordprocessingShape" mc:Ignorable="w14 wp14">
-  <w:docDefaults>
-    <w:rPrDefault>
-      <w:rPr>
-        <w:rFonts w:ascii="Arial" w:eastAsia="Arial" w:hAnsi="Arial" w:cs="Arial"/>
-        <w:sz w:val="22"/>
-        <w:szCs w:val="22"/>
-        <w:lang w:val="en" w:eastAsia="en-US" w:bidi="ar-SA"/>
-      </w:rPr>
-    </w:rPrDefault>
-    <w:pPrDefault>
-      <w:pPr>
-        <w:spacing w:line="276" w:lineRule="auto"/>
-      </w:pPr>
-    </w:pPrDefault>
-  </w:docDefaults>
-  <w:latentStyles w:defLockedState="0" w:defUIPriority="99" w:defSemiHidden="1" w:defUnhideWhenUsed="1" w:defQFormat="0" w:count="276">
-    <w:lsdException w:name="Normal" w:semiHidden="0" w:uiPriority="0" w:unhideWhenUsed="0" w:qFormat="1"/>
-    <w:lsdException w:name="heading 1" w:semiHidden="0" w:uiPriority="9" w:unhideWhenUsed="0" w:qFormat="1"/>
-    <w:lsdException w:name="heading 2" w:uiPriority="9" w:qFormat="1"/>
-    <w:lsdException w:name="heading 3" w:uiPriority="9" w:qFormat="1"/>
-    <w:lsdException w:name="heading 4" w:uiPriority="9" w:qFormat="1"/>
-    <w:lsdException w:name="heading 5" w:uiPriority="9" w:qFormat="1"/>
-    <w:lsdException w:name="heading 6" w:uiPriority="9" w:qFormat="1"/>
-    <w:lsdException w:name="heading 7" w:uiPriority="9" w:qFormat="1"/>
-    <w:lsdException w:name="heading 8" w:uiPriority="9" w:qFormat="1"/>
-    <w:lsdException w:name="heading 9" w:uiPriority="9" w:qFormat="1"/>
-    <w:lsdException w:name="toc 1" w:uiPriority="39"/>
-    <w:lsdException w:name="toc 2" w:uiPriority="39"/>
-    <w:lsdException w:name="toc 3" w:uiPriority="39"/>
-    <w:lsdException w:name="toc 4" w:uiPriority="39"/>
-    <w:lsdException w:name="toc 5" w:uiPriority="39"/>
-    <w:lsdException w:name="toc 6" w:uiPriority="39"/>
-    <w:lsdException w:name="toc 7" w:uiPriority="39"/>
-    <w:lsdException w:name="toc 8" w:uiPriority="39"/>
-    <w:lsdException w:name="toc 9" w:uiPriority="39"/>
-    <w:lsdException w:name="caption" w:uiPriority="35" w:qFormat="1"/>
-    <w:lsdException w:name="Title" w:semiHidden="0" w:uiPriority="10" w:unhideWhenUsed="0" w:qFormat="1"/>
-    <w:lsdException w:name="Default Paragraph Font" w:uiPriority="1"/>
-    <w:lsdException w:name="Subtitle" w:semiHidden="0" w:uiPriority="11" w:unhideWhenUsed="0" w:qFormat="1"/>
-    <w:lsdException w:name="Strong" w:semiHidden="0" w:uiPriority="22" w:unhideWhenUsed="0" w:qFormat="1"/>
-    <w:lsdException w:name="Emphasis" w:semiHidden="0" w:uiPriority="20" w:unhideWhenUsed="0" w:qFormat="1"/>
-    <w:lsdException w:name="Table Grid" w:semiHidden="0" w:uiPriority="39" w:unhideWhenUsed="0"/>
-    <w:lsdException w:name="Note Level 1" w:semiHidden="0" w:unhideWhenUsed="0"/>
-    <w:lsdException w:name="Note Level 2" w:semiHidden="0" w:unhideWhenUsed="0"/>
-    <w:lsdException w:name="Note Level 3" w:semiHidden="0" w:unhideWhenUsed="0"/>
-    <w:lsdException w:name="Note Level 4" w:semiHidden="0" w:unhideWhenUsed="0"/>
-    <w:lsdException w:name="Note Level 5" w:semiHidden="0" w:unhideWhenUsed="0"/>
-    <w:lsdException w:name="Note Level 6" w:semiHidden="0" w:unhideWhenUsed="0"/>
-    <w:lsdException w:name="Note Level 7" w:semiHidden="0" w:unhideWhenUsed="0"/>
-    <w:lsdException w:name="Note Level 8" w:semiHidden="0" w:unhideWhenUsed="0"/>
-    <w:lsdException w:name="Note Level 9" w:semiHidden="0" w:unhideWhenUsed="0"/>
-    <w:lsdException w:name="Placeholder Text" w:unhideWhenUsed="0"/>
-    <w:lsdException w:name="No Spacing" w:semiHidden="0" w:uiPriority="1" w:unhideWhenUsed="0" w:qFormat="1"/>
-    <w:lsdException w:name="Light Shading" w:semiHidden="0" w:uiPriority="60" w:unhideWhenUsed="0"/>
-    <w:lsdException w:name="Light List" w:semiHidden="0" w:uiPriority="61" w:unhideWhenUsed="0"/>
-    <w:lsdException w:name="Light Grid" w:semiHidden="0" w:uiPriority="62" w:unhideWhenUsed="0"/>
-    <w:lsdException w:name="Medium Shading 1" w:semiHidden="0" w:uiPriority="63" w:unhideWhenUsed="0"/>
-    <w:lsdException w:name="Medium Shading 2" w:semiHidden="0" w:uiPriority="64" w:unhideWhenUsed="0"/>
-    <w:lsdException w:name="Medium List 1" w:semiHidden="0" w:uiPriority="65" w:unhideWhenUsed="0"/>
-    <w:lsdException w:name="Medium List 2" w:semiHidden="0" w:uiPriority="66" w:unhideWhenUsed="0"/>
-    <w:lsdException w:name="Medium Grid 1" w:semiHidden="0" w:uiPriority="67" w:unhideWhenUsed="0"/>
-    <w:lsdException w:name="Medium Grid 2" w:semiHidden="0" w:uiPriority="68" w:unhideWhenUsed="0"/>
-    <w:lsdException w:name="Medium Grid 3" w:semiHidden="0" w:uiPriority="69" w:unhideWhenUsed="0"/>
-    <w:lsdException w:name="Dark List" w:semiHidden="0" w:uiPriority="70" w:unhideWhenUsed="0"/>
-    <w:lsdException w:name="Colorful Shading" w:semiHidden="0" w:uiPriority="71" w:unhideWhenUsed="0"/>
-    <w:lsdException w:name="Colorful List" w:semiHidden="0" w:uiPriority="72" w:unhideWhenUsed="0"/>
-    <w:lsdException w:name="Colorful Grid" w:semiHidden="0" w:uiPriority="73" w:unhideWhenUsed="0"/>
-    <w:lsdException w:name="Light Shading Accent 1" w:semiHidden="0" w:uiPriority="60" w:unhideWhenUsed="0"/>
-    <w:lsdException w:name="Light List Accent 1" w:semiHidden="0" w:uiPriority="61" w:unhideWhenUsed="0"/>
-    <w:lsdException w:name="Light Grid Accent 1" w:semiHidden="0" w:uiPriority="62" w:unhideWhenUsed="0"/>
-    <w:lsdException w:name="Medium Shading 1 Accent 1" w:semiHidden="0" w:uiPriority="63" w:unhideWhenUsed="0"/>
-    <w:lsdException w:name="Medium Shading 2 Accent 1" w:semiHidden="0" w:uiPriority="64" w:unhideWhenUsed="0"/>
-    <w:lsdException w:name="Medium List 1 Accent 1" w:semiHidden="0" w:uiPriority="65" w:unhideWhenUsed="0"/>
-    <w:lsdException w:name="Revision" w:unhideWhenUsed="0"/>
-    <w:lsdException w:name="List Paragraph" w:semiHidden="0" w:uiPriority="34" w:unhideWhenUsed="0" w:qFormat="1"/>
-    <w:lsdException w:name="Quote" w:semiHidden="0" w:uiPriority="29" w:unhideWhenUsed="0" w:qFormat="1"/>
-    <w:lsdException w:name="Intense Quote" w:semiHidden="0" w:uiPriority="30" w:unhideWhenUsed="0" w:qFormat="1"/>
-    <w:lsdException w:name="Medium List 2 Accent 1" w:semiHidden="0" w:uiPriority="66" w:unhideWhenUsed="0"/>
-    <w:lsdException w:name="Medium Grid 1 Accent 1" w:semiHidden="0" w:uiPriority="67" w:unhideWhenUsed="0"/>
-    <w:lsdException w:name="Medium Grid 2 Accent 1" w:semiHidden="0" w:uiPriority="68" w:unhideWhenUsed="0"/>
-    <w:lsdException w:name="Medium Grid 3 Accent 1" w:semiHidden="0" w:uiPriority="69" w:unhideWhenUsed="0"/>
-    <w:lsdException w:name="Dark List Accent 1" w:semiHidden="0" w:uiPriority="70" w:unhideWhenUsed="0"/>
-    <w:lsdException w:name="Colorful Shading Accent 1" w:semiHidden="0" w:uiPriority="71" w:unhideWhenUsed="0"/>
-    <w:lsdException w:name="Colorful List Accent 1" w:semiHidden="0" w:uiPriority="72" w:unhideWhenUsed="0"/>
-    <w:lsdException w:name="Colorful Grid Accent 1" w:semiHidden="0" w:uiPriority="73" w:unhideWhenUsed="0"/>
-    <w:lsdException w:name="Light Shading Accent 2" w:semiHidden="0" w:uiPriority="60" w:unhideWhenUsed="0"/>
-    <w:lsdException w:name="Light List Accent 2" w:semiHidden="0" w:uiPriority="61" w:unhideWhenUsed="0"/>
-    <w:lsdException w:name="Light Grid Accent 2" w:semiHidden="0" w:uiPriority="62" w:unhideWhenUsed="0"/>
-    <w:lsdException w:name="Medium Shading 1 Accent 2" w:semiHidden="0" w:uiPriority="63" w:unhideWhenUsed="0"/>
-    <w:lsdException w:name="Medium Shading 2 Accent 2" w:semiHidden="0" w:uiPriority="64" w:unhideWhenUsed="0"/>
-    <w:lsdException w:name="Medium List 1 Accent 2" w:semiHidden="0" w:uiPriority="65" w:unhideWhenUsed="0"/>
-    <w:lsdException w:name="Medium List 2 Accent 2" w:semiHidden="0" w:uiPriority="66" w:unhideWhenUsed="0"/>
-    <w:lsdException w:name="Medium Grid 1 Accent 2" w:semiHidden="0" w:uiPriority="67" w:unhideWhenUsed="0"/>
-    <w:lsdException w:name="Medium Grid 2 Accent 2" w:semiHidden="0" w:uiPriority="68" w:unhideWhenUsed="0"/>
-    <w:lsdException w:name="Medium Grid 3 Accent 2" w:semiHidden="0" w:uiPriority="69" w:unhideWhenUsed="0"/>
-    <w:lsdException w:name="Dark List Accent 2" w:semiHidden="0" w:uiPriority="70" w:unhideWhenUsed="0"/>
-    <w:lsdException w:name="Colorful Shading Accent 2" w:semiHidden="0" w:uiPriority="71" w:unhideWhenUsed="0"/>
-    <w:lsdException w:name="Colorful List Accent 2" w:semiHidden="0" w:uiPriority="72" w:unhideWhenUsed="0"/>
-    <w:lsdException w:name="Colorful Grid Accent 2" w:semiHidden="0" w:uiPriority="73" w:unhideWhenUsed="0"/>
-    <w:lsdException w:name="Light Shading Accent 3" w:semiHidden="0" w:uiPriority="60" w:unhideWhenUsed="0"/>
-    <w:lsdException w:name="Light List Accent 3" w:semiHidden="0" w:uiPriority="61" w:unhideWhenUsed="0"/>
-    <w:lsdException w:name="Light Grid Accent 3" w:semiHidden="0" w:uiPriority="62" w:unhideWhenUsed="0"/>
-    <w:lsdException w:name="Medium Shading 1 Accent 3" w:semiHidden="0" w:uiPriority="63" w:unhideWhenUsed="0"/>
-    <w:lsdException w:name="Medium Shading 2 Accent 3" w:semiHidden="0" w:uiPriority="64" w:unhideWhenUsed="0"/>
-    <w:lsdException w:name="Medium List 1 Accent 3" w:semiHidden="0" w:uiPriority="65" w:unhideWhenUsed="0"/>
-    <w:lsdException w:name="Medium List 2 Accent 3" w:semiHidden="0" w:uiPriority="66" w:unhideWhenUsed="0"/>
-    <w:lsdException w:name="Medium Grid 1 Accent 3" w:semiHidden="0" w:uiPriority="67" w:unhideWhenUsed="0"/>
-    <w:lsdException w:name="Medium Grid 2 Accent 3" w:semiHidden="0" w:uiPriority="68" w:unhideWhenUsed="0"/>
-    <w:lsdException w:name="Medium Grid 3 Accent 3" w:semiHidden="0" w:uiPriority="69" w:unhideWhenUsed="0"/>
-    <w:lsdException w:name="Dark List Accent 3" w:semiHidden="0" w:uiPriority="70" w:unhideWhenUsed="0"/>
-    <w:lsdException w:name="Colorful Shading Accent 3" w:semiHidden="0" w:uiPriority="71" w:unhideWhenUsed="0"/>
-    <w:lsdException w:name="Colorful List Accent 3" w:semiHidden="0" w:uiPriority="72" w:unhideWhenUsed="0"/>
-    <w:lsdException w:name="Colorful Grid Accent 3" w:semiHidden="0" w:uiPriority="73" w:unhideWhenUsed="0"/>
-    <w:lsdException w:name="Light Shading Accent 4" w:semiHidden="0" w:uiPriority="60" w:unhideWhenUsed="0"/>
-    <w:lsdException w:name="Light List Accent 4" w:semiHidden="0" w:uiPriority="61" w:unhideWhenUsed="0"/>
-    <w:lsdException w:name="Light Grid Accent 4" w:semiHidden="0" w:uiPriority="62" w:unhideWhenUsed="0"/>
-    <w:lsdException w:name="Medium Shading 1 Accent 4" w:semiHidden="0" w:uiPriority="63" w:unhideWhenUsed="0"/>
-    <w:lsdException w:name="Medium Shading 2 Accent 4" w:semiHidden="0" w:uiPriority="64" w:unhideWhenUsed="0"/>
-    <w:lsdException w:name="Medium List 1 Accent 4" w:semiHidden="0" w:uiPriority="65" w:unhideWhenUsed="0"/>
-    <w:lsdException w:name="Medium List 2 Accent 4" w:semiHidden="0" w:uiPriority="66" w:unhideWhenUsed="0"/>
-    <w:lsdException w:name="Medium Grid 1 Accent 4" w:semiHidden="0" w:uiPriority="67" w:unhideWhenUsed="0"/>
-    <w:lsdException w:name="Medium Grid 2 Accent 4" w:semiHidden="0" w:uiPriority="68" w:unhideWhenUsed="0"/>
-    <w:lsdException w:name="Medium Grid 3 Accent 4" w:semiHidden="0" w:uiPriority="69" w:unhideWhenUsed="0"/>
-    <w:lsdException w:name="Dark List Accent 4" w:semiHidden="0" w:uiPriority="70" w:unhideWhenUsed="0"/>
-    <w:lsdException w:name="Colorful Shading Accent 4" w:semiHidden="0" w:uiPriority="71" w:unhideWhenUsed="0"/>
-    <w:lsdException w:name="Colorful List Accent 4" w:semiHidden="0" w:uiPriority="72" w:unhideWhenUsed="0"/>
-    <w:lsdException w:name="Colorful Grid Accent 4" w:semiHidden="0" w:uiPriority="73" w:unhideWhenUsed="0"/>
-    <w:lsdException w:name="Light Shading Accent 5" w:semiHidden="0" w:uiPriority="60" w:unhideWhenUsed="0"/>
-    <w:lsdException w:name="Light List Accent 5" w:semiHidden="0" w:uiPriority="61" w:unhideWhenUsed="0"/>
-    <w:lsdException w:name="Light Grid Accent 5" w:semiHidden="0" w:uiPriority="62" w:unhideWhenUsed="0"/>
-    <w:lsdException w:name="Medium Shading 1 Accent 5" w:semiHidden="0" w:uiPriority="63" w:unhideWhenUsed="0"/>
-    <w:lsdException w:name="Medium Shading 2 Accent 5" w:semiHidden="0" w:uiPriority="64" w:unhideWhenUsed="0"/>
-    <w:lsdException w:name="Medium List 1 Accent 5" w:semiHidden="0" w:uiPriority="65" w:unhideWhenUsed="0"/>
-    <w:lsdException w:name="Medium List 2 Accent 5" w:semiHidden="0" w:uiPriority="66" w:unhideWhenUsed="0"/>
-    <w:lsdException w:name="Medium Grid 1 Accent 5" w:semiHidden="0" w:uiPriority="67" w:unhideWhenUsed="0"/>
-    <w:lsdException w:name="Medium Grid 2 Accent 5" w:semiHidden="0" w:uiPriority="68" w:unhideWhenUsed="0"/>
-    <w:lsdException w:name="Medium Grid 3 Accent 5" w:semiHidden="0" w:uiPriority="69" w:unhideWhenUsed="0"/>
-    <w:lsdException w:name="Dark List Accent 5" w:semiHidden="0" w:uiPriority="70" w:unhideWhenUsed="0"/>
-    <w:lsdException w:name="Colorful Shading Accent 5" w:semiHidden="0" w:uiPriority="71" w:unhideWhenUsed="0"/>
-    <w:lsdException w:name="Colorful List Accent 5" w:semiHidden="0" w:uiPriority="72" w:unhideWhenUsed="0"/>
-    <w:lsdException w:name="Colorful Grid Accent 5" w:semiHidden="0" w:uiPriority="73" w:unhideWhenUsed="0"/>
-    <w:lsdException w:name="Light Shading Accent 6" w:semiHidden="0" w:uiPriority="60" w:unhideWhenUsed="0"/>
-    <w:lsdException w:name="Light List Accent 6" w:semiHidden="0" w:uiPriority="61" w:unhideWhenUsed="0"/>
-    <w:lsdException w:name="Light Grid Accent 6" w:semiHidden="0" w:uiPriority="62" w:unhideWhenUsed="0"/>
-    <w:lsdException w:name="Medium Shading 1 Accent 6" w:semiHidden="0" w:uiPriority="63" w:unhideWhenUsed="0"/>
-    <w:lsdException w:name="Medium Shading 2 Accent 6" w:semiHidden="0" w:uiPriority="64" w:unhideWhenUsed="0"/>
-    <w:lsdException w:name="Medium List 1 Accent 6" w:semiHidden="0" w:uiPriority="65" w:unhideWhenUsed="0"/>
-    <w:lsdException w:name="Medium List 2 Accent 6" w:semiHidden="0" w:uiPriority="66" w:unhideWhenUsed="0"/>
-    <w:lsdException w:name="Medium Grid 1 Accent 6" w:semiHidden="0" w:uiPriority="67" w:unhideWhenUsed="0"/>
-    <w:lsdException w:name="Medium Grid 2 Accent 6" w:semiHidden="0" w:uiPriority="68" w:unhideWhenUsed="0"/>
-    <w:lsdException w:name="Medium Grid 3 Accent 6" w:semiHidden="0" w:uiPriority="69" w:unhideWhenUsed="0"/>
-    <w:lsdException w:name="Dark List Accent 6" w:semiHidden="0" w:uiPriority="70" w:unhideWhenUsed="0"/>
-    <w:lsdException w:name="Colorful Shading Accent 6" w:semiHidden="0" w:uiPriority="71" w:unhideWhenUsed="0"/>
-    <w:lsdException w:name="Colorful List Accent 6" w:semiHidden="0" w:uiPriority="72" w:unhideWhenUsed="0"/>
-    <w:lsdException w:name="Colorful Grid Accent 6" w:semiHidden="0" w:uiPriority="73" w:unhideWhenUsed="0"/>
-    <w:lsdException w:name="Subtle Emphasis" w:semiHidden="0" w:uiPriority="19" w:unhideWhenUsed="0" w:qFormat="1"/>
-    <w:lsdException w:name="Intense Emphasis" w:semiHidden="0" w:uiPriority="21" w:unhideWhenUsed="0" w:qFormat="1"/>
-    <w:lsdException w:name="Subtle Reference" w:semiHidden="0" w:uiPriority="31" w:unhideWhenUsed="0" w:qFormat="1"/>
-    <w:lsdException w:name="Intense Reference" w:semiHidden="0" w:uiPriority="32" w:unhideWhenUsed="0" w:qFormat="1"/>
-    <w:lsdException w:name="Book Title" w:semiHidden="0" w:uiPriority="33" w:unhideWhenUsed="0" w:qFormat="1"/>
-    <w:lsdException w:name="Bibliography" w:uiPriority="37"/>
-    <w:lsdException w:name="TOC Heading" w:uiPriority="39" w:qFormat="1"/>
-  </w:latentStyles>
-  <w:style w:type="paragraph" w:default="1" w:styleId="Normal">
-    <w:name w:val="Normal"/>
-    <w:qFormat/>
-    <w:rsid w:val="00A51F11"/>
-    <w:pPr>
-      <w:spacing w:line="240" w:lineRule="auto"/>
-    </w:pPr>
-    <w:rPr>
-      <w:rFonts w:ascii="Times New Roman" w:eastAsia="Times New Roman" w:hAnsi="Times New Roman" w:cs="Times New Roman"/>
-      <w:sz w:val="24"/>
-      <w:szCs w:val="24"/>
-      <w:lang w:val="en-US"/>
-    </w:rPr>
-  </w:style>
-  <w:style w:type="paragraph" w:styleId="Heading1">
-    <w:name w:val="heading 1"/>
+  <w:style w:type="paragraph" w:styleId="Caption">
+    <w:name w:val="caption"/>
     <w:basedOn w:val="Normal"/>
     <w:next w:val="Normal"/>
+    <w:uiPriority w:val="35"/>
+    <w:unhideWhenUsed/>
+    <w:qFormat/>
+    <w:rsid w:val="0039327C"/>
     <w:pPr>
-      <w:keepNext/>
-      <w:keepLines/>
-      <w:spacing w:before="400" w:after="120"/>
-      <w:outlineLvl w:val="0"/>
-    </w:pPr>
-    <w:rPr>
-      <w:sz w:val="40"/>
-      <w:szCs w:val="40"/>
-    </w:rPr>
-  </w:style>
-  <w:style w:type="paragraph" w:styleId="Heading2">
-    <w:name w:val="heading 2"/>
-    <w:basedOn w:val="Normal"/>
-    <w:next w:val="Normal"/>
-    <w:pPr>
-      <w:keepNext/>
-      <w:keepLines/>
-      <w:spacing w:before="360" w:after="120"/>
-      <w:outlineLvl w:val="1"/>
-    </w:pPr>
-    <w:rPr>
-      <w:sz w:val="32"/>
-      <w:szCs w:val="32"/>
-    </w:rPr>
-  </w:style>
-  <w:style w:type="paragraph" w:styleId="Heading3">
-    <w:name w:val="heading 3"/>
-    <w:basedOn w:val="Normal"/>
-    <w:next w:val="Normal"/>
-    <w:pPr>
-      <w:keepNext/>
-      <w:keepLines/>
-      <w:spacing w:before="320" w:after="80"/>
-      <w:outlineLvl w:val="2"/>
-    </w:pPr>
-    <w:rPr>
-      <w:color w:val="434343"/>
-      <w:sz w:val="28"/>
-      <w:szCs w:val="28"/>
-    </w:rPr>
-  </w:style>
-  <w:style w:type="paragraph" w:styleId="Heading4">
-    <w:name w:val="heading 4"/>
-    <w:basedOn w:val="Normal"/>
-    <w:next w:val="Normal"/>
-    <w:pPr>
-      <w:keepNext/>
-      <w:keepLines/>
-      <w:spacing w:before="280" w:after="80"/>
-      <w:outlineLvl w:val="3"/>
-    </w:pPr>
-    <w:rPr>
-      <w:color w:val="666666"/>
-    </w:rPr>
-  </w:style>
-  <w:style w:type="paragraph" w:styleId="Heading5">
-    <w:name w:val="heading 5"/>
-    <w:basedOn w:val="Normal"/>
-    <w:next w:val="Normal"/>
-    <w:pPr>
-      <w:keepNext/>
-      <w:keepLines/>
-      <w:spacing w:before="240" w:after="80"/>
-      <w:outlineLvl w:val="4"/>
-    </w:pPr>
-    <w:rPr>
-      <w:color w:val="666666"/>
-    </w:rPr>
-  </w:style>
-  <w:style w:type="paragraph" w:styleId="Heading6">
-    <w:name w:val="heading 6"/>
-    <w:basedOn w:val="Normal"/>
-    <w:next w:val="Normal"/>
-    <w:pPr>
-      <w:keepNext/>
-      <w:keepLines/>
-      <w:spacing w:before="240" w:after="80"/>
-      <w:outlineLvl w:val="5"/>
+      <w:spacing w:after="200"/>
     </w:pPr>
     <w:rPr>
       <w:i/>
-      <w:color w:val="666666"/>
-    </w:rPr>
-  </w:style>
-  <w:style w:type="character" w:default="1" w:styleId="DefaultParagraphFont">
-    <w:name w:val="Default Paragraph Font"/>
-    <w:uiPriority w:val="1"/>
-    <w:semiHidden/>
-    <w:unhideWhenUsed/>
-  </w:style>
-  <w:style w:type="table" w:default="1" w:styleId="TableNormal">
-    <w:name w:val="Normal Table"/>
-    <w:uiPriority w:val="99"/>
-    <w:semiHidden/>
-    <w:unhideWhenUsed/>
-    <w:tblPr>
-      <w:tblInd w:w="0" w:type="dxa"/>
-      <w:tblCellMar>
-        <w:top w:w="0" w:type="dxa"/>
-        <w:left w:w="108" w:type="dxa"/>
-        <w:bottom w:w="0" w:type="dxa"/>
-        <w:right w:w="108" w:type="dxa"/>
-      </w:tblCellMar>
-    </w:tblPr>
-  </w:style>
-  <w:style w:type="numbering" w:default="1" w:styleId="NoList">
-    <w:name w:val="No List"/>
-    <w:uiPriority w:val="99"/>
-    <w:semiHidden/>
-    <w:unhideWhenUsed/>
-  </w:style>
-  <w:style w:type="paragraph" w:styleId="Title">
-    <w:name w:val="Title"/>
-    <w:basedOn w:val="Normal"/>
-    <w:next w:val="Normal"/>
-    <w:pPr>
-      <w:keepNext/>
-      <w:keepLines/>
-      <w:spacing w:after="60"/>
-    </w:pPr>
-    <w:rPr>
-      <w:sz w:val="52"/>
-      <w:szCs w:val="52"/>
-    </w:rPr>
-  </w:style>
-  <w:style w:type="paragraph" w:styleId="Subtitle">
-    <w:name w:val="Subtitle"/>
-    <w:basedOn w:val="Normal"/>
-    <w:next w:val="Normal"/>
-    <w:pPr>
-      <w:keepNext/>
-      <w:keepLines/>
-      <w:spacing w:after="320"/>
-    </w:pPr>
-    <w:rPr>
-      <w:color w:val="666666"/>
-      <w:sz w:val="30"/>
-      <w:szCs w:val="30"/>
-    </w:rPr>
-  </w:style>
-  <w:style w:type="table" w:customStyle="1" w:styleId="a">
-    <w:basedOn w:val="TableNormal"/>
-    <w:tblPr>
-      <w:tblStyleRowBandSize w:val="1"/>
-      <w:tblStyleColBandSize w:val="1"/>
-      <w:tblInd w:w="0" w:type="dxa"/>
-      <w:tblCellMar>
-        <w:top w:w="100" w:type="dxa"/>
-        <w:left w:w="100" w:type="dxa"/>
-        <w:bottom w:w="100" w:type="dxa"/>
-        <w:right w:w="100" w:type="dxa"/>
-      </w:tblCellMar>
-    </w:tblPr>
-  </w:style>
-  <w:style w:type="character" w:customStyle="1" w:styleId="keyword2">
-    <w:name w:val="keyword2"/>
-    <w:basedOn w:val="DefaultParagraphFont"/>
-    <w:rsid w:val="00700B29"/>
-    <w:rPr>
-      <w:b/>
-      <w:bCs/>
-      <w:color w:val="006699"/>
-      <w:bdr w:val="none" w:sz="0" w:space="0" w:color="auto" w:frame="1"/>
-    </w:rPr>
-  </w:style>
-  <w:style w:type="character" w:customStyle="1" w:styleId="string2">
-    <w:name w:val="string2"/>
-    <w:basedOn w:val="DefaultParagraphFont"/>
-    <w:rsid w:val="00700B29"/>
-    <w:rPr>
-      <w:color w:val="0000FF"/>
-      <w:bdr w:val="none" w:sz="0" w:space="0" w:color="auto" w:frame="1"/>
-    </w:rPr>
-  </w:style>
-  <w:style w:type="table" w:styleId="TableGrid">
-    <w:name w:val="Table Grid"/>
-    <w:basedOn w:val="TableNormal"/>
-    <w:uiPriority w:val="39"/>
-    <w:rsid w:val="00700B29"/>
-    <w:pPr>
-      <w:spacing w:line="240" w:lineRule="auto"/>
-    </w:pPr>
-    <w:tblPr>
-      <w:tblInd w:w="0" w:type="dxa"/>
-      <w:tblBorders>
-        <w:top w:val="single" w:sz="4" w:space="0" w:color="auto"/>
-        <w:left w:val="single" w:sz="4" w:space="0" w:color="auto"/>
-        <w:bottom w:val="single" w:sz="4" w:space="0" w:color="auto"/>
-        <w:right w:val="single" w:sz="4" w:space="0" w:color="auto"/>
-        <w:insideH w:val="single" w:sz="4" w:space="0" w:color="auto"/>
-        <w:insideV w:val="single" w:sz="4" w:space="0" w:color="auto"/>
-      </w:tblBorders>
-      <w:tblCellMar>
-        <w:top w:w="0" w:type="dxa"/>
-        <w:left w:w="108" w:type="dxa"/>
-        <w:bottom w:w="0" w:type="dxa"/>
-        <w:right w:w="108" w:type="dxa"/>
-      </w:tblCellMar>
-    </w:tblPr>
-  </w:style>
-  <w:style w:type="character" w:customStyle="1" w:styleId="sc0">
-    <w:name w:val="sc0"/>
-    <w:basedOn w:val="DefaultParagraphFont"/>
-    <w:rsid w:val="00700B29"/>
-    <w:rPr>
-      <w:rFonts w:ascii="Courier New" w:hAnsi="Courier New" w:cs="Courier New" w:hint="default"/>
-      <w:color w:val="000000"/>
-      <w:sz w:val="20"/>
-      <w:szCs w:val="20"/>
-    </w:rPr>
-  </w:style>
-  <w:style w:type="paragraph" w:styleId="BalloonText">
-    <w:name w:val="Balloon Text"/>
-    <w:basedOn w:val="Normal"/>
-    <w:link w:val="BalloonTextChar"/>
-    <w:uiPriority w:val="99"/>
-    <w:semiHidden/>
-    <w:unhideWhenUsed/>
-    <w:rsid w:val="00C44D3B"/>
-    <w:rPr>
-      <w:rFonts w:ascii="Lucida Grande" w:hAnsi="Lucida Grande"/>
+      <w:iCs/>
+      <w:color w:val="1F497D" w:themeColor="text2"/>
       <w:sz w:val="18"/>
       <w:szCs w:val="18"/>
-    </w:rPr>
-  </w:style>
-  <w:style w:type="character" w:customStyle="1" w:styleId="BalloonTextChar">
-    <w:name w:val="Balloon Text Char"/>
-    <w:basedOn w:val="DefaultParagraphFont"/>
-    <w:link w:val="BalloonText"/>
-    <w:uiPriority w:val="99"/>
-    <w:semiHidden/>
-    <w:rsid w:val="00C44D3B"/>
-    <w:rPr>
-      <w:rFonts w:ascii="Lucida Grande" w:eastAsia="Times New Roman" w:hAnsi="Lucida Grande" w:cs="Times New Roman"/>
-      <w:sz w:val="18"/>
-      <w:szCs w:val="18"/>
-      <w:lang w:val="en-US"/>
     </w:rPr>
   </w:style>
 </w:styles>
@@ -7508,4 +8859,16 @@
   <we:bindings/>
   <we:snapshot xmlns:r="http://schemas.openxmlformats.org/officeDocument/2006/relationships"/>
 </we:webextension>
+</file>
+
+<file path=customXml/item1.xml><?xml version="1.0" encoding="utf-8"?>
+<b:Sources xmlns:b="http://schemas.openxmlformats.org/officeDocument/2006/bibliography" xmlns="http://schemas.openxmlformats.org/officeDocument/2006/bibliography" SelectedStyle="\APASixthEditionOfficeOnline.xsl" StyleName="APA" Version="6"/>
+</file>
+
+<file path=customXml/itemProps1.xml><?xml version="1.0" encoding="utf-8"?>
+<ds:datastoreItem xmlns:ds="http://schemas.openxmlformats.org/officeDocument/2006/customXml" ds:itemID="{8C65456F-E4A6-413F-BA71-AF5D354CB637}">
+  <ds:schemaRefs>
+    <ds:schemaRef ds:uri="http://schemas.openxmlformats.org/officeDocument/2006/bibliography"/>
+  </ds:schemaRefs>
+</ds:datastoreItem>
 </file>
</xml_diff>